<commit_message>
functors conversion - comments from others (UMR meeting)
</commit_message>
<xml_diff>
--- a/tecto2umr/data-release-stage-0-notes.docx
+++ b/tecto2umr/data-release-stage-0-notes.docx
@@ -1,6 +1,6 @@
 
 <file path=word/document.xml><?xml version="1.0" encoding="utf-8"?>
-<w:document xmlns:wpc="http://schemas.microsoft.com/office/word/2010/wordprocessingCanvas" xmlns:mc="http://schemas.openxmlformats.org/markup-compatibility/2006" xmlns:o="urn:schemas-microsoft-com:office:office" xmlns:r="http://schemas.openxmlformats.org/officeDocument/2006/relationships" xmlns:m="http://schemas.openxmlformats.org/officeDocument/2006/math" xmlns:v="urn:schemas-microsoft-com:vml" xmlns:wp14="http://schemas.microsoft.com/office/word/2010/wordprocessingDrawing" xmlns:wp="http://schemas.openxmlformats.org/drawingml/2006/wordprocessingDrawing" xmlns:w10="urn:schemas-microsoft-com:office:word" xmlns:w="http://schemas.openxmlformats.org/wordprocessingml/2006/main" xmlns:w14="http://schemas.microsoft.com/office/word/2010/wordml" xmlns:wpg="http://schemas.microsoft.com/office/word/2010/wordprocessingGroup" xmlns:wpi="http://schemas.microsoft.com/office/word/2010/wordprocessingInk" xmlns:wne="http://schemas.microsoft.com/office/word/2006/wordml" xmlns:wps="http://schemas.microsoft.com/office/word/2010/wordprocessingShape" mc:Ignorable="w14 wp14">
+<w:document xmlns:wpc="http://schemas.microsoft.com/office/word/2010/wordprocessingCanvas" xmlns:mc="http://schemas.openxmlformats.org/markup-compatibility/2006" xmlns:o="urn:schemas-microsoft-com:office:office" xmlns:r="http://schemas.openxmlformats.org/officeDocument/2006/relationships" xmlns:m="http://schemas.openxmlformats.org/officeDocument/2006/math" xmlns:v="urn:schemas-microsoft-com:vml" xmlns:wp14="http://schemas.microsoft.com/office/word/2010/wordprocessingDrawing" xmlns:wp="http://schemas.openxmlformats.org/drawingml/2006/wordprocessingDrawing" xmlns:w10="urn:schemas-microsoft-com:office:word" xmlns:w="http://schemas.openxmlformats.org/wordprocessingml/2006/main" xmlns:w14="http://schemas.microsoft.com/office/word/2010/wordml" xmlns:w15="http://schemas.microsoft.com/office/word/2012/wordml" xmlns:wpg="http://schemas.microsoft.com/office/word/2010/wordprocessingGroup" xmlns:wpi="http://schemas.microsoft.com/office/word/2010/wordprocessingInk" xmlns:wne="http://schemas.microsoft.com/office/word/2006/wordml" xmlns:wps="http://schemas.microsoft.com/office/word/2010/wordprocessingShape" mc:Ignorable="w14 w15 wp14">
   <w:body>
     <w:p>
       <w:proofErr w:type="gramStart"/>
@@ -23,7 +23,7 @@
     </w:p>
     <w:p>
       <w:pPr>
-        <w:pStyle w:val="Odstavecseseznamem"/>
+        <w:pStyle w:val="ListParagraph"/>
         <w:numPr>
           <w:ilvl w:val="0"/>
           <w:numId w:val="2"/>
@@ -52,7 +52,7 @@
     </w:p>
     <w:p>
       <w:pPr>
-        <w:pStyle w:val="Odstavecseseznamem"/>
+        <w:pStyle w:val="ListParagraph"/>
         <w:numPr>
           <w:ilvl w:val="1"/>
           <w:numId w:val="2"/>
@@ -81,7 +81,7 @@
     </w:p>
     <w:p>
       <w:pPr>
-        <w:pStyle w:val="Odstavecseseznamem"/>
+        <w:pStyle w:val="ListParagraph"/>
         <w:numPr>
           <w:ilvl w:val="1"/>
           <w:numId w:val="2"/>
@@ -101,20 +101,15 @@
     </w:p>
     <w:p>
       <w:pPr>
-        <w:pStyle w:val="Odstavecseseznamem"/>
+        <w:pStyle w:val="ListParagraph"/>
         <w:numPr>
           <w:ilvl w:val="0"/>
           <w:numId w:val="2"/>
         </w:numPr>
       </w:pPr>
       <w:r>
-        <w:t>format conversion (</w:t>
-      </w:r>
-      <w:proofErr w:type="spellStart"/>
-      <w:r>
-        <w:t>TrEd</w:t>
-      </w:r>
-      <w:proofErr w:type="spellEnd"/>
+        <w:t>format conversion (PDT</w:t>
+      </w:r>
       <w:r>
         <w:t xml:space="preserve"> -&gt; </w:t>
       </w:r>
@@ -150,14 +145,18 @@
     </w:p>
     <w:p>
       <w:pPr>
-        <w:pStyle w:val="Odstavecseseznamem"/>
+        <w:pStyle w:val="ListParagraph"/>
         <w:numPr>
           <w:ilvl w:val="0"/>
           <w:numId w:val="2"/>
         </w:numPr>
-      </w:pPr>
-      <w:r>
-        <w:rPr>
+        <w:rPr>
+          <w:strike/>
+        </w:rPr>
+      </w:pPr>
+      <w:r>
+        <w:rPr>
+          <w:strike/>
           <w:highlight w:val="yellow"/>
         </w:rPr>
         <w:t xml:space="preserve">?? DO WE WANT TO MENTION </w:t>
@@ -165,49 +164,78 @@
       <w:proofErr w:type="gramStart"/>
       <w:r>
         <w:rPr>
+          <w:strike/>
           <w:highlight w:val="yellow"/>
         </w:rPr>
         <w:t>TH</w:t>
       </w:r>
       <w:r>
         <w:rPr>
+          <w:strike/>
           <w:highlight w:val="yellow"/>
         </w:rPr>
         <w:t>IS</w:t>
       </w:r>
       <w:r>
+        <w:rPr>
+          <w:strike/>
+        </w:rPr>
         <w:t xml:space="preserve"> ??</w:t>
       </w:r>
       <w:proofErr w:type="gramEnd"/>
       <w:r>
+        <w:rPr>
+          <w:strike/>
+        </w:rPr>
         <w:t xml:space="preserve"> </w:t>
       </w:r>
       <w:r>
+        <w:rPr>
+          <w:strike/>
+        </w:rPr>
         <w:t>variables (internal nodes)</w:t>
       </w:r>
       <w:r>
+        <w:rPr>
+          <w:strike/>
+        </w:rPr>
         <w:t xml:space="preserve"> </w:t>
       </w:r>
       <w:r>
+        <w:rPr>
+          <w:strike/>
+        </w:rPr>
         <w:t>and content words/lexemes (leaf nodes)</w:t>
       </w:r>
       <w:r>
+        <w:rPr>
+          <w:strike/>
+        </w:rPr>
         <w:t>, instance relation</w:t>
       </w:r>
       <w:r>
+        <w:rPr>
+          <w:strike/>
+        </w:rPr>
         <w:t xml:space="preserve"> </w:t>
       </w:r>
     </w:p>
     <w:p>
       <w:pPr>
-        <w:pStyle w:val="Odstavecseseznamem"/>
+        <w:pStyle w:val="ListParagraph"/>
         <w:numPr>
           <w:ilvl w:val="0"/>
           <w:numId w:val="2"/>
         </w:numPr>
       </w:pPr>
       <w:r>
-        <w:t xml:space="preserve">coordination … change of the structure to be in compliance with the </w:t>
+        <w:rPr>
+          <w:b/>
+        </w:rPr>
+        <w:t>coordination</w:t>
+      </w:r>
+      <w:r>
+        <w:t xml:space="preserve"> … change of the structure to be in compliance with the </w:t>
       </w:r>
       <w:proofErr w:type="spellStart"/>
       <w:r>
@@ -226,7 +254,7 @@
     </w:p>
     <w:p>
       <w:pPr>
-        <w:pStyle w:val="Odstavecseseznamem"/>
+        <w:pStyle w:val="ListParagraph"/>
         <w:numPr>
           <w:ilvl w:val="0"/>
           <w:numId w:val="2"/>
@@ -244,7 +272,7 @@
     </w:p>
     <w:p>
       <w:pPr>
-        <w:pStyle w:val="Odstavecseseznamem"/>
+        <w:pStyle w:val="ListParagraph"/>
         <w:numPr>
           <w:ilvl w:val="0"/>
           <w:numId w:val="1"/>
@@ -261,7 +289,7 @@
     </w:p>
     <w:p>
       <w:pPr>
-        <w:pStyle w:val="Odstavecseseznamem"/>
+        <w:pStyle w:val="ListParagraph"/>
         <w:numPr>
           <w:ilvl w:val="1"/>
           <w:numId w:val="1"/>
@@ -279,7 +307,7 @@
     </w:p>
     <w:p>
       <w:pPr>
-        <w:pStyle w:val="Odstavecseseznamem"/>
+        <w:pStyle w:val="ListParagraph"/>
         <w:numPr>
           <w:ilvl w:val="2"/>
           <w:numId w:val="1"/>
@@ -315,7 +343,7 @@
     </w:p>
     <w:p>
       <w:pPr>
-        <w:pStyle w:val="Odstavecseseznamem"/>
+        <w:pStyle w:val="ListParagraph"/>
         <w:ind w:left="2160"/>
       </w:pPr>
       <w:proofErr w:type="gramStart"/>
@@ -341,7 +369,7 @@
     </w:p>
     <w:p>
       <w:pPr>
-        <w:pStyle w:val="Odstavecseseznamem"/>
+        <w:pStyle w:val="ListParagraph"/>
         <w:numPr>
           <w:ilvl w:val="2"/>
           <w:numId w:val="1"/>
@@ -356,7 +384,7 @@
     </w:p>
     <w:p>
       <w:pPr>
-        <w:pStyle w:val="Odstavecseseznamem"/>
+        <w:pStyle w:val="ListParagraph"/>
         <w:ind w:left="2160"/>
       </w:pPr>
       <w:r>
@@ -371,7 +399,7 @@
       <w:proofErr w:type="spellStart"/>
       <w:r>
         <w:rPr>
-          <w:rStyle w:val="KdHTML"/>
+          <w:rStyle w:val="HTMLCode"/>
           <w:rFonts w:eastAsiaTheme="minorHAnsi"/>
         </w:rPr>
         <w:t>xcomp</w:t>
@@ -392,7 +420,7 @@
     </w:p>
     <w:p>
       <w:pPr>
-        <w:pStyle w:val="Odstavecseseznamem"/>
+        <w:pStyle w:val="ListParagraph"/>
         <w:ind w:left="2160"/>
       </w:pPr>
       <w:r>
@@ -404,13 +432,7 @@
       </w:r>
       <w:proofErr w:type="gramEnd"/>
       <w:r>
-        <w:t>. cases without overt</w:t>
-      </w:r>
-      <w:r>
-        <w:t>ly e</w:t>
-      </w:r>
-      <w:r>
-        <w:t xml:space="preserve">xpressed </w:t>
+        <w:t xml:space="preserve">. cases without overtly expressed </w:t>
       </w:r>
       <w:r>
         <w:t>anaphor</w:t>
@@ -452,7 +474,7 @@
     </w:p>
     <w:p>
       <w:pPr>
-        <w:pStyle w:val="Odstavecseseznamem"/>
+        <w:pStyle w:val="ListParagraph"/>
         <w:numPr>
           <w:ilvl w:val="2"/>
           <w:numId w:val="1"/>
@@ -475,7 +497,7 @@
     </w:p>
     <w:p>
       <w:pPr>
-        <w:pStyle w:val="Odstavecseseznamem"/>
+        <w:pStyle w:val="ListParagraph"/>
         <w:numPr>
           <w:ilvl w:val="1"/>
           <w:numId w:val="1"/>
@@ -487,7 +509,7 @@
     </w:p>
     <w:p>
       <w:pPr>
-        <w:pStyle w:val="Odstavecseseznamem"/>
+        <w:pStyle w:val="ListParagraph"/>
         <w:numPr>
           <w:ilvl w:val="2"/>
           <w:numId w:val="1"/>
@@ -502,7 +524,7 @@
     </w:p>
     <w:p>
       <w:pPr>
-        <w:pStyle w:val="Odstavecseseznamem"/>
+        <w:pStyle w:val="ListParagraph"/>
         <w:numPr>
           <w:ilvl w:val="1"/>
           <w:numId w:val="1"/>
@@ -541,7 +563,7 @@
     </w:p>
     <w:p>
       <w:pPr>
-        <w:pStyle w:val="Odstavecseseznamem"/>
+        <w:pStyle w:val="ListParagraph"/>
         <w:numPr>
           <w:ilvl w:val="0"/>
           <w:numId w:val="1"/>
@@ -553,7 +575,7 @@
     </w:p>
     <w:p>
       <w:pPr>
-        <w:pStyle w:val="Odstavecseseznamem"/>
+        <w:pStyle w:val="ListParagraph"/>
         <w:numPr>
           <w:ilvl w:val="1"/>
           <w:numId w:val="1"/>
@@ -650,7 +672,7 @@
     </w:p>
     <w:p>
       <w:pPr>
-        <w:pStyle w:val="Odstavecseseznamem"/>
+        <w:pStyle w:val="ListParagraph"/>
         <w:numPr>
           <w:ilvl w:val="1"/>
           <w:numId w:val="1"/>
@@ -671,26 +693,151 @@
     </w:p>
     <w:p>
       <w:pPr>
-        <w:pStyle w:val="Odstavecseseznamem"/>
+        <w:pStyle w:val="ListParagraph"/>
         <w:numPr>
           <w:ilvl w:val="1"/>
           <w:numId w:val="1"/>
         </w:numPr>
       </w:pPr>
       <w:r>
+        <w:t xml:space="preserve">!! 1 new participant label not covered in </w:t>
+      </w:r>
+      <w:proofErr w:type="spellStart"/>
+      <w:r>
+        <w:t>UMR</w:t>
+      </w:r>
+      <w:proofErr w:type="spellEnd"/>
+      <w:r>
+        <w:t xml:space="preserve"> (</w:t>
+      </w:r>
+      <w:r>
+        <w:t xml:space="preserve">EFF -&gt; </w:t>
+      </w:r>
+      <w:r>
+        <w:t>effect)</w:t>
+      </w:r>
+    </w:p>
+    <w:p>
+      <w:pPr>
+        <w:pStyle w:val="ListParagraph"/>
+        <w:numPr>
+          <w:ilvl w:val="0"/>
+          <w:numId w:val="1"/>
+        </w:numPr>
+      </w:pPr>
+      <w:r>
+        <w:t xml:space="preserve">free modifications </w:t>
+      </w:r>
+      <w:r>
+        <w:rPr>
+          <w:rFonts w:cstheme="minorHAnsi"/>
+        </w:rPr>
+        <w:t xml:space="preserve">≈ </w:t>
+      </w:r>
+      <w:r>
+        <w:t>adjuncts</w:t>
+      </w:r>
+      <w:r>
+        <w:t>:</w:t>
+      </w:r>
+      <w:r>
+        <w:t xml:space="preserve"> </w:t>
+      </w:r>
+    </w:p>
+    <w:p>
+      <w:pPr>
+        <w:pStyle w:val="ListParagraph"/>
+        <w:numPr>
+          <w:ilvl w:val="1"/>
+          <w:numId w:val="1"/>
+        </w:numPr>
+      </w:pPr>
+      <w:r>
+        <w:t>default conversion table</w:t>
+      </w:r>
+      <w:r>
+        <w:t xml:space="preserve"> (still some problems which need a refin</w:t>
+      </w:r>
+      <w:r>
+        <w:t>e</w:t>
+      </w:r>
+      <w:r>
+        <w:t>ment)</w:t>
+      </w:r>
+    </w:p>
+    <w:p>
+      <w:pPr>
+        <w:pStyle w:val="ListParagraph"/>
+        <w:numPr>
+          <w:ilvl w:val="1"/>
+          <w:numId w:val="1"/>
+        </w:numPr>
+      </w:pPr>
+      <w:r>
+        <w:t>!! 2 new roles (</w:t>
+      </w:r>
+      <w:proofErr w:type="spellStart"/>
+      <w:r>
+        <w:t>CRIT</w:t>
+      </w:r>
+      <w:proofErr w:type="spellEnd"/>
+      <w:r>
+        <w:t>, NORM -&gt; according-</w:t>
+      </w:r>
+      <w:r>
+        <w:t xml:space="preserve">to; </w:t>
+      </w:r>
+      <w:proofErr w:type="spellStart"/>
+      <w:r>
+        <w:t>RESL</w:t>
+      </w:r>
+      <w:proofErr w:type="spellEnd"/>
+      <w:r>
+        <w:t xml:space="preserve"> -&gt; re</w:t>
+      </w:r>
+      <w:r>
+        <w:t>s</w:t>
+      </w:r>
+      <w:r>
+        <w:t>ult</w:t>
+      </w:r>
+      <w:r>
+        <w:t xml:space="preserve">), </w:t>
+      </w:r>
+    </w:p>
+    <w:p>
+      <w:pPr>
+        <w:pStyle w:val="ListParagraph"/>
+        <w:numPr>
+          <w:ilvl w:val="1"/>
+          <w:numId w:val="1"/>
+        </w:numPr>
+      </w:pPr>
+      <w:r>
         <w:t xml:space="preserve">!! </w:t>
       </w:r>
       <w:r>
         <w:t>1</w:t>
       </w:r>
       <w:r>
-        <w:t xml:space="preserve"> new </w:t>
-      </w:r>
-      <w:r>
-        <w:t xml:space="preserve">participant </w:t>
-      </w:r>
-      <w:r>
-        <w:t xml:space="preserve">label not covered in </w:t>
+        <w:t xml:space="preserve"> new</w:t>
+      </w:r>
+      <w:r>
+        <w:t xml:space="preserve"> </w:t>
+      </w:r>
+      <w:r>
+        <w:t xml:space="preserve">general </w:t>
+      </w:r>
+      <w:r>
+        <w:t>abstract concept for</w:t>
+      </w:r>
+      <w:r>
+        <w:t xml:space="preserve"> int</w:t>
+      </w:r>
+      <w:bookmarkStart w:id="0" w:name="_GoBack"/>
+      <w:bookmarkEnd w:id="0"/>
+      <w:r>
+        <w:t>ervals (</w:t>
       </w:r>
       <w:proofErr w:type="spellStart"/>
       <w:r>
@@ -698,235 +845,102 @@
       </w:r>
       <w:proofErr w:type="spellEnd"/>
       <w:r>
-        <w:t xml:space="preserve"> (</w:t>
-      </w:r>
-      <w:r>
-        <w:t xml:space="preserve">EFF -&gt; </w:t>
-      </w:r>
-      <w:r>
-        <w:t>effect</w:t>
-      </w:r>
+        <w:t>: date-interval, value-interval, between, slash)</w:t>
+      </w:r>
+    </w:p>
+    <w:p>
+      <w:pPr>
+        <w:pStyle w:val="ListParagraph"/>
+        <w:numPr>
+          <w:ilvl w:val="0"/>
+          <w:numId w:val="1"/>
+        </w:numPr>
+      </w:pPr>
+      <w:r>
+        <w:t>1 new keyword (contra)</w:t>
+      </w:r>
+    </w:p>
+    <w:p>
+      <w:pPr>
+        <w:pStyle w:val="ListParagraph"/>
+        <w:numPr>
+          <w:ilvl w:val="0"/>
+          <w:numId w:val="1"/>
+        </w:numPr>
+      </w:pPr>
+      <w:r>
+        <w:t>?? #</w:t>
+      </w:r>
+      <w:proofErr w:type="spellStart"/>
+      <w:r>
+        <w:t>Neg</w:t>
+      </w:r>
+      <w:proofErr w:type="spellEnd"/>
+      <w:r>
+        <w:t xml:space="preserve"> -&gt; polarity … </w:t>
+      </w:r>
+      <w:proofErr w:type="spellStart"/>
+      <w:r>
+        <w:t>RHEM</w:t>
+      </w:r>
+      <w:proofErr w:type="spellEnd"/>
+      <w:r>
+        <w:t xml:space="preserve"> </w:t>
+      </w:r>
+      <w:proofErr w:type="spellStart"/>
+      <w:r>
+        <w:t>functer</w:t>
+      </w:r>
+      <w:proofErr w:type="spellEnd"/>
+      <w:r>
+        <w:t xml:space="preserve">, where </w:t>
+      </w:r>
+      <w:proofErr w:type="gramStart"/>
+      <w:r>
+        <w:t>else ??</w:t>
+      </w:r>
+      <w:proofErr w:type="gramEnd"/>
+      <w:r>
+        <w:t xml:space="preserve"> (detailed </w:t>
+      </w:r>
+      <w:proofErr w:type="spellStart"/>
+      <w:r>
+        <w:t>sempos</w:t>
+      </w:r>
+      <w:proofErr w:type="spellEnd"/>
+      <w:r>
+        <w:t xml:space="preserve">, </w:t>
+      </w:r>
+      <w:proofErr w:type="spellStart"/>
+      <w:r>
+        <w:t>grammateme</w:t>
+      </w:r>
+      <w:proofErr w:type="spellEnd"/>
       <w:r>
         <w:t>)</w:t>
       </w:r>
     </w:p>
     <w:p>
       <w:pPr>
-        <w:pStyle w:val="Odstavecseseznamem"/>
+        <w:pStyle w:val="ListParagraph"/>
         <w:numPr>
           <w:ilvl w:val="0"/>
           <w:numId w:val="1"/>
         </w:numPr>
       </w:pPr>
       <w:r>
-        <w:t xml:space="preserve">free modifications </w:t>
-      </w:r>
-      <w:r>
-        <w:rPr>
-          <w:rFonts w:cstheme="minorHAnsi"/>
-        </w:rPr>
-        <w:t xml:space="preserve">≈ </w:t>
-      </w:r>
-      <w:r>
-        <w:t>adjuncts</w:t>
-      </w:r>
-      <w:r>
-        <w:t>:</w:t>
-      </w:r>
-      <w:r>
-        <w:t xml:space="preserve"> </w:t>
-      </w:r>
-    </w:p>
-    <w:p>
-      <w:pPr>
-        <w:pStyle w:val="Odstavecseseznamem"/>
-        <w:numPr>
-          <w:ilvl w:val="1"/>
-          <w:numId w:val="1"/>
-        </w:numPr>
-      </w:pPr>
-      <w:r>
-        <w:t>default conversion table</w:t>
-      </w:r>
-      <w:r>
-        <w:t xml:space="preserve"> (still some problems which need a </w:t>
-      </w:r>
-      <w:proofErr w:type="spellStart"/>
-      <w:r>
-        <w:t>refinment</w:t>
-      </w:r>
-      <w:proofErr w:type="spellEnd"/>
-      <w:r>
-        <w:t>)</w:t>
-      </w:r>
-    </w:p>
-    <w:p>
-      <w:pPr>
-        <w:pStyle w:val="Odstavecseseznamem"/>
-        <w:numPr>
-          <w:ilvl w:val="1"/>
-          <w:numId w:val="1"/>
-        </w:numPr>
-      </w:pPr>
-      <w:r>
-        <w:t>!! 2 new roles (</w:t>
-      </w:r>
-      <w:proofErr w:type="spellStart"/>
-      <w:r>
-        <w:t>CRIT</w:t>
-      </w:r>
-      <w:proofErr w:type="spellEnd"/>
-      <w:r>
-        <w:t xml:space="preserve">, NORM -&gt; according/to; </w:t>
-      </w:r>
-      <w:proofErr w:type="spellStart"/>
-      <w:r>
-        <w:t>RESL</w:t>
-      </w:r>
-      <w:proofErr w:type="spellEnd"/>
-      <w:r>
-        <w:t xml:space="preserve"> -&gt; </w:t>
-      </w:r>
-      <w:proofErr w:type="spellStart"/>
-      <w:r>
-        <w:t>reult</w:t>
-      </w:r>
-      <w:proofErr w:type="spellEnd"/>
-      <w:r>
-        <w:t xml:space="preserve">), </w:t>
-      </w:r>
-    </w:p>
-    <w:p>
-      <w:pPr>
-        <w:pStyle w:val="Odstavecseseznamem"/>
-        <w:numPr>
-          <w:ilvl w:val="1"/>
-          <w:numId w:val="1"/>
-        </w:numPr>
-      </w:pPr>
-      <w:r>
-        <w:t xml:space="preserve">!! </w:t>
-      </w:r>
-      <w:r>
-        <w:t>1</w:t>
-      </w:r>
-      <w:r>
-        <w:t xml:space="preserve"> new</w:t>
-      </w:r>
-      <w:r>
-        <w:t xml:space="preserve"> </w:t>
-      </w:r>
-      <w:r>
-        <w:t xml:space="preserve">general </w:t>
-      </w:r>
-      <w:r>
-        <w:t>abstract concept for</w:t>
-      </w:r>
-      <w:r>
-        <w:t xml:space="preserve"> intervals (</w:t>
-      </w:r>
-      <w:proofErr w:type="spellStart"/>
-      <w:r>
-        <w:t>UMR</w:t>
-      </w:r>
-      <w:proofErr w:type="spellEnd"/>
-      <w:r>
-        <w:t>: date-interval, value-interval, between, slash)</w:t>
-      </w:r>
-    </w:p>
-    <w:p>
-      <w:pPr>
-        <w:pStyle w:val="Odstavecseseznamem"/>
+        <w:t>?? CPR</w:t>
+      </w:r>
+    </w:p>
+    <w:p>
+      <w:pPr>
+        <w:pStyle w:val="ListParagraph"/>
         <w:numPr>
           <w:ilvl w:val="0"/>
           <w:numId w:val="1"/>
         </w:numPr>
       </w:pPr>
       <w:r>
-        <w:t>1 new keyword (contra)</w:t>
-      </w:r>
-    </w:p>
-    <w:p>
-      <w:pPr>
-        <w:pStyle w:val="Odstavecseseznamem"/>
-        <w:numPr>
-          <w:ilvl w:val="0"/>
-          <w:numId w:val="1"/>
-        </w:numPr>
-      </w:pPr>
-      <w:r>
-        <w:t>?? #</w:t>
-      </w:r>
-      <w:proofErr w:type="spellStart"/>
-      <w:r>
-        <w:t>Neg</w:t>
-      </w:r>
-      <w:proofErr w:type="spellEnd"/>
-      <w:r>
-        <w:t xml:space="preserve"> -&gt; polarity … </w:t>
-      </w:r>
-      <w:proofErr w:type="spellStart"/>
-      <w:r>
-        <w:t>RHEM</w:t>
-      </w:r>
-      <w:proofErr w:type="spellEnd"/>
-      <w:r>
-        <w:t xml:space="preserve"> </w:t>
-      </w:r>
-      <w:proofErr w:type="spellStart"/>
-      <w:r>
-        <w:t>functer</w:t>
-      </w:r>
-      <w:proofErr w:type="spellEnd"/>
-      <w:r>
-        <w:t xml:space="preserve">, where </w:t>
-      </w:r>
-      <w:proofErr w:type="gramStart"/>
-      <w:r>
-        <w:t>else ??</w:t>
-      </w:r>
-      <w:proofErr w:type="gramEnd"/>
-      <w:r>
-        <w:t xml:space="preserve"> (detailed </w:t>
-      </w:r>
-      <w:proofErr w:type="spellStart"/>
-      <w:r>
-        <w:t>sempos</w:t>
-      </w:r>
-      <w:proofErr w:type="spellEnd"/>
-      <w:r>
-        <w:t xml:space="preserve">, </w:t>
-      </w:r>
-      <w:proofErr w:type="spellStart"/>
-      <w:r>
-        <w:t>grammateme</w:t>
-      </w:r>
-      <w:proofErr w:type="spellEnd"/>
-      <w:r>
-        <w:t>)</w:t>
-      </w:r>
-    </w:p>
-    <w:p>
-      <w:pPr>
-        <w:pStyle w:val="Odstavecseseznamem"/>
-        <w:numPr>
-          <w:ilvl w:val="0"/>
-          <w:numId w:val="1"/>
-        </w:numPr>
-      </w:pPr>
-      <w:r>
-        <w:t>?? CPR</w:t>
-      </w:r>
-    </w:p>
-    <w:p>
-      <w:pPr>
-        <w:pStyle w:val="Odstavecseseznamem"/>
-        <w:numPr>
-          <w:ilvl w:val="0"/>
-          <w:numId w:val="1"/>
-        </w:numPr>
-      </w:pPr>
-      <w:r>
         <w:t xml:space="preserve">?? </w:t>
       </w:r>
       <w:proofErr w:type="spellStart"/>
@@ -953,7 +967,7 @@
     </w:p>
     <w:p>
       <w:pPr>
-        <w:pStyle w:val="Odstavecseseznamem"/>
+        <w:pStyle w:val="ListParagraph"/>
         <w:numPr>
           <w:ilvl w:val="0"/>
           <w:numId w:val="1"/>
@@ -1003,7 +1017,7 @@
     </w:p>
     <w:p>
       <w:pPr>
-        <w:pStyle w:val="Odstavecseseznamem"/>
+        <w:pStyle w:val="ListParagraph"/>
         <w:numPr>
           <w:ilvl w:val="0"/>
           <w:numId w:val="1"/>
@@ -1015,7 +1029,7 @@
     </w:p>
     <w:p>
       <w:pPr>
-        <w:pStyle w:val="Odstavecseseznamem"/>
+        <w:pStyle w:val="ListParagraph"/>
         <w:numPr>
           <w:ilvl w:val="1"/>
           <w:numId w:val="1"/>
@@ -1039,7 +1053,7 @@
     </w:p>
     <w:p>
       <w:pPr>
-        <w:pStyle w:val="Odstavecseseznamem"/>
+        <w:pStyle w:val="ListParagraph"/>
         <w:ind w:firstLine="720"/>
       </w:pPr>
       <w:r>
@@ -1055,7 +1069,7 @@
       </w:r>
       <w:r>
         <w:rPr>
-          <w:rStyle w:val="Zvraznn"/>
+          <w:rStyle w:val="Emphasis"/>
           <w:b/>
           <w:bCs/>
         </w:rPr>
@@ -1067,7 +1081,7 @@
     </w:p>
     <w:p>
       <w:pPr>
-        <w:pStyle w:val="Odstavecseseznamem"/>
+        <w:pStyle w:val="ListParagraph"/>
       </w:pPr>
       <w:r>
         <w:t xml:space="preserve">      </w:t>
@@ -1097,7 +1111,7 @@
     </w:p>
     <w:p>
       <w:pPr>
-        <w:pStyle w:val="Odstavecseseznamem"/>
+        <w:pStyle w:val="ListParagraph"/>
         <w:ind w:firstLine="720"/>
       </w:pPr>
       <w:r>
@@ -1113,7 +1127,7 @@
       </w:r>
       <w:r>
         <w:rPr>
-          <w:rStyle w:val="Zvraznn"/>
+          <w:rStyle w:val="Emphasis"/>
         </w:rPr>
         <w:t>who is tall</w:t>
       </w:r>
@@ -1131,7 +1145,7 @@
     </w:p>
     <w:p>
       <w:pPr>
-        <w:pStyle w:val="Odstavecseseznamem"/>
+        <w:pStyle w:val="ListParagraph"/>
       </w:pPr>
       <w:r>
         <w:t xml:space="preserve">       </w:t>
@@ -1160,7 +1174,7 @@
     </w:p>
     <w:p>
       <w:pPr>
-        <w:pStyle w:val="Odstavecseseznamem"/>
+        <w:pStyle w:val="ListParagraph"/>
         <w:ind w:firstLine="698"/>
       </w:pPr>
       <w:r>
@@ -1169,7 +1183,7 @@
     </w:p>
     <w:p>
       <w:pPr>
-        <w:pStyle w:val="Odstavecseseznamem"/>
+        <w:pStyle w:val="ListParagraph"/>
         <w:ind w:left="1440" w:firstLine="720"/>
       </w:pPr>
       <w:r>
@@ -1196,7 +1210,7 @@
     </w:p>
     <w:p>
       <w:pPr>
-        <w:pStyle w:val="Odstavecseseznamem"/>
+        <w:pStyle w:val="ListParagraph"/>
         <w:ind w:left="1440" w:firstLine="720"/>
       </w:pPr>
       <w:r>
@@ -1229,7 +1243,7 @@
     </w:p>
     <w:p>
       <w:pPr>
-        <w:pStyle w:val="Odstavecseseznamem"/>
+        <w:pStyle w:val="ListParagraph"/>
         <w:numPr>
           <w:ilvl w:val="1"/>
           <w:numId w:val="1"/>
@@ -1250,7 +1264,7 @@
     </w:p>
     <w:p>
       <w:pPr>
-        <w:pStyle w:val="Odstavecseseznamem"/>
+        <w:pStyle w:val="ListParagraph"/>
         <w:numPr>
           <w:ilvl w:val="2"/>
           <w:numId w:val="1"/>
@@ -1298,7 +1312,7 @@
     </w:p>
     <w:p>
       <w:pPr>
-        <w:pStyle w:val="Odstavecseseznamem"/>
+        <w:pStyle w:val="ListParagraph"/>
         <w:numPr>
           <w:ilvl w:val="2"/>
           <w:numId w:val="1"/>
@@ -1366,7 +1380,7 @@
     </w:p>
     <w:p>
       <w:pPr>
-        <w:pStyle w:val="Odstavecseseznamem"/>
+        <w:pStyle w:val="ListParagraph"/>
         <w:numPr>
           <w:ilvl w:val="2"/>
           <w:numId w:val="1"/>
@@ -1437,7 +1451,7 @@
     </w:p>
     <w:p>
       <w:pPr>
-        <w:pStyle w:val="Odstavecseseznamem"/>
+        <w:pStyle w:val="ListParagraph"/>
         <w:numPr>
           <w:ilvl w:val="1"/>
           <w:numId w:val="1"/>
@@ -1464,7 +1478,7 @@
     </w:p>
     <w:p>
       <w:pPr>
-        <w:pStyle w:val="Odstavecseseznamem"/>
+        <w:pStyle w:val="ListParagraph"/>
         <w:numPr>
           <w:ilvl w:val="2"/>
           <w:numId w:val="1"/>
@@ -1550,7 +1564,7 @@
     </w:p>
     <w:p>
       <w:pPr>
-        <w:pStyle w:val="Odstavecseseznamem"/>
+        <w:pStyle w:val="ListParagraph"/>
         <w:numPr>
           <w:ilvl w:val="2"/>
           <w:numId w:val="1"/>
@@ -1579,7 +1593,7 @@
     </w:p>
     <w:p>
       <w:pPr>
-        <w:pStyle w:val="Odstavecseseznamem"/>
+        <w:pStyle w:val="ListParagraph"/>
         <w:numPr>
           <w:ilvl w:val="1"/>
           <w:numId w:val="1"/>
@@ -1600,7 +1614,7 @@
     </w:p>
     <w:p>
       <w:pPr>
-        <w:pStyle w:val="Odstavecseseznamem"/>
+        <w:pStyle w:val="ListParagraph"/>
         <w:numPr>
           <w:ilvl w:val="0"/>
           <w:numId w:val="1"/>
@@ -1623,7 +1637,7 @@
     </w:p>
     <w:p>
       <w:pPr>
-        <w:pStyle w:val="Odstavecseseznamem"/>
+        <w:pStyle w:val="ListParagraph"/>
         <w:numPr>
           <w:ilvl w:val="1"/>
           <w:numId w:val="1"/>
@@ -1666,7 +1680,7 @@
     </w:p>
     <w:p>
       <w:pPr>
-        <w:pStyle w:val="Odstavecseseznamem"/>
+        <w:pStyle w:val="ListParagraph"/>
         <w:numPr>
           <w:ilvl w:val="2"/>
           <w:numId w:val="1"/>
@@ -1683,7 +1697,7 @@
     </w:p>
     <w:p>
       <w:pPr>
-        <w:pStyle w:val="Odstavecseseznamem"/>
+        <w:pStyle w:val="ListParagraph"/>
         <w:numPr>
           <w:ilvl w:val="1"/>
           <w:numId w:val="1"/>
@@ -1707,7 +1721,7 @@
     </w:p>
     <w:p>
       <w:pPr>
-        <w:pStyle w:val="Odstavecseseznamem"/>
+        <w:pStyle w:val="ListParagraph"/>
         <w:numPr>
           <w:ilvl w:val="0"/>
           <w:numId w:val="1"/>
@@ -1745,7 +1759,7 @@
     </w:p>
     <w:p>
       <w:pPr>
-        <w:pStyle w:val="Odstavecseseznamem"/>
+        <w:pStyle w:val="ListParagraph"/>
         <w:numPr>
           <w:ilvl w:val="0"/>
           <w:numId w:val="1"/>
@@ -1806,7 +1820,7 @@
     </w:p>
     <w:p>
       <w:pPr>
-        <w:pStyle w:val="Odstavecseseznamem"/>
+        <w:pStyle w:val="ListParagraph"/>
         <w:numPr>
           <w:ilvl w:val="0"/>
           <w:numId w:val="1"/>
@@ -1858,7 +1872,7 @@
     </w:p>
     <w:p>
       <w:pPr>
-        <w:pStyle w:val="Odstavecseseznamem"/>
+        <w:pStyle w:val="ListParagraph"/>
         <w:numPr>
           <w:ilvl w:val="0"/>
           <w:numId w:val="1"/>
@@ -1870,7 +1884,7 @@
     </w:p>
     <w:p>
       <w:pPr>
-        <w:pStyle w:val="Odstavecseseznamem"/>
+        <w:pStyle w:val="ListParagraph"/>
         <w:numPr>
           <w:ilvl w:val="0"/>
           <w:numId w:val="1"/>
@@ -1917,7 +1931,7 @@
     </w:p>
     <w:p>
       <w:pPr>
-        <w:pStyle w:val="Odstavecseseznamem"/>
+        <w:pStyle w:val="ListParagraph"/>
         <w:numPr>
           <w:ilvl w:val="0"/>
           <w:numId w:val="1"/>
@@ -1952,7 +1966,7 @@
     </w:p>
     <w:p>
       <w:pPr>
-        <w:pStyle w:val="Odstavecseseznamem"/>
+        <w:pStyle w:val="ListParagraph"/>
         <w:numPr>
           <w:ilvl w:val="1"/>
           <w:numId w:val="1"/>
@@ -1972,7 +1986,7 @@
     </w:p>
     <w:p>
       <w:pPr>
-        <w:pStyle w:val="Odstavecseseznamem"/>
+        <w:pStyle w:val="ListParagraph"/>
         <w:numPr>
           <w:ilvl w:val="1"/>
           <w:numId w:val="1"/>
@@ -1984,7 +1998,7 @@
     </w:p>
     <w:p>
       <w:pPr>
-        <w:pStyle w:val="Odstavecseseznamem"/>
+        <w:pStyle w:val="ListParagraph"/>
         <w:numPr>
           <w:ilvl w:val="1"/>
           <w:numId w:val="1"/>
@@ -2004,15 +2018,13 @@
       <w:r>
         <w:t>among</w:t>
       </w:r>
-      <w:bookmarkStart w:id="0" w:name="_GoBack"/>
-      <w:bookmarkEnd w:id="0"/>
       <w:r>
         <w:t xml:space="preserve"> events </w:t>
       </w:r>
     </w:p>
     <w:p>
       <w:pPr>
-        <w:pStyle w:val="Odstavecseseznamem"/>
+        <w:pStyle w:val="ListParagraph"/>
         <w:numPr>
           <w:ilvl w:val="0"/>
           <w:numId w:val="1"/>
@@ -2046,7 +2058,7 @@
     </w:p>
     <w:p>
       <w:pPr>
-        <w:pStyle w:val="Odstavecseseznamem"/>
+        <w:pStyle w:val="ListParagraph"/>
         <w:numPr>
           <w:ilvl w:val="0"/>
           <w:numId w:val="1"/>
@@ -2080,7 +2092,7 @@
     </w:p>
     <w:p>
       <w:pPr>
-        <w:pStyle w:val="Odstavecseseznamem"/>
+        <w:pStyle w:val="ListParagraph"/>
         <w:numPr>
           <w:ilvl w:val="0"/>
           <w:numId w:val="1"/>
@@ -2103,7 +2115,7 @@
     </w:p>
     <w:p>
       <w:pPr>
-        <w:pStyle w:val="Odstavecseseznamem"/>
+        <w:pStyle w:val="ListParagraph"/>
         <w:numPr>
           <w:ilvl w:val="1"/>
           <w:numId w:val="1"/>
@@ -2121,7 +2133,7 @@
     </w:p>
     <w:p>
       <w:pPr>
-        <w:pStyle w:val="Odstavecseseznamem"/>
+        <w:pStyle w:val="ListParagraph"/>
         <w:numPr>
           <w:ilvl w:val="1"/>
           <w:numId w:val="1"/>
@@ -2133,7 +2145,7 @@
     </w:p>
     <w:p>
       <w:pPr>
-        <w:pStyle w:val="Odstavecseseznamem"/>
+        <w:pStyle w:val="ListParagraph"/>
         <w:numPr>
           <w:ilvl w:val="0"/>
           <w:numId w:val="1"/>
@@ -2177,8 +2189,8 @@
 </file>
 
 <file path=word/numbering.xml><?xml version="1.0" encoding="utf-8"?>
-<w:numbering xmlns:wpc="http://schemas.microsoft.com/office/word/2010/wordprocessingCanvas" xmlns:mc="http://schemas.openxmlformats.org/markup-compatibility/2006" xmlns:o="urn:schemas-microsoft-com:office:office" xmlns:r="http://schemas.openxmlformats.org/officeDocument/2006/relationships" xmlns:m="http://schemas.openxmlformats.org/officeDocument/2006/math" xmlns:v="urn:schemas-microsoft-com:vml" xmlns:wp14="http://schemas.microsoft.com/office/word/2010/wordprocessingDrawing" xmlns:wp="http://schemas.openxmlformats.org/drawingml/2006/wordprocessingDrawing" xmlns:w10="urn:schemas-microsoft-com:office:word" xmlns:w="http://schemas.openxmlformats.org/wordprocessingml/2006/main" xmlns:w14="http://schemas.microsoft.com/office/word/2010/wordml" xmlns:wpg="http://schemas.microsoft.com/office/word/2010/wordprocessingGroup" xmlns:wpi="http://schemas.microsoft.com/office/word/2010/wordprocessingInk" xmlns:wne="http://schemas.microsoft.com/office/word/2006/wordml" xmlns:wps="http://schemas.microsoft.com/office/word/2010/wordprocessingShape" mc:Ignorable="w14 wp14">
-  <w:abstractNum w:abstractNumId="0">
+<w:numbering xmlns:wpc="http://schemas.microsoft.com/office/word/2010/wordprocessingCanvas" xmlns:mc="http://schemas.openxmlformats.org/markup-compatibility/2006" xmlns:o="urn:schemas-microsoft-com:office:office" xmlns:r="http://schemas.openxmlformats.org/officeDocument/2006/relationships" xmlns:m="http://schemas.openxmlformats.org/officeDocument/2006/math" xmlns:v="urn:schemas-microsoft-com:vml" xmlns:wp14="http://schemas.microsoft.com/office/word/2010/wordprocessingDrawing" xmlns:wp="http://schemas.openxmlformats.org/drawingml/2006/wordprocessingDrawing" xmlns:w10="urn:schemas-microsoft-com:office:word" xmlns:w="http://schemas.openxmlformats.org/wordprocessingml/2006/main" xmlns:w14="http://schemas.microsoft.com/office/word/2010/wordml" xmlns:w15="http://schemas.microsoft.com/office/word/2012/wordml" xmlns:wpg="http://schemas.microsoft.com/office/word/2010/wordprocessingGroup" xmlns:wpi="http://schemas.microsoft.com/office/word/2010/wordprocessingInk" xmlns:wne="http://schemas.microsoft.com/office/word/2006/wordml" xmlns:wps="http://schemas.microsoft.com/office/word/2010/wordprocessingShape" mc:Ignorable="w14 w15 wp14">
+  <w:abstractNum w:abstractNumId="0" w15:restartNumberingAfterBreak="0">
     <w:nsid w:val="52E5648A"/>
     <w:multiLevelType w:val="hybridMultilevel"/>
     <w:tmpl w:val="0A0CD5F0"/>
@@ -2290,7 +2302,7 @@
       </w:rPr>
     </w:lvl>
   </w:abstractNum>
-  <w:abstractNum w:abstractNumId="1">
+  <w:abstractNum w:abstractNumId="1" w15:restartNumberingAfterBreak="0">
     <w:nsid w:val="558A6126"/>
     <w:multiLevelType w:val="hybridMultilevel"/>
     <w:tmpl w:val="346A5074"/>
@@ -2402,7 +2414,7 @@
       </w:rPr>
     </w:lvl>
   </w:abstractNum>
-  <w:abstractNum w:abstractNumId="2">
+  <w:abstractNum w:abstractNumId="2" w15:restartNumberingAfterBreak="0">
     <w:nsid w:val="5E3432B8"/>
     <w:multiLevelType w:val="hybridMultilevel"/>
     <w:tmpl w:val="CFEAE82A"/>
@@ -2528,7 +2540,7 @@
 </file>
 
 <file path=word/styles.xml><?xml version="1.0" encoding="utf-8"?>
-<w:styles xmlns:mc="http://schemas.openxmlformats.org/markup-compatibility/2006" xmlns:r="http://schemas.openxmlformats.org/officeDocument/2006/relationships" xmlns:w="http://schemas.openxmlformats.org/wordprocessingml/2006/main" xmlns:w14="http://schemas.microsoft.com/office/word/2010/wordml" mc:Ignorable="w14">
+<w:styles xmlns:mc="http://schemas.openxmlformats.org/markup-compatibility/2006" xmlns:r="http://schemas.openxmlformats.org/officeDocument/2006/relationships" xmlns:w="http://schemas.openxmlformats.org/wordprocessingml/2006/main" xmlns:w14="http://schemas.microsoft.com/office/word/2010/wordml" xmlns:w15="http://schemas.microsoft.com/office/word/2012/wordml" mc:Ignorable="w14 w15">
   <w:docDefaults>
     <w:rPrDefault>
       <w:rPr>
@@ -2544,156 +2556,390 @@
       </w:pPr>
     </w:pPrDefault>
   </w:docDefaults>
-  <w:latentStyles w:defLockedState="0" w:defUIPriority="99" w:defSemiHidden="1" w:defUnhideWhenUsed="1" w:defQFormat="0" w:count="267">
-    <w:lsdException w:name="Normal" w:semiHidden="0" w:uiPriority="0" w:unhideWhenUsed="0" w:qFormat="1"/>
-    <w:lsdException w:name="heading 1" w:semiHidden="0" w:uiPriority="9" w:unhideWhenUsed="0" w:qFormat="1"/>
-    <w:lsdException w:name="heading 2" w:uiPriority="9" w:qFormat="1"/>
-    <w:lsdException w:name="heading 3" w:uiPriority="9" w:qFormat="1"/>
-    <w:lsdException w:name="heading 4" w:uiPriority="9" w:qFormat="1"/>
-    <w:lsdException w:name="heading 5" w:uiPriority="9" w:qFormat="1"/>
-    <w:lsdException w:name="heading 6" w:uiPriority="9" w:qFormat="1"/>
-    <w:lsdException w:name="heading 7" w:uiPriority="9" w:qFormat="1"/>
-    <w:lsdException w:name="heading 8" w:uiPriority="9" w:qFormat="1"/>
-    <w:lsdException w:name="heading 9" w:uiPriority="9" w:qFormat="1"/>
-    <w:lsdException w:name="toc 1" w:uiPriority="39"/>
-    <w:lsdException w:name="toc 2" w:uiPriority="39"/>
-    <w:lsdException w:name="toc 3" w:uiPriority="39"/>
-    <w:lsdException w:name="toc 4" w:uiPriority="39"/>
-    <w:lsdException w:name="toc 5" w:uiPriority="39"/>
-    <w:lsdException w:name="toc 6" w:uiPriority="39"/>
-    <w:lsdException w:name="toc 7" w:uiPriority="39"/>
-    <w:lsdException w:name="toc 8" w:uiPriority="39"/>
-    <w:lsdException w:name="toc 9" w:uiPriority="39"/>
-    <w:lsdException w:name="caption" w:uiPriority="35" w:qFormat="1"/>
-    <w:lsdException w:name="Title" w:semiHidden="0" w:uiPriority="10" w:unhideWhenUsed="0" w:qFormat="1"/>
-    <w:lsdException w:name="Default Paragraph Font" w:uiPriority="1"/>
-    <w:lsdException w:name="Subtitle" w:semiHidden="0" w:uiPriority="11" w:unhideWhenUsed="0" w:qFormat="1"/>
-    <w:lsdException w:name="Strong" w:semiHidden="0" w:uiPriority="22" w:unhideWhenUsed="0" w:qFormat="1"/>
-    <w:lsdException w:name="Emphasis" w:semiHidden="0" w:uiPriority="20" w:unhideWhenUsed="0" w:qFormat="1"/>
-    <w:lsdException w:name="Table Grid" w:semiHidden="0" w:uiPriority="39" w:unhideWhenUsed="0"/>
-    <w:lsdException w:name="Placeholder Text" w:unhideWhenUsed="0"/>
-    <w:lsdException w:name="No Spacing" w:semiHidden="0" w:uiPriority="1" w:unhideWhenUsed="0" w:qFormat="1"/>
-    <w:lsdException w:name="Light Shading" w:semiHidden="0" w:uiPriority="60" w:unhideWhenUsed="0"/>
-    <w:lsdException w:name="Light List" w:semiHidden="0" w:uiPriority="61" w:unhideWhenUsed="0"/>
-    <w:lsdException w:name="Light Grid" w:semiHidden="0" w:uiPriority="62" w:unhideWhenUsed="0"/>
-    <w:lsdException w:name="Medium Shading 1" w:semiHidden="0" w:uiPriority="63" w:unhideWhenUsed="0"/>
-    <w:lsdException w:name="Medium Shading 2" w:semiHidden="0" w:uiPriority="64" w:unhideWhenUsed="0"/>
-    <w:lsdException w:name="Medium List 1" w:semiHidden="0" w:uiPriority="65" w:unhideWhenUsed="0"/>
-    <w:lsdException w:name="Medium List 2" w:semiHidden="0" w:uiPriority="66" w:unhideWhenUsed="0"/>
-    <w:lsdException w:name="Medium Grid 1" w:semiHidden="0" w:uiPriority="67" w:unhideWhenUsed="0"/>
-    <w:lsdException w:name="Medium Grid 2" w:semiHidden="0" w:uiPriority="68" w:unhideWhenUsed="0"/>
-    <w:lsdException w:name="Medium Grid 3" w:semiHidden="0" w:uiPriority="69" w:unhideWhenUsed="0"/>
-    <w:lsdException w:name="Dark List" w:semiHidden="0" w:uiPriority="70" w:unhideWhenUsed="0"/>
-    <w:lsdException w:name="Colorful Shading" w:semiHidden="0" w:uiPriority="71" w:unhideWhenUsed="0"/>
-    <w:lsdException w:name="Colorful List" w:semiHidden="0" w:uiPriority="72" w:unhideWhenUsed="0"/>
-    <w:lsdException w:name="Colorful Grid" w:semiHidden="0" w:uiPriority="73" w:unhideWhenUsed="0"/>
-    <w:lsdException w:name="Light Shading Accent 1" w:semiHidden="0" w:uiPriority="60" w:unhideWhenUsed="0"/>
-    <w:lsdException w:name="Light List Accent 1" w:semiHidden="0" w:uiPriority="61" w:unhideWhenUsed="0"/>
-    <w:lsdException w:name="Light Grid Accent 1" w:semiHidden="0" w:uiPriority="62" w:unhideWhenUsed="0"/>
-    <w:lsdException w:name="Medium Shading 1 Accent 1" w:semiHidden="0" w:uiPriority="63" w:unhideWhenUsed="0"/>
-    <w:lsdException w:name="Medium Shading 2 Accent 1" w:semiHidden="0" w:uiPriority="64" w:unhideWhenUsed="0"/>
-    <w:lsdException w:name="Medium List 1 Accent 1" w:semiHidden="0" w:uiPriority="65" w:unhideWhenUsed="0"/>
-    <w:lsdException w:name="Revision" w:unhideWhenUsed="0"/>
-    <w:lsdException w:name="List Paragraph" w:semiHidden="0" w:uiPriority="34" w:unhideWhenUsed="0" w:qFormat="1"/>
-    <w:lsdException w:name="Quote" w:semiHidden="0" w:uiPriority="29" w:unhideWhenUsed="0" w:qFormat="1"/>
-    <w:lsdException w:name="Intense Quote" w:semiHidden="0" w:uiPriority="30" w:unhideWhenUsed="0" w:qFormat="1"/>
-    <w:lsdException w:name="Medium List 2 Accent 1" w:semiHidden="0" w:uiPriority="66" w:unhideWhenUsed="0"/>
-    <w:lsdException w:name="Medium Grid 1 Accent 1" w:semiHidden="0" w:uiPriority="67" w:unhideWhenUsed="0"/>
-    <w:lsdException w:name="Medium Grid 2 Accent 1" w:semiHidden="0" w:uiPriority="68" w:unhideWhenUsed="0"/>
-    <w:lsdException w:name="Medium Grid 3 Accent 1" w:semiHidden="0" w:uiPriority="69" w:unhideWhenUsed="0"/>
-    <w:lsdException w:name="Dark List Accent 1" w:semiHidden="0" w:uiPriority="70" w:unhideWhenUsed="0"/>
-    <w:lsdException w:name="Colorful Shading Accent 1" w:semiHidden="0" w:uiPriority="71" w:unhideWhenUsed="0"/>
-    <w:lsdException w:name="Colorful List Accent 1" w:semiHidden="0" w:uiPriority="72" w:unhideWhenUsed="0"/>
-    <w:lsdException w:name="Colorful Grid Accent 1" w:semiHidden="0" w:uiPriority="73" w:unhideWhenUsed="0"/>
-    <w:lsdException w:name="Light Shading Accent 2" w:semiHidden="0" w:uiPriority="60" w:unhideWhenUsed="0"/>
-    <w:lsdException w:name="Light List Accent 2" w:semiHidden="0" w:uiPriority="61" w:unhideWhenUsed="0"/>
-    <w:lsdException w:name="Light Grid Accent 2" w:semiHidden="0" w:uiPriority="62" w:unhideWhenUsed="0"/>
-    <w:lsdException w:name="Medium Shading 1 Accent 2" w:semiHidden="0" w:uiPriority="63" w:unhideWhenUsed="0"/>
-    <w:lsdException w:name="Medium Shading 2 Accent 2" w:semiHidden="0" w:uiPriority="64" w:unhideWhenUsed="0"/>
-    <w:lsdException w:name="Medium List 1 Accent 2" w:semiHidden="0" w:uiPriority="65" w:unhideWhenUsed="0"/>
-    <w:lsdException w:name="Medium List 2 Accent 2" w:semiHidden="0" w:uiPriority="66" w:unhideWhenUsed="0"/>
-    <w:lsdException w:name="Medium Grid 1 Accent 2" w:semiHidden="0" w:uiPriority="67" w:unhideWhenUsed="0"/>
-    <w:lsdException w:name="Medium Grid 2 Accent 2" w:semiHidden="0" w:uiPriority="68" w:unhideWhenUsed="0"/>
-    <w:lsdException w:name="Medium Grid 3 Accent 2" w:semiHidden="0" w:uiPriority="69" w:unhideWhenUsed="0"/>
-    <w:lsdException w:name="Dark List Accent 2" w:semiHidden="0" w:uiPriority="70" w:unhideWhenUsed="0"/>
-    <w:lsdException w:name="Colorful Shading Accent 2" w:semiHidden="0" w:uiPriority="71" w:unhideWhenUsed="0"/>
-    <w:lsdException w:name="Colorful List Accent 2" w:semiHidden="0" w:uiPriority="72" w:unhideWhenUsed="0"/>
-    <w:lsdException w:name="Colorful Grid Accent 2" w:semiHidden="0" w:uiPriority="73" w:unhideWhenUsed="0"/>
-    <w:lsdException w:name="Light Shading Accent 3" w:semiHidden="0" w:uiPriority="60" w:unhideWhenUsed="0"/>
-    <w:lsdException w:name="Light List Accent 3" w:semiHidden="0" w:uiPriority="61" w:unhideWhenUsed="0"/>
-    <w:lsdException w:name="Light Grid Accent 3" w:semiHidden="0" w:uiPriority="62" w:unhideWhenUsed="0"/>
-    <w:lsdException w:name="Medium Shading 1 Accent 3" w:semiHidden="0" w:uiPriority="63" w:unhideWhenUsed="0"/>
-    <w:lsdException w:name="Medium Shading 2 Accent 3" w:semiHidden="0" w:uiPriority="64" w:unhideWhenUsed="0"/>
-    <w:lsdException w:name="Medium List 1 Accent 3" w:semiHidden="0" w:uiPriority="65" w:unhideWhenUsed="0"/>
-    <w:lsdException w:name="Medium List 2 Accent 3" w:semiHidden="0" w:uiPriority="66" w:unhideWhenUsed="0"/>
-    <w:lsdException w:name="Medium Grid 1 Accent 3" w:semiHidden="0" w:uiPriority="67" w:unhideWhenUsed="0"/>
-    <w:lsdException w:name="Medium Grid 2 Accent 3" w:semiHidden="0" w:uiPriority="68" w:unhideWhenUsed="0"/>
-    <w:lsdException w:name="Medium Grid 3 Accent 3" w:semiHidden="0" w:uiPriority="69" w:unhideWhenUsed="0"/>
-    <w:lsdException w:name="Dark List Accent 3" w:semiHidden="0" w:uiPriority="70" w:unhideWhenUsed="0"/>
-    <w:lsdException w:name="Colorful Shading Accent 3" w:semiHidden="0" w:uiPriority="71" w:unhideWhenUsed="0"/>
-    <w:lsdException w:name="Colorful List Accent 3" w:semiHidden="0" w:uiPriority="72" w:unhideWhenUsed="0"/>
-    <w:lsdException w:name="Colorful Grid Accent 3" w:semiHidden="0" w:uiPriority="73" w:unhideWhenUsed="0"/>
-    <w:lsdException w:name="Light Shading Accent 4" w:semiHidden="0" w:uiPriority="60" w:unhideWhenUsed="0"/>
-    <w:lsdException w:name="Light List Accent 4" w:semiHidden="0" w:uiPriority="61" w:unhideWhenUsed="0"/>
-    <w:lsdException w:name="Light Grid Accent 4" w:semiHidden="0" w:uiPriority="62" w:unhideWhenUsed="0"/>
-    <w:lsdException w:name="Medium Shading 1 Accent 4" w:semiHidden="0" w:uiPriority="63" w:unhideWhenUsed="0"/>
-    <w:lsdException w:name="Medium Shading 2 Accent 4" w:semiHidden="0" w:uiPriority="64" w:unhideWhenUsed="0"/>
-    <w:lsdException w:name="Medium List 1 Accent 4" w:semiHidden="0" w:uiPriority="65" w:unhideWhenUsed="0"/>
-    <w:lsdException w:name="Medium List 2 Accent 4" w:semiHidden="0" w:uiPriority="66" w:unhideWhenUsed="0"/>
-    <w:lsdException w:name="Medium Grid 1 Accent 4" w:semiHidden="0" w:uiPriority="67" w:unhideWhenUsed="0"/>
-    <w:lsdException w:name="Medium Grid 2 Accent 4" w:semiHidden="0" w:uiPriority="68" w:unhideWhenUsed="0"/>
-    <w:lsdException w:name="Medium Grid 3 Accent 4" w:semiHidden="0" w:uiPriority="69" w:unhideWhenUsed="0"/>
-    <w:lsdException w:name="Dark List Accent 4" w:semiHidden="0" w:uiPriority="70" w:unhideWhenUsed="0"/>
-    <w:lsdException w:name="Colorful Shading Accent 4" w:semiHidden="0" w:uiPriority="71" w:unhideWhenUsed="0"/>
-    <w:lsdException w:name="Colorful List Accent 4" w:semiHidden="0" w:uiPriority="72" w:unhideWhenUsed="0"/>
-    <w:lsdException w:name="Colorful Grid Accent 4" w:semiHidden="0" w:uiPriority="73" w:unhideWhenUsed="0"/>
-    <w:lsdException w:name="Light Shading Accent 5" w:semiHidden="0" w:uiPriority="60" w:unhideWhenUsed="0"/>
-    <w:lsdException w:name="Light List Accent 5" w:semiHidden="0" w:uiPriority="61" w:unhideWhenUsed="0"/>
-    <w:lsdException w:name="Light Grid Accent 5" w:semiHidden="0" w:uiPriority="62" w:unhideWhenUsed="0"/>
-    <w:lsdException w:name="Medium Shading 1 Accent 5" w:semiHidden="0" w:uiPriority="63" w:unhideWhenUsed="0"/>
-    <w:lsdException w:name="Medium Shading 2 Accent 5" w:semiHidden="0" w:uiPriority="64" w:unhideWhenUsed="0"/>
-    <w:lsdException w:name="Medium List 1 Accent 5" w:semiHidden="0" w:uiPriority="65" w:unhideWhenUsed="0"/>
-    <w:lsdException w:name="Medium List 2 Accent 5" w:semiHidden="0" w:uiPriority="66" w:unhideWhenUsed="0"/>
-    <w:lsdException w:name="Medium Grid 1 Accent 5" w:semiHidden="0" w:uiPriority="67" w:unhideWhenUsed="0"/>
-    <w:lsdException w:name="Medium Grid 2 Accent 5" w:semiHidden="0" w:uiPriority="68" w:unhideWhenUsed="0"/>
-    <w:lsdException w:name="Medium Grid 3 Accent 5" w:semiHidden="0" w:uiPriority="69" w:unhideWhenUsed="0"/>
-    <w:lsdException w:name="Dark List Accent 5" w:semiHidden="0" w:uiPriority="70" w:unhideWhenUsed="0"/>
-    <w:lsdException w:name="Colorful Shading Accent 5" w:semiHidden="0" w:uiPriority="71" w:unhideWhenUsed="0"/>
-    <w:lsdException w:name="Colorful List Accent 5" w:semiHidden="0" w:uiPriority="72" w:unhideWhenUsed="0"/>
-    <w:lsdException w:name="Colorful Grid Accent 5" w:semiHidden="0" w:uiPriority="73" w:unhideWhenUsed="0"/>
-    <w:lsdException w:name="Light Shading Accent 6" w:semiHidden="0" w:uiPriority="60" w:unhideWhenUsed="0"/>
-    <w:lsdException w:name="Light List Accent 6" w:semiHidden="0" w:uiPriority="61" w:unhideWhenUsed="0"/>
-    <w:lsdException w:name="Light Grid Accent 6" w:semiHidden="0" w:uiPriority="62" w:unhideWhenUsed="0"/>
-    <w:lsdException w:name="Medium Shading 1 Accent 6" w:semiHidden="0" w:uiPriority="63" w:unhideWhenUsed="0"/>
-    <w:lsdException w:name="Medium Shading 2 Accent 6" w:semiHidden="0" w:uiPriority="64" w:unhideWhenUsed="0"/>
-    <w:lsdException w:name="Medium List 1 Accent 6" w:semiHidden="0" w:uiPriority="65" w:unhideWhenUsed="0"/>
-    <w:lsdException w:name="Medium List 2 Accent 6" w:semiHidden="0" w:uiPriority="66" w:unhideWhenUsed="0"/>
-    <w:lsdException w:name="Medium Grid 1 Accent 6" w:semiHidden="0" w:uiPriority="67" w:unhideWhenUsed="0"/>
-    <w:lsdException w:name="Medium Grid 2 Accent 6" w:semiHidden="0" w:uiPriority="68" w:unhideWhenUsed="0"/>
-    <w:lsdException w:name="Medium Grid 3 Accent 6" w:semiHidden="0" w:uiPriority="69" w:unhideWhenUsed="0"/>
-    <w:lsdException w:name="Dark List Accent 6" w:semiHidden="0" w:uiPriority="70" w:unhideWhenUsed="0"/>
-    <w:lsdException w:name="Colorful Shading Accent 6" w:semiHidden="0" w:uiPriority="71" w:unhideWhenUsed="0"/>
-    <w:lsdException w:name="Colorful List Accent 6" w:semiHidden="0" w:uiPriority="72" w:unhideWhenUsed="0"/>
-    <w:lsdException w:name="Colorful Grid Accent 6" w:semiHidden="0" w:uiPriority="73" w:unhideWhenUsed="0"/>
-    <w:lsdException w:name="Subtle Emphasis" w:semiHidden="0" w:uiPriority="19" w:unhideWhenUsed="0" w:qFormat="1"/>
-    <w:lsdException w:name="Intense Emphasis" w:semiHidden="0" w:uiPriority="21" w:unhideWhenUsed="0" w:qFormat="1"/>
-    <w:lsdException w:name="Subtle Reference" w:semiHidden="0" w:uiPriority="31" w:unhideWhenUsed="0" w:qFormat="1"/>
-    <w:lsdException w:name="Intense Reference" w:semiHidden="0" w:uiPriority="32" w:unhideWhenUsed="0" w:qFormat="1"/>
-    <w:lsdException w:name="Book Title" w:semiHidden="0" w:uiPriority="33" w:unhideWhenUsed="0" w:qFormat="1"/>
-    <w:lsdException w:name="Bibliography" w:uiPriority="37"/>
-    <w:lsdException w:name="TOC Heading" w:uiPriority="39" w:qFormat="1"/>
+  <w:latentStyles w:defLockedState="0" w:defUIPriority="99" w:defSemiHidden="0" w:defUnhideWhenUsed="0" w:defQFormat="0" w:count="371">
+    <w:lsdException w:name="Normal" w:uiPriority="0" w:qFormat="1"/>
+    <w:lsdException w:name="heading 1" w:uiPriority="9" w:qFormat="1"/>
+    <w:lsdException w:name="heading 2" w:semiHidden="1" w:uiPriority="9" w:unhideWhenUsed="1" w:qFormat="1"/>
+    <w:lsdException w:name="heading 3" w:semiHidden="1" w:uiPriority="9" w:unhideWhenUsed="1" w:qFormat="1"/>
+    <w:lsdException w:name="heading 4" w:semiHidden="1" w:uiPriority="9" w:unhideWhenUsed="1" w:qFormat="1"/>
+    <w:lsdException w:name="heading 5" w:semiHidden="1" w:uiPriority="9" w:unhideWhenUsed="1" w:qFormat="1"/>
+    <w:lsdException w:name="heading 6" w:semiHidden="1" w:uiPriority="9" w:unhideWhenUsed="1" w:qFormat="1"/>
+    <w:lsdException w:name="heading 7" w:semiHidden="1" w:uiPriority="9" w:unhideWhenUsed="1" w:qFormat="1"/>
+    <w:lsdException w:name="heading 8" w:semiHidden="1" w:uiPriority="9" w:unhideWhenUsed="1" w:qFormat="1"/>
+    <w:lsdException w:name="heading 9" w:semiHidden="1" w:uiPriority="9" w:unhideWhenUsed="1" w:qFormat="1"/>
+    <w:lsdException w:name="index 1" w:semiHidden="1" w:unhideWhenUsed="1"/>
+    <w:lsdException w:name="index 2" w:semiHidden="1" w:unhideWhenUsed="1"/>
+    <w:lsdException w:name="index 3" w:semiHidden="1" w:unhideWhenUsed="1"/>
+    <w:lsdException w:name="index 4" w:semiHidden="1" w:unhideWhenUsed="1"/>
+    <w:lsdException w:name="index 5" w:semiHidden="1" w:unhideWhenUsed="1"/>
+    <w:lsdException w:name="index 6" w:semiHidden="1" w:unhideWhenUsed="1"/>
+    <w:lsdException w:name="index 7" w:semiHidden="1" w:unhideWhenUsed="1"/>
+    <w:lsdException w:name="index 8" w:semiHidden="1" w:unhideWhenUsed="1"/>
+    <w:lsdException w:name="index 9" w:semiHidden="1" w:unhideWhenUsed="1"/>
+    <w:lsdException w:name="toc 1" w:semiHidden="1" w:uiPriority="39" w:unhideWhenUsed="1"/>
+    <w:lsdException w:name="toc 2" w:semiHidden="1" w:uiPriority="39" w:unhideWhenUsed="1"/>
+    <w:lsdException w:name="toc 3" w:semiHidden="1" w:uiPriority="39" w:unhideWhenUsed="1"/>
+    <w:lsdException w:name="toc 4" w:semiHidden="1" w:uiPriority="39" w:unhideWhenUsed="1"/>
+    <w:lsdException w:name="toc 5" w:semiHidden="1" w:uiPriority="39" w:unhideWhenUsed="1"/>
+    <w:lsdException w:name="toc 6" w:semiHidden="1" w:uiPriority="39" w:unhideWhenUsed="1"/>
+    <w:lsdException w:name="toc 7" w:semiHidden="1" w:uiPriority="39" w:unhideWhenUsed="1"/>
+    <w:lsdException w:name="toc 8" w:semiHidden="1" w:uiPriority="39" w:unhideWhenUsed="1"/>
+    <w:lsdException w:name="toc 9" w:semiHidden="1" w:uiPriority="39" w:unhideWhenUsed="1"/>
+    <w:lsdException w:name="Normal Indent" w:semiHidden="1" w:unhideWhenUsed="1"/>
+    <w:lsdException w:name="footnote text" w:semiHidden="1" w:unhideWhenUsed="1"/>
+    <w:lsdException w:name="annotation text" w:semiHidden="1" w:unhideWhenUsed="1"/>
+    <w:lsdException w:name="header" w:semiHidden="1" w:unhideWhenUsed="1"/>
+    <w:lsdException w:name="footer" w:semiHidden="1" w:unhideWhenUsed="1"/>
+    <w:lsdException w:name="index heading" w:semiHidden="1" w:unhideWhenUsed="1"/>
+    <w:lsdException w:name="caption" w:semiHidden="1" w:uiPriority="35" w:unhideWhenUsed="1" w:qFormat="1"/>
+    <w:lsdException w:name="table of figures" w:semiHidden="1" w:unhideWhenUsed="1"/>
+    <w:lsdException w:name="envelope address" w:semiHidden="1" w:unhideWhenUsed="1"/>
+    <w:lsdException w:name="envelope return" w:semiHidden="1" w:unhideWhenUsed="1"/>
+    <w:lsdException w:name="footnote reference" w:semiHidden="1" w:unhideWhenUsed="1"/>
+    <w:lsdException w:name="annotation reference" w:semiHidden="1" w:unhideWhenUsed="1"/>
+    <w:lsdException w:name="line number" w:semiHidden="1" w:unhideWhenUsed="1"/>
+    <w:lsdException w:name="page number" w:semiHidden="1" w:unhideWhenUsed="1"/>
+    <w:lsdException w:name="endnote reference" w:semiHidden="1" w:unhideWhenUsed="1"/>
+    <w:lsdException w:name="endnote text" w:semiHidden="1" w:unhideWhenUsed="1"/>
+    <w:lsdException w:name="table of authorities" w:semiHidden="1" w:unhideWhenUsed="1"/>
+    <w:lsdException w:name="macro" w:semiHidden="1" w:unhideWhenUsed="1"/>
+    <w:lsdException w:name="toa heading" w:semiHidden="1" w:unhideWhenUsed="1"/>
+    <w:lsdException w:name="List" w:semiHidden="1" w:unhideWhenUsed="1"/>
+    <w:lsdException w:name="List Bullet" w:semiHidden="1" w:unhideWhenUsed="1"/>
+    <w:lsdException w:name="List Number" w:semiHidden="1" w:unhideWhenUsed="1"/>
+    <w:lsdException w:name="List 2" w:semiHidden="1" w:unhideWhenUsed="1"/>
+    <w:lsdException w:name="List 3" w:semiHidden="1" w:unhideWhenUsed="1"/>
+    <w:lsdException w:name="List 4" w:semiHidden="1" w:unhideWhenUsed="1"/>
+    <w:lsdException w:name="List 5" w:semiHidden="1" w:unhideWhenUsed="1"/>
+    <w:lsdException w:name="List Bullet 2" w:semiHidden="1" w:unhideWhenUsed="1"/>
+    <w:lsdException w:name="List Bullet 3" w:semiHidden="1" w:unhideWhenUsed="1"/>
+    <w:lsdException w:name="List Bullet 4" w:semiHidden="1" w:unhideWhenUsed="1"/>
+    <w:lsdException w:name="List Bullet 5" w:semiHidden="1" w:unhideWhenUsed="1"/>
+    <w:lsdException w:name="List Number 2" w:semiHidden="1" w:unhideWhenUsed="1"/>
+    <w:lsdException w:name="List Number 3" w:semiHidden="1" w:unhideWhenUsed="1"/>
+    <w:lsdException w:name="List Number 4" w:semiHidden="1" w:unhideWhenUsed="1"/>
+    <w:lsdException w:name="List Number 5" w:semiHidden="1" w:unhideWhenUsed="1"/>
+    <w:lsdException w:name="Title" w:uiPriority="10" w:qFormat="1"/>
+    <w:lsdException w:name="Closing" w:semiHidden="1" w:unhideWhenUsed="1"/>
+    <w:lsdException w:name="Signature" w:semiHidden="1" w:unhideWhenUsed="1"/>
+    <w:lsdException w:name="Default Paragraph Font" w:semiHidden="1" w:uiPriority="1" w:unhideWhenUsed="1"/>
+    <w:lsdException w:name="Body Text" w:semiHidden="1" w:unhideWhenUsed="1"/>
+    <w:lsdException w:name="Body Text Indent" w:semiHidden="1" w:unhideWhenUsed="1"/>
+    <w:lsdException w:name="List Continue" w:semiHidden="1" w:unhideWhenUsed="1"/>
+    <w:lsdException w:name="List Continue 2" w:semiHidden="1" w:unhideWhenUsed="1"/>
+    <w:lsdException w:name="List Continue 3" w:semiHidden="1" w:unhideWhenUsed="1"/>
+    <w:lsdException w:name="List Continue 4" w:semiHidden="1" w:unhideWhenUsed="1"/>
+    <w:lsdException w:name="List Continue 5" w:semiHidden="1" w:unhideWhenUsed="1"/>
+    <w:lsdException w:name="Message Header" w:semiHidden="1" w:unhideWhenUsed="1"/>
+    <w:lsdException w:name="Subtitle" w:uiPriority="11" w:qFormat="1"/>
+    <w:lsdException w:name="Salutation" w:semiHidden="1" w:unhideWhenUsed="1"/>
+    <w:lsdException w:name="Date" w:semiHidden="1" w:unhideWhenUsed="1"/>
+    <w:lsdException w:name="Body Text First Indent" w:semiHidden="1" w:unhideWhenUsed="1"/>
+    <w:lsdException w:name="Body Text First Indent 2" w:semiHidden="1" w:unhideWhenUsed="1"/>
+    <w:lsdException w:name="Note Heading" w:semiHidden="1" w:unhideWhenUsed="1"/>
+    <w:lsdException w:name="Body Text 2" w:semiHidden="1" w:unhideWhenUsed="1"/>
+    <w:lsdException w:name="Body Text 3" w:semiHidden="1" w:unhideWhenUsed="1"/>
+    <w:lsdException w:name="Body Text Indent 2" w:semiHidden="1" w:unhideWhenUsed="1"/>
+    <w:lsdException w:name="Body Text Indent 3" w:semiHidden="1" w:unhideWhenUsed="1"/>
+    <w:lsdException w:name="Block Text" w:semiHidden="1" w:unhideWhenUsed="1"/>
+    <w:lsdException w:name="Hyperlink" w:semiHidden="1" w:unhideWhenUsed="1"/>
+    <w:lsdException w:name="FollowedHyperlink" w:semiHidden="1" w:unhideWhenUsed="1"/>
+    <w:lsdException w:name="Strong" w:uiPriority="22" w:qFormat="1"/>
+    <w:lsdException w:name="Emphasis" w:uiPriority="20" w:qFormat="1"/>
+    <w:lsdException w:name="Document Map" w:semiHidden="1" w:unhideWhenUsed="1"/>
+    <w:lsdException w:name="Plain Text" w:semiHidden="1" w:unhideWhenUsed="1"/>
+    <w:lsdException w:name="E-mail Signature" w:semiHidden="1" w:unhideWhenUsed="1"/>
+    <w:lsdException w:name="HTML Top of Form" w:semiHidden="1" w:unhideWhenUsed="1"/>
+    <w:lsdException w:name="HTML Bottom of Form" w:semiHidden="1" w:unhideWhenUsed="1"/>
+    <w:lsdException w:name="Normal (Web)" w:semiHidden="1" w:unhideWhenUsed="1"/>
+    <w:lsdException w:name="HTML Acronym" w:semiHidden="1" w:unhideWhenUsed="1"/>
+    <w:lsdException w:name="HTML Address" w:semiHidden="1" w:unhideWhenUsed="1"/>
+    <w:lsdException w:name="HTML Cite" w:semiHidden="1" w:unhideWhenUsed="1"/>
+    <w:lsdException w:name="HTML Code" w:semiHidden="1" w:unhideWhenUsed="1"/>
+    <w:lsdException w:name="HTML Definition" w:semiHidden="1" w:unhideWhenUsed="1"/>
+    <w:lsdException w:name="HTML Keyboard" w:semiHidden="1" w:unhideWhenUsed="1"/>
+    <w:lsdException w:name="HTML Preformatted" w:semiHidden="1" w:unhideWhenUsed="1"/>
+    <w:lsdException w:name="HTML Sample" w:semiHidden="1" w:unhideWhenUsed="1"/>
+    <w:lsdException w:name="HTML Typewriter" w:semiHidden="1" w:unhideWhenUsed="1"/>
+    <w:lsdException w:name="HTML Variable" w:semiHidden="1" w:unhideWhenUsed="1"/>
+    <w:lsdException w:name="Normal Table" w:semiHidden="1" w:unhideWhenUsed="1"/>
+    <w:lsdException w:name="annotation subject" w:semiHidden="1" w:unhideWhenUsed="1"/>
+    <w:lsdException w:name="No List" w:semiHidden="1" w:unhideWhenUsed="1"/>
+    <w:lsdException w:name="Outline List 1" w:semiHidden="1" w:unhideWhenUsed="1"/>
+    <w:lsdException w:name="Outline List 2" w:semiHidden="1" w:unhideWhenUsed="1"/>
+    <w:lsdException w:name="Outline List 3" w:semiHidden="1" w:unhideWhenUsed="1"/>
+    <w:lsdException w:name="Table Simple 1" w:semiHidden="1" w:unhideWhenUsed="1"/>
+    <w:lsdException w:name="Table Simple 2" w:semiHidden="1" w:unhideWhenUsed="1"/>
+    <w:lsdException w:name="Table Simple 3" w:semiHidden="1" w:unhideWhenUsed="1"/>
+    <w:lsdException w:name="Table Classic 1" w:semiHidden="1" w:unhideWhenUsed="1"/>
+    <w:lsdException w:name="Table Classic 2" w:semiHidden="1" w:unhideWhenUsed="1"/>
+    <w:lsdException w:name="Table Classic 3" w:semiHidden="1" w:unhideWhenUsed="1"/>
+    <w:lsdException w:name="Table Classic 4" w:semiHidden="1" w:unhideWhenUsed="1"/>
+    <w:lsdException w:name="Table Colorful 1" w:semiHidden="1" w:unhideWhenUsed="1"/>
+    <w:lsdException w:name="Table Colorful 2" w:semiHidden="1" w:unhideWhenUsed="1"/>
+    <w:lsdException w:name="Table Colorful 3" w:semiHidden="1" w:unhideWhenUsed="1"/>
+    <w:lsdException w:name="Table Columns 1" w:semiHidden="1" w:unhideWhenUsed="1"/>
+    <w:lsdException w:name="Table Columns 2" w:semiHidden="1" w:unhideWhenUsed="1"/>
+    <w:lsdException w:name="Table Columns 3" w:semiHidden="1" w:unhideWhenUsed="1"/>
+    <w:lsdException w:name="Table Columns 4" w:semiHidden="1" w:unhideWhenUsed="1"/>
+    <w:lsdException w:name="Table Columns 5" w:semiHidden="1" w:unhideWhenUsed="1"/>
+    <w:lsdException w:name="Table Grid 1" w:semiHidden="1" w:unhideWhenUsed="1"/>
+    <w:lsdException w:name="Table Grid 2" w:semiHidden="1" w:unhideWhenUsed="1"/>
+    <w:lsdException w:name="Table Grid 3" w:semiHidden="1" w:unhideWhenUsed="1"/>
+    <w:lsdException w:name="Table Grid 4" w:semiHidden="1" w:unhideWhenUsed="1"/>
+    <w:lsdException w:name="Table Grid 5" w:semiHidden="1" w:unhideWhenUsed="1"/>
+    <w:lsdException w:name="Table Grid 6" w:semiHidden="1" w:unhideWhenUsed="1"/>
+    <w:lsdException w:name="Table Grid 7" w:semiHidden="1" w:unhideWhenUsed="1"/>
+    <w:lsdException w:name="Table Grid 8" w:semiHidden="1" w:unhideWhenUsed="1"/>
+    <w:lsdException w:name="Table List 1" w:semiHidden="1" w:unhideWhenUsed="1"/>
+    <w:lsdException w:name="Table List 2" w:semiHidden="1" w:unhideWhenUsed="1"/>
+    <w:lsdException w:name="Table List 3" w:semiHidden="1" w:unhideWhenUsed="1"/>
+    <w:lsdException w:name="Table List 4" w:semiHidden="1" w:unhideWhenUsed="1"/>
+    <w:lsdException w:name="Table List 5" w:semiHidden="1" w:unhideWhenUsed="1"/>
+    <w:lsdException w:name="Table List 6" w:semiHidden="1" w:unhideWhenUsed="1"/>
+    <w:lsdException w:name="Table List 7" w:semiHidden="1" w:unhideWhenUsed="1"/>
+    <w:lsdException w:name="Table List 8" w:semiHidden="1" w:unhideWhenUsed="1"/>
+    <w:lsdException w:name="Table 3D effects 1" w:semiHidden="1" w:unhideWhenUsed="1"/>
+    <w:lsdException w:name="Table 3D effects 2" w:semiHidden="1" w:unhideWhenUsed="1"/>
+    <w:lsdException w:name="Table 3D effects 3" w:semiHidden="1" w:unhideWhenUsed="1"/>
+    <w:lsdException w:name="Table Contemporary" w:semiHidden="1" w:unhideWhenUsed="1"/>
+    <w:lsdException w:name="Table Elegant" w:semiHidden="1" w:unhideWhenUsed="1"/>
+    <w:lsdException w:name="Table Professional" w:semiHidden="1" w:unhideWhenUsed="1"/>
+    <w:lsdException w:name="Table Subtle 1" w:semiHidden="1" w:unhideWhenUsed="1"/>
+    <w:lsdException w:name="Table Subtle 2" w:semiHidden="1" w:unhideWhenUsed="1"/>
+    <w:lsdException w:name="Table Web 1" w:semiHidden="1" w:unhideWhenUsed="1"/>
+    <w:lsdException w:name="Table Web 2" w:semiHidden="1" w:unhideWhenUsed="1"/>
+    <w:lsdException w:name="Table Web 3" w:semiHidden="1" w:unhideWhenUsed="1"/>
+    <w:lsdException w:name="Balloon Text" w:semiHidden="1" w:unhideWhenUsed="1"/>
+    <w:lsdException w:name="Table Grid" w:uiPriority="39"/>
+    <w:lsdException w:name="Table Theme" w:semiHidden="1" w:unhideWhenUsed="1"/>
+    <w:lsdException w:name="Placeholder Text" w:semiHidden="1"/>
+    <w:lsdException w:name="No Spacing" w:uiPriority="1" w:qFormat="1"/>
+    <w:lsdException w:name="Light Shading" w:uiPriority="60"/>
+    <w:lsdException w:name="Light List" w:uiPriority="61"/>
+    <w:lsdException w:name="Light Grid" w:uiPriority="62"/>
+    <w:lsdException w:name="Medium Shading 1" w:uiPriority="63"/>
+    <w:lsdException w:name="Medium Shading 2" w:uiPriority="64"/>
+    <w:lsdException w:name="Medium List 1" w:uiPriority="65"/>
+    <w:lsdException w:name="Medium List 2" w:uiPriority="66"/>
+    <w:lsdException w:name="Medium Grid 1" w:uiPriority="67"/>
+    <w:lsdException w:name="Medium Grid 2" w:uiPriority="68"/>
+    <w:lsdException w:name="Medium Grid 3" w:uiPriority="69"/>
+    <w:lsdException w:name="Dark List" w:uiPriority="70"/>
+    <w:lsdException w:name="Colorful Shading" w:uiPriority="71"/>
+    <w:lsdException w:name="Colorful List" w:uiPriority="72"/>
+    <w:lsdException w:name="Colorful Grid" w:uiPriority="73"/>
+    <w:lsdException w:name="Light Shading Accent 1" w:uiPriority="60"/>
+    <w:lsdException w:name="Light List Accent 1" w:uiPriority="61"/>
+    <w:lsdException w:name="Light Grid Accent 1" w:uiPriority="62"/>
+    <w:lsdException w:name="Medium Shading 1 Accent 1" w:uiPriority="63"/>
+    <w:lsdException w:name="Medium Shading 2 Accent 1" w:uiPriority="64"/>
+    <w:lsdException w:name="Medium List 1 Accent 1" w:uiPriority="65"/>
+    <w:lsdException w:name="Revision" w:semiHidden="1"/>
+    <w:lsdException w:name="List Paragraph" w:uiPriority="34" w:qFormat="1"/>
+    <w:lsdException w:name="Quote" w:uiPriority="29" w:qFormat="1"/>
+    <w:lsdException w:name="Intense Quote" w:uiPriority="30" w:qFormat="1"/>
+    <w:lsdException w:name="Medium List 2 Accent 1" w:uiPriority="66"/>
+    <w:lsdException w:name="Medium Grid 1 Accent 1" w:uiPriority="67"/>
+    <w:lsdException w:name="Medium Grid 2 Accent 1" w:uiPriority="68"/>
+    <w:lsdException w:name="Medium Grid 3 Accent 1" w:uiPriority="69"/>
+    <w:lsdException w:name="Dark List Accent 1" w:uiPriority="70"/>
+    <w:lsdException w:name="Colorful Shading Accent 1" w:uiPriority="71"/>
+    <w:lsdException w:name="Colorful List Accent 1" w:uiPriority="72"/>
+    <w:lsdException w:name="Colorful Grid Accent 1" w:uiPriority="73"/>
+    <w:lsdException w:name="Light Shading Accent 2" w:uiPriority="60"/>
+    <w:lsdException w:name="Light List Accent 2" w:uiPriority="61"/>
+    <w:lsdException w:name="Light Grid Accent 2" w:uiPriority="62"/>
+    <w:lsdException w:name="Medium Shading 1 Accent 2" w:uiPriority="63"/>
+    <w:lsdException w:name="Medium Shading 2 Accent 2" w:uiPriority="64"/>
+    <w:lsdException w:name="Medium List 1 Accent 2" w:uiPriority="65"/>
+    <w:lsdException w:name="Medium List 2 Accent 2" w:uiPriority="66"/>
+    <w:lsdException w:name="Medium Grid 1 Accent 2" w:uiPriority="67"/>
+    <w:lsdException w:name="Medium Grid 2 Accent 2" w:uiPriority="68"/>
+    <w:lsdException w:name="Medium Grid 3 Accent 2" w:uiPriority="69"/>
+    <w:lsdException w:name="Dark List Accent 2" w:uiPriority="70"/>
+    <w:lsdException w:name="Colorful Shading Accent 2" w:uiPriority="71"/>
+    <w:lsdException w:name="Colorful List Accent 2" w:uiPriority="72"/>
+    <w:lsdException w:name="Colorful Grid Accent 2" w:uiPriority="73"/>
+    <w:lsdException w:name="Light Shading Accent 3" w:uiPriority="60"/>
+    <w:lsdException w:name="Light List Accent 3" w:uiPriority="61"/>
+    <w:lsdException w:name="Light Grid Accent 3" w:uiPriority="62"/>
+    <w:lsdException w:name="Medium Shading 1 Accent 3" w:uiPriority="63"/>
+    <w:lsdException w:name="Medium Shading 2 Accent 3" w:uiPriority="64"/>
+    <w:lsdException w:name="Medium List 1 Accent 3" w:uiPriority="65"/>
+    <w:lsdException w:name="Medium List 2 Accent 3" w:uiPriority="66"/>
+    <w:lsdException w:name="Medium Grid 1 Accent 3" w:uiPriority="67"/>
+    <w:lsdException w:name="Medium Grid 2 Accent 3" w:uiPriority="68"/>
+    <w:lsdException w:name="Medium Grid 3 Accent 3" w:uiPriority="69"/>
+    <w:lsdException w:name="Dark List Accent 3" w:uiPriority="70"/>
+    <w:lsdException w:name="Colorful Shading Accent 3" w:uiPriority="71"/>
+    <w:lsdException w:name="Colorful List Accent 3" w:uiPriority="72"/>
+    <w:lsdException w:name="Colorful Grid Accent 3" w:uiPriority="73"/>
+    <w:lsdException w:name="Light Shading Accent 4" w:uiPriority="60"/>
+    <w:lsdException w:name="Light List Accent 4" w:uiPriority="61"/>
+    <w:lsdException w:name="Light Grid Accent 4" w:uiPriority="62"/>
+    <w:lsdException w:name="Medium Shading 1 Accent 4" w:uiPriority="63"/>
+    <w:lsdException w:name="Medium Shading 2 Accent 4" w:uiPriority="64"/>
+    <w:lsdException w:name="Medium List 1 Accent 4" w:uiPriority="65"/>
+    <w:lsdException w:name="Medium List 2 Accent 4" w:uiPriority="66"/>
+    <w:lsdException w:name="Medium Grid 1 Accent 4" w:uiPriority="67"/>
+    <w:lsdException w:name="Medium Grid 2 Accent 4" w:uiPriority="68"/>
+    <w:lsdException w:name="Medium Grid 3 Accent 4" w:uiPriority="69"/>
+    <w:lsdException w:name="Dark List Accent 4" w:uiPriority="70"/>
+    <w:lsdException w:name="Colorful Shading Accent 4" w:uiPriority="71"/>
+    <w:lsdException w:name="Colorful List Accent 4" w:uiPriority="72"/>
+    <w:lsdException w:name="Colorful Grid Accent 4" w:uiPriority="73"/>
+    <w:lsdException w:name="Light Shading Accent 5" w:uiPriority="60"/>
+    <w:lsdException w:name="Light List Accent 5" w:uiPriority="61"/>
+    <w:lsdException w:name="Light Grid Accent 5" w:uiPriority="62"/>
+    <w:lsdException w:name="Medium Shading 1 Accent 5" w:uiPriority="63"/>
+    <w:lsdException w:name="Medium Shading 2 Accent 5" w:uiPriority="64"/>
+    <w:lsdException w:name="Medium List 1 Accent 5" w:uiPriority="65"/>
+    <w:lsdException w:name="Medium List 2 Accent 5" w:uiPriority="66"/>
+    <w:lsdException w:name="Medium Grid 1 Accent 5" w:uiPriority="67"/>
+    <w:lsdException w:name="Medium Grid 2 Accent 5" w:uiPriority="68"/>
+    <w:lsdException w:name="Medium Grid 3 Accent 5" w:uiPriority="69"/>
+    <w:lsdException w:name="Dark List Accent 5" w:uiPriority="70"/>
+    <w:lsdException w:name="Colorful Shading Accent 5" w:uiPriority="71"/>
+    <w:lsdException w:name="Colorful List Accent 5" w:uiPriority="72"/>
+    <w:lsdException w:name="Colorful Grid Accent 5" w:uiPriority="73"/>
+    <w:lsdException w:name="Light Shading Accent 6" w:uiPriority="60"/>
+    <w:lsdException w:name="Light List Accent 6" w:uiPriority="61"/>
+    <w:lsdException w:name="Light Grid Accent 6" w:uiPriority="62"/>
+    <w:lsdException w:name="Medium Shading 1 Accent 6" w:uiPriority="63"/>
+    <w:lsdException w:name="Medium Shading 2 Accent 6" w:uiPriority="64"/>
+    <w:lsdException w:name="Medium List 1 Accent 6" w:uiPriority="65"/>
+    <w:lsdException w:name="Medium List 2 Accent 6" w:uiPriority="66"/>
+    <w:lsdException w:name="Medium Grid 1 Accent 6" w:uiPriority="67"/>
+    <w:lsdException w:name="Medium Grid 2 Accent 6" w:uiPriority="68"/>
+    <w:lsdException w:name="Medium Grid 3 Accent 6" w:uiPriority="69"/>
+    <w:lsdException w:name="Dark List Accent 6" w:uiPriority="70"/>
+    <w:lsdException w:name="Colorful Shading Accent 6" w:uiPriority="71"/>
+    <w:lsdException w:name="Colorful List Accent 6" w:uiPriority="72"/>
+    <w:lsdException w:name="Colorful Grid Accent 6" w:uiPriority="73"/>
+    <w:lsdException w:name="Subtle Emphasis" w:uiPriority="19" w:qFormat="1"/>
+    <w:lsdException w:name="Intense Emphasis" w:uiPriority="21" w:qFormat="1"/>
+    <w:lsdException w:name="Subtle Reference" w:uiPriority="31" w:qFormat="1"/>
+    <w:lsdException w:name="Intense Reference" w:uiPriority="32" w:qFormat="1"/>
+    <w:lsdException w:name="Book Title" w:uiPriority="33" w:qFormat="1"/>
+    <w:lsdException w:name="Bibliography" w:semiHidden="1" w:uiPriority="37" w:unhideWhenUsed="1"/>
+    <w:lsdException w:name="TOC Heading" w:semiHidden="1" w:uiPriority="39" w:unhideWhenUsed="1" w:qFormat="1"/>
+    <w:lsdException w:name="Plain Table 1" w:uiPriority="41"/>
+    <w:lsdException w:name="Plain Table 2" w:uiPriority="42"/>
+    <w:lsdException w:name="Plain Table 3" w:uiPriority="43"/>
+    <w:lsdException w:name="Plain Table 4" w:uiPriority="44"/>
+    <w:lsdException w:name="Plain Table 5" w:uiPriority="45"/>
+    <w:lsdException w:name="Grid Table Light" w:uiPriority="40"/>
+    <w:lsdException w:name="Grid Table 1 Light" w:uiPriority="46"/>
+    <w:lsdException w:name="Grid Table 2" w:uiPriority="47"/>
+    <w:lsdException w:name="Grid Table 3" w:uiPriority="48"/>
+    <w:lsdException w:name="Grid Table 4" w:uiPriority="49"/>
+    <w:lsdException w:name="Grid Table 5 Dark" w:uiPriority="50"/>
+    <w:lsdException w:name="Grid Table 6 Colorful" w:uiPriority="51"/>
+    <w:lsdException w:name="Grid Table 7 Colorful" w:uiPriority="52"/>
+    <w:lsdException w:name="Grid Table 1 Light Accent 1" w:uiPriority="46"/>
+    <w:lsdException w:name="Grid Table 2 Accent 1" w:uiPriority="47"/>
+    <w:lsdException w:name="Grid Table 3 Accent 1" w:uiPriority="48"/>
+    <w:lsdException w:name="Grid Table 4 Accent 1" w:uiPriority="49"/>
+    <w:lsdException w:name="Grid Table 5 Dark Accent 1" w:uiPriority="50"/>
+    <w:lsdException w:name="Grid Table 6 Colorful Accent 1" w:uiPriority="51"/>
+    <w:lsdException w:name="Grid Table 7 Colorful Accent 1" w:uiPriority="52"/>
+    <w:lsdException w:name="Grid Table 1 Light Accent 2" w:uiPriority="46"/>
+    <w:lsdException w:name="Grid Table 2 Accent 2" w:uiPriority="47"/>
+    <w:lsdException w:name="Grid Table 3 Accent 2" w:uiPriority="48"/>
+    <w:lsdException w:name="Grid Table 4 Accent 2" w:uiPriority="49"/>
+    <w:lsdException w:name="Grid Table 5 Dark Accent 2" w:uiPriority="50"/>
+    <w:lsdException w:name="Grid Table 6 Colorful Accent 2" w:uiPriority="51"/>
+    <w:lsdException w:name="Grid Table 7 Colorful Accent 2" w:uiPriority="52"/>
+    <w:lsdException w:name="Grid Table 1 Light Accent 3" w:uiPriority="46"/>
+    <w:lsdException w:name="Grid Table 2 Accent 3" w:uiPriority="47"/>
+    <w:lsdException w:name="Grid Table 3 Accent 3" w:uiPriority="48"/>
+    <w:lsdException w:name="Grid Table 4 Accent 3" w:uiPriority="49"/>
+    <w:lsdException w:name="Grid Table 5 Dark Accent 3" w:uiPriority="50"/>
+    <w:lsdException w:name="Grid Table 6 Colorful Accent 3" w:uiPriority="51"/>
+    <w:lsdException w:name="Grid Table 7 Colorful Accent 3" w:uiPriority="52"/>
+    <w:lsdException w:name="Grid Table 1 Light Accent 4" w:uiPriority="46"/>
+    <w:lsdException w:name="Grid Table 2 Accent 4" w:uiPriority="47"/>
+    <w:lsdException w:name="Grid Table 3 Accent 4" w:uiPriority="48"/>
+    <w:lsdException w:name="Grid Table 4 Accent 4" w:uiPriority="49"/>
+    <w:lsdException w:name="Grid Table 5 Dark Accent 4" w:uiPriority="50"/>
+    <w:lsdException w:name="Grid Table 6 Colorful Accent 4" w:uiPriority="51"/>
+    <w:lsdException w:name="Grid Table 7 Colorful Accent 4" w:uiPriority="52"/>
+    <w:lsdException w:name="Grid Table 1 Light Accent 5" w:uiPriority="46"/>
+    <w:lsdException w:name="Grid Table 2 Accent 5" w:uiPriority="47"/>
+    <w:lsdException w:name="Grid Table 3 Accent 5" w:uiPriority="48"/>
+    <w:lsdException w:name="Grid Table 4 Accent 5" w:uiPriority="49"/>
+    <w:lsdException w:name="Grid Table 5 Dark Accent 5" w:uiPriority="50"/>
+    <w:lsdException w:name="Grid Table 6 Colorful Accent 5" w:uiPriority="51"/>
+    <w:lsdException w:name="Grid Table 7 Colorful Accent 5" w:uiPriority="52"/>
+    <w:lsdException w:name="Grid Table 1 Light Accent 6" w:uiPriority="46"/>
+    <w:lsdException w:name="Grid Table 2 Accent 6" w:uiPriority="47"/>
+    <w:lsdException w:name="Grid Table 3 Accent 6" w:uiPriority="48"/>
+    <w:lsdException w:name="Grid Table 4 Accent 6" w:uiPriority="49"/>
+    <w:lsdException w:name="Grid Table 5 Dark Accent 6" w:uiPriority="50"/>
+    <w:lsdException w:name="Grid Table 6 Colorful Accent 6" w:uiPriority="51"/>
+    <w:lsdException w:name="Grid Table 7 Colorful Accent 6" w:uiPriority="52"/>
+    <w:lsdException w:name="List Table 1 Light" w:uiPriority="46"/>
+    <w:lsdException w:name="List Table 2" w:uiPriority="47"/>
+    <w:lsdException w:name="List Table 3" w:uiPriority="48"/>
+    <w:lsdException w:name="List Table 4" w:uiPriority="49"/>
+    <w:lsdException w:name="List Table 5 Dark" w:uiPriority="50"/>
+    <w:lsdException w:name="List Table 6 Colorful" w:uiPriority="51"/>
+    <w:lsdException w:name="List Table 7 Colorful" w:uiPriority="52"/>
+    <w:lsdException w:name="List Table 1 Light Accent 1" w:uiPriority="46"/>
+    <w:lsdException w:name="List Table 2 Accent 1" w:uiPriority="47"/>
+    <w:lsdException w:name="List Table 3 Accent 1" w:uiPriority="48"/>
+    <w:lsdException w:name="List Table 4 Accent 1" w:uiPriority="49"/>
+    <w:lsdException w:name="List Table 5 Dark Accent 1" w:uiPriority="50"/>
+    <w:lsdException w:name="List Table 6 Colorful Accent 1" w:uiPriority="51"/>
+    <w:lsdException w:name="List Table 7 Colorful Accent 1" w:uiPriority="52"/>
+    <w:lsdException w:name="List Table 1 Light Accent 2" w:uiPriority="46"/>
+    <w:lsdException w:name="List Table 2 Accent 2" w:uiPriority="47"/>
+    <w:lsdException w:name="List Table 3 Accent 2" w:uiPriority="48"/>
+    <w:lsdException w:name="List Table 4 Accent 2" w:uiPriority="49"/>
+    <w:lsdException w:name="List Table 5 Dark Accent 2" w:uiPriority="50"/>
+    <w:lsdException w:name="List Table 6 Colorful Accent 2" w:uiPriority="51"/>
+    <w:lsdException w:name="List Table 7 Colorful Accent 2" w:uiPriority="52"/>
+    <w:lsdException w:name="List Table 1 Light Accent 3" w:uiPriority="46"/>
+    <w:lsdException w:name="List Table 2 Accent 3" w:uiPriority="47"/>
+    <w:lsdException w:name="List Table 3 Accent 3" w:uiPriority="48"/>
+    <w:lsdException w:name="List Table 4 Accent 3" w:uiPriority="49"/>
+    <w:lsdException w:name="List Table 5 Dark Accent 3" w:uiPriority="50"/>
+    <w:lsdException w:name="List Table 6 Colorful Accent 3" w:uiPriority="51"/>
+    <w:lsdException w:name="List Table 7 Colorful Accent 3" w:uiPriority="52"/>
+    <w:lsdException w:name="List Table 1 Light Accent 4" w:uiPriority="46"/>
+    <w:lsdException w:name="List Table 2 Accent 4" w:uiPriority="47"/>
+    <w:lsdException w:name="List Table 3 Accent 4" w:uiPriority="48"/>
+    <w:lsdException w:name="List Table 4 Accent 4" w:uiPriority="49"/>
+    <w:lsdException w:name="List Table 5 Dark Accent 4" w:uiPriority="50"/>
+    <w:lsdException w:name="List Table 6 Colorful Accent 4" w:uiPriority="51"/>
+    <w:lsdException w:name="List Table 7 Colorful Accent 4" w:uiPriority="52"/>
+    <w:lsdException w:name="List Table 1 Light Accent 5" w:uiPriority="46"/>
+    <w:lsdException w:name="List Table 2 Accent 5" w:uiPriority="47"/>
+    <w:lsdException w:name="List Table 3 Accent 5" w:uiPriority="48"/>
+    <w:lsdException w:name="List Table 4 Accent 5" w:uiPriority="49"/>
+    <w:lsdException w:name="List Table 5 Dark Accent 5" w:uiPriority="50"/>
+    <w:lsdException w:name="List Table 6 Colorful Accent 5" w:uiPriority="51"/>
+    <w:lsdException w:name="List Table 7 Colorful Accent 5" w:uiPriority="52"/>
+    <w:lsdException w:name="List Table 1 Light Accent 6" w:uiPriority="46"/>
+    <w:lsdException w:name="List Table 2 Accent 6" w:uiPriority="47"/>
+    <w:lsdException w:name="List Table 3 Accent 6" w:uiPriority="48"/>
+    <w:lsdException w:name="List Table 4 Accent 6" w:uiPriority="49"/>
+    <w:lsdException w:name="List Table 5 Dark Accent 6" w:uiPriority="50"/>
+    <w:lsdException w:name="List Table 6 Colorful Accent 6" w:uiPriority="51"/>
+    <w:lsdException w:name="List Table 7 Colorful Accent 6" w:uiPriority="52"/>
   </w:latentStyles>
-  <w:style w:type="paragraph" w:default="1" w:styleId="Normln">
+  <w:style w:type="paragraph" w:default="1" w:styleId="Normal">
     <w:name w:val="Normal"/>
     <w:qFormat/>
   </w:style>
-  <w:style w:type="character" w:default="1" w:styleId="Standardnpsmoodstavce">
+  <w:style w:type="character" w:default="1" w:styleId="DefaultParagraphFont">
     <w:name w:val="Default Paragraph Font"/>
     <w:uiPriority w:val="1"/>
     <w:semiHidden/>
     <w:unhideWhenUsed/>
   </w:style>
-  <w:style w:type="table" w:default="1" w:styleId="Normlntabulka">
+  <w:style w:type="table" w:default="1" w:styleId="TableNormal">
     <w:name w:val="Normal Table"/>
     <w:uiPriority w:val="99"/>
     <w:semiHidden/>
@@ -2708,15 +2954,15 @@
       </w:tblCellMar>
     </w:tblPr>
   </w:style>
-  <w:style w:type="numbering" w:default="1" w:styleId="Bezseznamu">
+  <w:style w:type="numbering" w:default="1" w:styleId="NoList">
     <w:name w:val="No List"/>
     <w:uiPriority w:val="99"/>
     <w:semiHidden/>
     <w:unhideWhenUsed/>
   </w:style>
-  <w:style w:type="paragraph" w:styleId="Odstavecseseznamem">
+  <w:style w:type="paragraph" w:styleId="ListParagraph">
     <w:name w:val="List Paragraph"/>
-    <w:basedOn w:val="Normln"/>
+    <w:basedOn w:val="Normal"/>
     <w:uiPriority w:val="34"/>
     <w:qFormat/>
     <w:rsid w:val="00851A61"/>
@@ -2725,9 +2971,9 @@
       <w:contextualSpacing/>
     </w:pPr>
   </w:style>
-  <w:style w:type="character" w:styleId="Zvraznn">
+  <w:style w:type="character" w:styleId="Emphasis">
     <w:name w:val="Emphasis"/>
-    <w:basedOn w:val="Standardnpsmoodstavce"/>
+    <w:basedOn w:val="DefaultParagraphFont"/>
     <w:uiPriority w:val="20"/>
     <w:qFormat/>
     <w:rsid w:val="00831C5A"/>
@@ -2736,234 +2982,9 @@
       <w:iCs/>
     </w:rPr>
   </w:style>
-  <w:style w:type="character" w:styleId="KdHTML">
+  <w:style w:type="character" w:styleId="HTMLCode">
     <w:name w:val="HTML Code"/>
-    <w:basedOn w:val="Standardnpsmoodstavce"/>
-    <w:uiPriority w:val="99"/>
-    <w:semiHidden/>
-    <w:unhideWhenUsed/>
-    <w:rsid w:val="004C077C"/>
-    <w:rPr>
-      <w:rFonts w:ascii="Courier New" w:eastAsia="Times New Roman" w:hAnsi="Courier New" w:cs="Courier New"/>
-      <w:sz w:val="20"/>
-      <w:szCs w:val="20"/>
-    </w:rPr>
-  </w:style>
-</w:styles>
-</file>
-
-<file path=word/stylesWithEffects.xml><?xml version="1.0" encoding="utf-8"?>
-<w:styles xmlns:wpc="http://schemas.microsoft.com/office/word/2010/wordprocessingCanvas" xmlns:mc="http://schemas.openxmlformats.org/markup-compatibility/2006" xmlns:o="urn:schemas-microsoft-com:office:office" xmlns:r="http://schemas.openxmlformats.org/officeDocument/2006/relationships" xmlns:m="http://schemas.openxmlformats.org/officeDocument/2006/math" xmlns:v="urn:schemas-microsoft-com:vml" xmlns:wp14="http://schemas.microsoft.com/office/word/2010/wordprocessingDrawing" xmlns:wp="http://schemas.openxmlformats.org/drawingml/2006/wordprocessingDrawing" xmlns:w10="urn:schemas-microsoft-com:office:word" xmlns:w="http://schemas.openxmlformats.org/wordprocessingml/2006/main" xmlns:w14="http://schemas.microsoft.com/office/word/2010/wordml" xmlns:wpg="http://schemas.microsoft.com/office/word/2010/wordprocessingGroup" xmlns:wpi="http://schemas.microsoft.com/office/word/2010/wordprocessingInk" xmlns:wne="http://schemas.microsoft.com/office/word/2006/wordml" xmlns:wps="http://schemas.microsoft.com/office/word/2010/wordprocessingShape" mc:Ignorable="w14 wp14">
-  <w:docDefaults>
-    <w:rPrDefault>
-      <w:rPr>
-        <w:rFonts w:asciiTheme="minorHAnsi" w:eastAsiaTheme="minorHAnsi" w:hAnsiTheme="minorHAnsi" w:cstheme="minorBidi"/>
-        <w:sz w:val="22"/>
-        <w:szCs w:val="22"/>
-        <w:lang w:val="en-US" w:eastAsia="en-US" w:bidi="ar-SA"/>
-      </w:rPr>
-    </w:rPrDefault>
-    <w:pPrDefault>
-      <w:pPr>
-        <w:spacing w:after="160" w:line="259" w:lineRule="auto"/>
-      </w:pPr>
-    </w:pPrDefault>
-  </w:docDefaults>
-  <w:latentStyles w:defLockedState="0" w:defUIPriority="99" w:defSemiHidden="1" w:defUnhideWhenUsed="1" w:defQFormat="0" w:count="267">
-    <w:lsdException w:name="Normal" w:semiHidden="0" w:uiPriority="0" w:unhideWhenUsed="0" w:qFormat="1"/>
-    <w:lsdException w:name="heading 1" w:semiHidden="0" w:uiPriority="9" w:unhideWhenUsed="0" w:qFormat="1"/>
-    <w:lsdException w:name="heading 2" w:uiPriority="9" w:qFormat="1"/>
-    <w:lsdException w:name="heading 3" w:uiPriority="9" w:qFormat="1"/>
-    <w:lsdException w:name="heading 4" w:uiPriority="9" w:qFormat="1"/>
-    <w:lsdException w:name="heading 5" w:uiPriority="9" w:qFormat="1"/>
-    <w:lsdException w:name="heading 6" w:uiPriority="9" w:qFormat="1"/>
-    <w:lsdException w:name="heading 7" w:uiPriority="9" w:qFormat="1"/>
-    <w:lsdException w:name="heading 8" w:uiPriority="9" w:qFormat="1"/>
-    <w:lsdException w:name="heading 9" w:uiPriority="9" w:qFormat="1"/>
-    <w:lsdException w:name="toc 1" w:uiPriority="39"/>
-    <w:lsdException w:name="toc 2" w:uiPriority="39"/>
-    <w:lsdException w:name="toc 3" w:uiPriority="39"/>
-    <w:lsdException w:name="toc 4" w:uiPriority="39"/>
-    <w:lsdException w:name="toc 5" w:uiPriority="39"/>
-    <w:lsdException w:name="toc 6" w:uiPriority="39"/>
-    <w:lsdException w:name="toc 7" w:uiPriority="39"/>
-    <w:lsdException w:name="toc 8" w:uiPriority="39"/>
-    <w:lsdException w:name="toc 9" w:uiPriority="39"/>
-    <w:lsdException w:name="caption" w:uiPriority="35" w:qFormat="1"/>
-    <w:lsdException w:name="Title" w:semiHidden="0" w:uiPriority="10" w:unhideWhenUsed="0" w:qFormat="1"/>
-    <w:lsdException w:name="Default Paragraph Font" w:uiPriority="1"/>
-    <w:lsdException w:name="Subtitle" w:semiHidden="0" w:uiPriority="11" w:unhideWhenUsed="0" w:qFormat="1"/>
-    <w:lsdException w:name="Strong" w:semiHidden="0" w:uiPriority="22" w:unhideWhenUsed="0" w:qFormat="1"/>
-    <w:lsdException w:name="Emphasis" w:semiHidden="0" w:uiPriority="20" w:unhideWhenUsed="0" w:qFormat="1"/>
-    <w:lsdException w:name="Table Grid" w:semiHidden="0" w:uiPriority="39" w:unhideWhenUsed="0"/>
-    <w:lsdException w:name="Placeholder Text" w:unhideWhenUsed="0"/>
-    <w:lsdException w:name="No Spacing" w:semiHidden="0" w:uiPriority="1" w:unhideWhenUsed="0" w:qFormat="1"/>
-    <w:lsdException w:name="Light Shading" w:semiHidden="0" w:uiPriority="60" w:unhideWhenUsed="0"/>
-    <w:lsdException w:name="Light List" w:semiHidden="0" w:uiPriority="61" w:unhideWhenUsed="0"/>
-    <w:lsdException w:name="Light Grid" w:semiHidden="0" w:uiPriority="62" w:unhideWhenUsed="0"/>
-    <w:lsdException w:name="Medium Shading 1" w:semiHidden="0" w:uiPriority="63" w:unhideWhenUsed="0"/>
-    <w:lsdException w:name="Medium Shading 2" w:semiHidden="0" w:uiPriority="64" w:unhideWhenUsed="0"/>
-    <w:lsdException w:name="Medium List 1" w:semiHidden="0" w:uiPriority="65" w:unhideWhenUsed="0"/>
-    <w:lsdException w:name="Medium List 2" w:semiHidden="0" w:uiPriority="66" w:unhideWhenUsed="0"/>
-    <w:lsdException w:name="Medium Grid 1" w:semiHidden="0" w:uiPriority="67" w:unhideWhenUsed="0"/>
-    <w:lsdException w:name="Medium Grid 2" w:semiHidden="0" w:uiPriority="68" w:unhideWhenUsed="0"/>
-    <w:lsdException w:name="Medium Grid 3" w:semiHidden="0" w:uiPriority="69" w:unhideWhenUsed="0"/>
-    <w:lsdException w:name="Dark List" w:semiHidden="0" w:uiPriority="70" w:unhideWhenUsed="0"/>
-    <w:lsdException w:name="Colorful Shading" w:semiHidden="0" w:uiPriority="71" w:unhideWhenUsed="0"/>
-    <w:lsdException w:name="Colorful List" w:semiHidden="0" w:uiPriority="72" w:unhideWhenUsed="0"/>
-    <w:lsdException w:name="Colorful Grid" w:semiHidden="0" w:uiPriority="73" w:unhideWhenUsed="0"/>
-    <w:lsdException w:name="Light Shading Accent 1" w:semiHidden="0" w:uiPriority="60" w:unhideWhenUsed="0"/>
-    <w:lsdException w:name="Light List Accent 1" w:semiHidden="0" w:uiPriority="61" w:unhideWhenUsed="0"/>
-    <w:lsdException w:name="Light Grid Accent 1" w:semiHidden="0" w:uiPriority="62" w:unhideWhenUsed="0"/>
-    <w:lsdException w:name="Medium Shading 1 Accent 1" w:semiHidden="0" w:uiPriority="63" w:unhideWhenUsed="0"/>
-    <w:lsdException w:name="Medium Shading 2 Accent 1" w:semiHidden="0" w:uiPriority="64" w:unhideWhenUsed="0"/>
-    <w:lsdException w:name="Medium List 1 Accent 1" w:semiHidden="0" w:uiPriority="65" w:unhideWhenUsed="0"/>
-    <w:lsdException w:name="Revision" w:unhideWhenUsed="0"/>
-    <w:lsdException w:name="List Paragraph" w:semiHidden="0" w:uiPriority="34" w:unhideWhenUsed="0" w:qFormat="1"/>
-    <w:lsdException w:name="Quote" w:semiHidden="0" w:uiPriority="29" w:unhideWhenUsed="0" w:qFormat="1"/>
-    <w:lsdException w:name="Intense Quote" w:semiHidden="0" w:uiPriority="30" w:unhideWhenUsed="0" w:qFormat="1"/>
-    <w:lsdException w:name="Medium List 2 Accent 1" w:semiHidden="0" w:uiPriority="66" w:unhideWhenUsed="0"/>
-    <w:lsdException w:name="Medium Grid 1 Accent 1" w:semiHidden="0" w:uiPriority="67" w:unhideWhenUsed="0"/>
-    <w:lsdException w:name="Medium Grid 2 Accent 1" w:semiHidden="0" w:uiPriority="68" w:unhideWhenUsed="0"/>
-    <w:lsdException w:name="Medium Grid 3 Accent 1" w:semiHidden="0" w:uiPriority="69" w:unhideWhenUsed="0"/>
-    <w:lsdException w:name="Dark List Accent 1" w:semiHidden="0" w:uiPriority="70" w:unhideWhenUsed="0"/>
-    <w:lsdException w:name="Colorful Shading Accent 1" w:semiHidden="0" w:uiPriority="71" w:unhideWhenUsed="0"/>
-    <w:lsdException w:name="Colorful List Accent 1" w:semiHidden="0" w:uiPriority="72" w:unhideWhenUsed="0"/>
-    <w:lsdException w:name="Colorful Grid Accent 1" w:semiHidden="0" w:uiPriority="73" w:unhideWhenUsed="0"/>
-    <w:lsdException w:name="Light Shading Accent 2" w:semiHidden="0" w:uiPriority="60" w:unhideWhenUsed="0"/>
-    <w:lsdException w:name="Light List Accent 2" w:semiHidden="0" w:uiPriority="61" w:unhideWhenUsed="0"/>
-    <w:lsdException w:name="Light Grid Accent 2" w:semiHidden="0" w:uiPriority="62" w:unhideWhenUsed="0"/>
-    <w:lsdException w:name="Medium Shading 1 Accent 2" w:semiHidden="0" w:uiPriority="63" w:unhideWhenUsed="0"/>
-    <w:lsdException w:name="Medium Shading 2 Accent 2" w:semiHidden="0" w:uiPriority="64" w:unhideWhenUsed="0"/>
-    <w:lsdException w:name="Medium List 1 Accent 2" w:semiHidden="0" w:uiPriority="65" w:unhideWhenUsed="0"/>
-    <w:lsdException w:name="Medium List 2 Accent 2" w:semiHidden="0" w:uiPriority="66" w:unhideWhenUsed="0"/>
-    <w:lsdException w:name="Medium Grid 1 Accent 2" w:semiHidden="0" w:uiPriority="67" w:unhideWhenUsed="0"/>
-    <w:lsdException w:name="Medium Grid 2 Accent 2" w:semiHidden="0" w:uiPriority="68" w:unhideWhenUsed="0"/>
-    <w:lsdException w:name="Medium Grid 3 Accent 2" w:semiHidden="0" w:uiPriority="69" w:unhideWhenUsed="0"/>
-    <w:lsdException w:name="Dark List Accent 2" w:semiHidden="0" w:uiPriority="70" w:unhideWhenUsed="0"/>
-    <w:lsdException w:name="Colorful Shading Accent 2" w:semiHidden="0" w:uiPriority="71" w:unhideWhenUsed="0"/>
-    <w:lsdException w:name="Colorful List Accent 2" w:semiHidden="0" w:uiPriority="72" w:unhideWhenUsed="0"/>
-    <w:lsdException w:name="Colorful Grid Accent 2" w:semiHidden="0" w:uiPriority="73" w:unhideWhenUsed="0"/>
-    <w:lsdException w:name="Light Shading Accent 3" w:semiHidden="0" w:uiPriority="60" w:unhideWhenUsed="0"/>
-    <w:lsdException w:name="Light List Accent 3" w:semiHidden="0" w:uiPriority="61" w:unhideWhenUsed="0"/>
-    <w:lsdException w:name="Light Grid Accent 3" w:semiHidden="0" w:uiPriority="62" w:unhideWhenUsed="0"/>
-    <w:lsdException w:name="Medium Shading 1 Accent 3" w:semiHidden="0" w:uiPriority="63" w:unhideWhenUsed="0"/>
-    <w:lsdException w:name="Medium Shading 2 Accent 3" w:semiHidden="0" w:uiPriority="64" w:unhideWhenUsed="0"/>
-    <w:lsdException w:name="Medium List 1 Accent 3" w:semiHidden="0" w:uiPriority="65" w:unhideWhenUsed="0"/>
-    <w:lsdException w:name="Medium List 2 Accent 3" w:semiHidden="0" w:uiPriority="66" w:unhideWhenUsed="0"/>
-    <w:lsdException w:name="Medium Grid 1 Accent 3" w:semiHidden="0" w:uiPriority="67" w:unhideWhenUsed="0"/>
-    <w:lsdException w:name="Medium Grid 2 Accent 3" w:semiHidden="0" w:uiPriority="68" w:unhideWhenUsed="0"/>
-    <w:lsdException w:name="Medium Grid 3 Accent 3" w:semiHidden="0" w:uiPriority="69" w:unhideWhenUsed="0"/>
-    <w:lsdException w:name="Dark List Accent 3" w:semiHidden="0" w:uiPriority="70" w:unhideWhenUsed="0"/>
-    <w:lsdException w:name="Colorful Shading Accent 3" w:semiHidden="0" w:uiPriority="71" w:unhideWhenUsed="0"/>
-    <w:lsdException w:name="Colorful List Accent 3" w:semiHidden="0" w:uiPriority="72" w:unhideWhenUsed="0"/>
-    <w:lsdException w:name="Colorful Grid Accent 3" w:semiHidden="0" w:uiPriority="73" w:unhideWhenUsed="0"/>
-    <w:lsdException w:name="Light Shading Accent 4" w:semiHidden="0" w:uiPriority="60" w:unhideWhenUsed="0"/>
-    <w:lsdException w:name="Light List Accent 4" w:semiHidden="0" w:uiPriority="61" w:unhideWhenUsed="0"/>
-    <w:lsdException w:name="Light Grid Accent 4" w:semiHidden="0" w:uiPriority="62" w:unhideWhenUsed="0"/>
-    <w:lsdException w:name="Medium Shading 1 Accent 4" w:semiHidden="0" w:uiPriority="63" w:unhideWhenUsed="0"/>
-    <w:lsdException w:name="Medium Shading 2 Accent 4" w:semiHidden="0" w:uiPriority="64" w:unhideWhenUsed="0"/>
-    <w:lsdException w:name="Medium List 1 Accent 4" w:semiHidden="0" w:uiPriority="65" w:unhideWhenUsed="0"/>
-    <w:lsdException w:name="Medium List 2 Accent 4" w:semiHidden="0" w:uiPriority="66" w:unhideWhenUsed="0"/>
-    <w:lsdException w:name="Medium Grid 1 Accent 4" w:semiHidden="0" w:uiPriority="67" w:unhideWhenUsed="0"/>
-    <w:lsdException w:name="Medium Grid 2 Accent 4" w:semiHidden="0" w:uiPriority="68" w:unhideWhenUsed="0"/>
-    <w:lsdException w:name="Medium Grid 3 Accent 4" w:semiHidden="0" w:uiPriority="69" w:unhideWhenUsed="0"/>
-    <w:lsdException w:name="Dark List Accent 4" w:semiHidden="0" w:uiPriority="70" w:unhideWhenUsed="0"/>
-    <w:lsdException w:name="Colorful Shading Accent 4" w:semiHidden="0" w:uiPriority="71" w:unhideWhenUsed="0"/>
-    <w:lsdException w:name="Colorful List Accent 4" w:semiHidden="0" w:uiPriority="72" w:unhideWhenUsed="0"/>
-    <w:lsdException w:name="Colorful Grid Accent 4" w:semiHidden="0" w:uiPriority="73" w:unhideWhenUsed="0"/>
-    <w:lsdException w:name="Light Shading Accent 5" w:semiHidden="0" w:uiPriority="60" w:unhideWhenUsed="0"/>
-    <w:lsdException w:name="Light List Accent 5" w:semiHidden="0" w:uiPriority="61" w:unhideWhenUsed="0"/>
-    <w:lsdException w:name="Light Grid Accent 5" w:semiHidden="0" w:uiPriority="62" w:unhideWhenUsed="0"/>
-    <w:lsdException w:name="Medium Shading 1 Accent 5" w:semiHidden="0" w:uiPriority="63" w:unhideWhenUsed="0"/>
-    <w:lsdException w:name="Medium Shading 2 Accent 5" w:semiHidden="0" w:uiPriority="64" w:unhideWhenUsed="0"/>
-    <w:lsdException w:name="Medium List 1 Accent 5" w:semiHidden="0" w:uiPriority="65" w:unhideWhenUsed="0"/>
-    <w:lsdException w:name="Medium List 2 Accent 5" w:semiHidden="0" w:uiPriority="66" w:unhideWhenUsed="0"/>
-    <w:lsdException w:name="Medium Grid 1 Accent 5" w:semiHidden="0" w:uiPriority="67" w:unhideWhenUsed="0"/>
-    <w:lsdException w:name="Medium Grid 2 Accent 5" w:semiHidden="0" w:uiPriority="68" w:unhideWhenUsed="0"/>
-    <w:lsdException w:name="Medium Grid 3 Accent 5" w:semiHidden="0" w:uiPriority="69" w:unhideWhenUsed="0"/>
-    <w:lsdException w:name="Dark List Accent 5" w:semiHidden="0" w:uiPriority="70" w:unhideWhenUsed="0"/>
-    <w:lsdException w:name="Colorful Shading Accent 5" w:semiHidden="0" w:uiPriority="71" w:unhideWhenUsed="0"/>
-    <w:lsdException w:name="Colorful List Accent 5" w:semiHidden="0" w:uiPriority="72" w:unhideWhenUsed="0"/>
-    <w:lsdException w:name="Colorful Grid Accent 5" w:semiHidden="0" w:uiPriority="73" w:unhideWhenUsed="0"/>
-    <w:lsdException w:name="Light Shading Accent 6" w:semiHidden="0" w:uiPriority="60" w:unhideWhenUsed="0"/>
-    <w:lsdException w:name="Light List Accent 6" w:semiHidden="0" w:uiPriority="61" w:unhideWhenUsed="0"/>
-    <w:lsdException w:name="Light Grid Accent 6" w:semiHidden="0" w:uiPriority="62" w:unhideWhenUsed="0"/>
-    <w:lsdException w:name="Medium Shading 1 Accent 6" w:semiHidden="0" w:uiPriority="63" w:unhideWhenUsed="0"/>
-    <w:lsdException w:name="Medium Shading 2 Accent 6" w:semiHidden="0" w:uiPriority="64" w:unhideWhenUsed="0"/>
-    <w:lsdException w:name="Medium List 1 Accent 6" w:semiHidden="0" w:uiPriority="65" w:unhideWhenUsed="0"/>
-    <w:lsdException w:name="Medium List 2 Accent 6" w:semiHidden="0" w:uiPriority="66" w:unhideWhenUsed="0"/>
-    <w:lsdException w:name="Medium Grid 1 Accent 6" w:semiHidden="0" w:uiPriority="67" w:unhideWhenUsed="0"/>
-    <w:lsdException w:name="Medium Grid 2 Accent 6" w:semiHidden="0" w:uiPriority="68" w:unhideWhenUsed="0"/>
-    <w:lsdException w:name="Medium Grid 3 Accent 6" w:semiHidden="0" w:uiPriority="69" w:unhideWhenUsed="0"/>
-    <w:lsdException w:name="Dark List Accent 6" w:semiHidden="0" w:uiPriority="70" w:unhideWhenUsed="0"/>
-    <w:lsdException w:name="Colorful Shading Accent 6" w:semiHidden="0" w:uiPriority="71" w:unhideWhenUsed="0"/>
-    <w:lsdException w:name="Colorful List Accent 6" w:semiHidden="0" w:uiPriority="72" w:unhideWhenUsed="0"/>
-    <w:lsdException w:name="Colorful Grid Accent 6" w:semiHidden="0" w:uiPriority="73" w:unhideWhenUsed="0"/>
-    <w:lsdException w:name="Subtle Emphasis" w:semiHidden="0" w:uiPriority="19" w:unhideWhenUsed="0" w:qFormat="1"/>
-    <w:lsdException w:name="Intense Emphasis" w:semiHidden="0" w:uiPriority="21" w:unhideWhenUsed="0" w:qFormat="1"/>
-    <w:lsdException w:name="Subtle Reference" w:semiHidden="0" w:uiPriority="31" w:unhideWhenUsed="0" w:qFormat="1"/>
-    <w:lsdException w:name="Intense Reference" w:semiHidden="0" w:uiPriority="32" w:unhideWhenUsed="0" w:qFormat="1"/>
-    <w:lsdException w:name="Book Title" w:semiHidden="0" w:uiPriority="33" w:unhideWhenUsed="0" w:qFormat="1"/>
-    <w:lsdException w:name="Bibliography" w:uiPriority="37"/>
-    <w:lsdException w:name="TOC Heading" w:uiPriority="39" w:qFormat="1"/>
-  </w:latentStyles>
-  <w:style w:type="paragraph" w:default="1" w:styleId="Normln">
-    <w:name w:val="Normal"/>
-    <w:qFormat/>
-  </w:style>
-  <w:style w:type="character" w:default="1" w:styleId="Standardnpsmoodstavce">
-    <w:name w:val="Default Paragraph Font"/>
-    <w:uiPriority w:val="1"/>
-    <w:semiHidden/>
-    <w:unhideWhenUsed/>
-  </w:style>
-  <w:style w:type="table" w:default="1" w:styleId="Normlntabulka">
-    <w:name w:val="Normal Table"/>
-    <w:uiPriority w:val="99"/>
-    <w:semiHidden/>
-    <w:unhideWhenUsed/>
-    <w:tblPr>
-      <w:tblInd w:w="0" w:type="dxa"/>
-      <w:tblCellMar>
-        <w:top w:w="0" w:type="dxa"/>
-        <w:left w:w="108" w:type="dxa"/>
-        <w:bottom w:w="0" w:type="dxa"/>
-        <w:right w:w="108" w:type="dxa"/>
-      </w:tblCellMar>
-    </w:tblPr>
-  </w:style>
-  <w:style w:type="numbering" w:default="1" w:styleId="Bezseznamu">
-    <w:name w:val="No List"/>
-    <w:uiPriority w:val="99"/>
-    <w:semiHidden/>
-    <w:unhideWhenUsed/>
-  </w:style>
-  <w:style w:type="paragraph" w:styleId="Odstavecseseznamem">
-    <w:name w:val="List Paragraph"/>
-    <w:basedOn w:val="Normln"/>
-    <w:uiPriority w:val="34"/>
-    <w:qFormat/>
-    <w:rsid w:val="00851A61"/>
-    <w:pPr>
-      <w:ind w:left="720"/>
-      <w:contextualSpacing/>
-    </w:pPr>
-  </w:style>
-  <w:style w:type="character" w:styleId="Zvraznn">
-    <w:name w:val="Emphasis"/>
-    <w:basedOn w:val="Standardnpsmoodstavce"/>
-    <w:uiPriority w:val="20"/>
-    <w:qFormat/>
-    <w:rsid w:val="00831C5A"/>
-    <w:rPr>
-      <w:i/>
-      <w:iCs/>
-    </w:rPr>
-  </w:style>
-  <w:style w:type="character" w:styleId="KdHTML">
-    <w:name w:val="HTML Code"/>
-    <w:basedOn w:val="Standardnpsmoodstavce"/>
+    <w:basedOn w:val="DefaultParagraphFont"/>
     <w:uiPriority w:val="99"/>
     <w:semiHidden/>
     <w:unhideWhenUsed/>
@@ -3232,7 +3253,7 @@
   <a:extraClrSchemeLst/>
   <a:extLst>
     <a:ext uri="{05A4C25C-085E-4340-85A3-A5531E510DB2}">
-      <thm15:themeFamily xmlns:thm15="http://schemas.microsoft.com/office/thememl/2012/main" xmlns="" name="Office Theme" id="{62F939B6-93AF-4DB8-9C6B-D6C7DFDC589F}" vid="{4A3C46E8-61CC-4603-A589-7422A47A8E4A}"/>
+      <thm15:themeFamily xmlns:thm15="http://schemas.microsoft.com/office/thememl/2012/main" name="Office Theme" id="{62F939B6-93AF-4DB8-9C6B-D6C7DFDC589F}" vid="{4A3C46E8-61CC-4603-A589-7422A47A8E4A}"/>
     </a:ext>
   </a:extLst>
 </a:theme>
@@ -3243,7 +3264,7 @@
 </file>
 
 <file path=customXml/itemProps1.xml><?xml version="1.0" encoding="utf-8"?>
-<ds:datastoreItem xmlns:ds="http://schemas.openxmlformats.org/officeDocument/2006/customXml" ds:itemID="{E6176127-7976-4D66-B698-DCA0B9B8E848}">
+<ds:datastoreItem xmlns:ds="http://schemas.openxmlformats.org/officeDocument/2006/customXml" ds:itemID="{6001C0FE-B974-410A-A726-B5E0197D2E0E}">
   <ds:schemaRefs>
     <ds:schemaRef ds:uri="http://schemas.openxmlformats.org/officeDocument/2006/bibliography"/>
   </ds:schemaRefs>

</xml_diff>

<commit_message>
several notes on conversion (UMR Monday meeting)
</commit_message>
<xml_diff>
--- a/tecto2umr/data-release-stage-0-notes.docx
+++ b/tecto2umr/data-release-stage-0-notes.docx
@@ -3,6 +3,9 @@
 <w:document xmlns:wpc="http://schemas.microsoft.com/office/word/2010/wordprocessingCanvas" xmlns:mc="http://schemas.openxmlformats.org/markup-compatibility/2006" xmlns:o="urn:schemas-microsoft-com:office:office" xmlns:r="http://schemas.openxmlformats.org/officeDocument/2006/relationships" xmlns:m="http://schemas.openxmlformats.org/officeDocument/2006/math" xmlns:v="urn:schemas-microsoft-com:vml" xmlns:wp14="http://schemas.microsoft.com/office/word/2010/wordprocessingDrawing" xmlns:wp="http://schemas.openxmlformats.org/drawingml/2006/wordprocessingDrawing" xmlns:w10="urn:schemas-microsoft-com:office:word" xmlns:w="http://schemas.openxmlformats.org/wordprocessingml/2006/main" xmlns:w14="http://schemas.microsoft.com/office/word/2010/wordml" xmlns:w15="http://schemas.microsoft.com/office/word/2012/wordml" xmlns:wpg="http://schemas.microsoft.com/office/word/2010/wordprocessingGroup" xmlns:wpi="http://schemas.microsoft.com/office/word/2010/wordprocessingInk" xmlns:wne="http://schemas.microsoft.com/office/word/2006/wordml" xmlns:wps="http://schemas.microsoft.com/office/word/2010/wordprocessingShape" mc:Ignorable="w14 w15 wp14">
   <w:body>
     <w:p>
+      <w:pPr>
+        <w:spacing w:after="0" w:line="240" w:lineRule="auto"/>
+      </w:pPr>
       <w:proofErr w:type="gramStart"/>
       <w:r>
         <w:rPr>
@@ -28,6 +31,7 @@
           <w:ilvl w:val="0"/>
           <w:numId w:val="2"/>
         </w:numPr>
+        <w:spacing w:after="0" w:line="240" w:lineRule="auto"/>
       </w:pPr>
       <w:r>
         <w:t>PDT-</w:t>
@@ -57,6 +61,7 @@
           <w:ilvl w:val="1"/>
           <w:numId w:val="2"/>
         </w:numPr>
+        <w:spacing w:after="0" w:line="240" w:lineRule="auto"/>
       </w:pPr>
       <w:proofErr w:type="gramStart"/>
       <w:r>
@@ -86,6 +91,7 @@
           <w:ilvl w:val="1"/>
           <w:numId w:val="2"/>
         </w:numPr>
+        <w:spacing w:after="0" w:line="240" w:lineRule="auto"/>
       </w:pPr>
       <w:proofErr w:type="gramStart"/>
       <w:r>
@@ -106,6 +112,7 @@
           <w:ilvl w:val="0"/>
           <w:numId w:val="2"/>
         </w:numPr>
+        <w:spacing w:after="0" w:line="240" w:lineRule="auto"/>
       </w:pPr>
       <w:r>
         <w:t>format conversion (PDT</w:t>
@@ -124,6 +131,15 @@
     </w:p>
     <w:p>
       <w:pPr>
+        <w:pStyle w:val="ListParagraph"/>
+        <w:spacing w:after="0" w:line="240" w:lineRule="auto"/>
+      </w:pPr>
+      <w:bookmarkStart w:id="0" w:name="_GoBack"/>
+      <w:bookmarkEnd w:id="0"/>
+    </w:p>
+    <w:p>
+      <w:pPr>
+        <w:spacing w:after="0" w:line="240" w:lineRule="auto"/>
         <w:rPr>
           <w:b/>
         </w:rPr>
@@ -150,6 +166,7 @@
           <w:ilvl w:val="0"/>
           <w:numId w:val="2"/>
         </w:numPr>
+        <w:spacing w:after="0" w:line="240" w:lineRule="auto"/>
         <w:rPr>
           <w:strike/>
         </w:rPr>
@@ -159,22 +176,21 @@
           <w:strike/>
           <w:highlight w:val="yellow"/>
         </w:rPr>
-        <w:t xml:space="preserve">?? DO WE WANT TO MENTION </w:t>
-      </w:r>
-      <w:proofErr w:type="gramStart"/>
+        <w:t>?? DO WE WANT TO MENTION TH</w:t>
+      </w:r>
       <w:r>
         <w:rPr>
           <w:strike/>
           <w:highlight w:val="yellow"/>
         </w:rPr>
-        <w:t>TH</w:t>
-      </w:r>
+        <w:t>IS</w:t>
+      </w:r>
+      <w:proofErr w:type="gramStart"/>
       <w:r>
         <w:rPr>
           <w:strike/>
-          <w:highlight w:val="yellow"/>
-        </w:rPr>
-        <w:t>IS</w:t>
+        </w:rPr>
+        <w:t>:</w:t>
       </w:r>
       <w:r>
         <w:rPr>
@@ -227,6 +243,7 @@
           <w:ilvl w:val="0"/>
           <w:numId w:val="2"/>
         </w:numPr>
+        <w:spacing w:after="0" w:line="240" w:lineRule="auto"/>
       </w:pPr>
       <w:r>
         <w:rPr>
@@ -249,6 +266,65 @@
         <w:t>(discourse relations)</w:t>
       </w:r>
       <w:r>
+        <w:t xml:space="preserve"> </w:t>
+      </w:r>
+    </w:p>
+    <w:p>
+      <w:pPr>
+        <w:pStyle w:val="ListParagraph"/>
+        <w:spacing w:after="0" w:line="240" w:lineRule="auto"/>
+        <w:rPr>
+          <w:lang w:val="cs-CZ"/>
+        </w:rPr>
+      </w:pPr>
+      <w:proofErr w:type="spellStart"/>
+      <w:r>
+        <w:rPr>
+          <w:b/>
+        </w:rPr>
+        <w:t>POZOR</w:t>
+      </w:r>
+      <w:proofErr w:type="spellEnd"/>
+      <w:r>
+        <w:rPr>
+          <w:b/>
+        </w:rPr>
+        <w:t xml:space="preserve">, </w:t>
+      </w:r>
+      <w:proofErr w:type="spellStart"/>
+      <w:r>
+        <w:t>někde</w:t>
+      </w:r>
+      <w:proofErr w:type="spellEnd"/>
+      <w:r>
+        <w:t xml:space="preserve"> pod "but" </w:t>
+      </w:r>
+      <w:proofErr w:type="spellStart"/>
+      <w:r>
+        <w:t>víc</w:t>
+      </w:r>
+      <w:proofErr w:type="spellEnd"/>
+      <w:r>
+        <w:t xml:space="preserve"> </w:t>
+      </w:r>
+      <w:proofErr w:type="spellStart"/>
+      <w:r>
+        <w:t>ARG</w:t>
+      </w:r>
+      <w:proofErr w:type="spellEnd"/>
+      <w:r>
+        <w:t xml:space="preserve"> ne</w:t>
+      </w:r>
+      <w:r>
+        <w:rPr>
+          <w:lang w:val="cs-CZ"/>
+        </w:rPr>
+        <w:t>ž 2 (cca 30) případů</w:t>
+      </w:r>
+      <w:r>
+        <w:rPr>
+          <w:lang w:val="cs-CZ"/>
+        </w:rPr>
         <w:t xml:space="preserve"> </w:t>
       </w:r>
     </w:p>
@@ -259,6 +335,32 @@
           <w:ilvl w:val="0"/>
           <w:numId w:val="2"/>
         </w:numPr>
+        <w:spacing w:after="0" w:line="240" w:lineRule="auto"/>
+        <w:rPr>
+          <w:lang w:val="cs-CZ"/>
+        </w:rPr>
+      </w:pPr>
+      <w:r>
+        <w:rPr>
+          <w:lang w:val="cs-CZ"/>
+        </w:rPr>
+        <w:t xml:space="preserve">OK </w:t>
+      </w:r>
+      <w:r>
+        <w:rPr>
+          <w:lang w:val="cs-CZ"/>
+        </w:rPr>
+        <w:t>roznásobeni spol. rozvití</w:t>
+      </w:r>
+    </w:p>
+    <w:p>
+      <w:pPr>
+        <w:pStyle w:val="ListParagraph"/>
+        <w:numPr>
+          <w:ilvl w:val="0"/>
+          <w:numId w:val="2"/>
+        </w:numPr>
+        <w:spacing w:after="0" w:line="240" w:lineRule="auto"/>
       </w:pPr>
       <w:r>
         <w:rPr>
@@ -277,6 +379,7 @@
           <w:ilvl w:val="0"/>
           <w:numId w:val="1"/>
         </w:numPr>
+        <w:spacing w:after="0" w:line="240" w:lineRule="auto"/>
       </w:pPr>
       <w:proofErr w:type="spellStart"/>
       <w:r>
@@ -294,6 +397,7 @@
           <w:ilvl w:val="1"/>
           <w:numId w:val="1"/>
         </w:numPr>
+        <w:spacing w:after="0" w:line="240" w:lineRule="auto"/>
       </w:pPr>
       <w:r>
         <w:t xml:space="preserve">re-entrances within a </w:t>
@@ -312,6 +416,7 @@
           <w:ilvl w:val="2"/>
           <w:numId w:val="1"/>
         </w:numPr>
+        <w:spacing w:after="0" w:line="240" w:lineRule="auto"/>
       </w:pPr>
       <w:r>
         <w:t xml:space="preserve">anaphor is a </w:t>
@@ -344,6 +449,7 @@
     <w:p>
       <w:pPr>
         <w:pStyle w:val="ListParagraph"/>
+        <w:spacing w:after="0" w:line="240" w:lineRule="auto"/>
         <w:ind w:left="2160"/>
       </w:pPr>
       <w:proofErr w:type="gramStart"/>
@@ -374,6 +480,7 @@
           <w:ilvl w:val="2"/>
           <w:numId w:val="1"/>
         </w:numPr>
+        <w:spacing w:after="0" w:line="240" w:lineRule="auto"/>
       </w:pPr>
       <w:r>
         <w:t>raising and control verbs</w:t>
@@ -385,6 +492,7 @@
     <w:p>
       <w:pPr>
         <w:pStyle w:val="ListParagraph"/>
+        <w:spacing w:after="0" w:line="240" w:lineRule="auto"/>
         <w:ind w:left="2160"/>
       </w:pPr>
       <w:r>
@@ -421,6 +529,7 @@
     <w:p>
       <w:pPr>
         <w:pStyle w:val="ListParagraph"/>
+        <w:spacing w:after="0" w:line="240" w:lineRule="auto"/>
         <w:ind w:left="2160"/>
       </w:pPr>
       <w:r>
@@ -479,6 +588,7 @@
           <w:ilvl w:val="2"/>
           <w:numId w:val="1"/>
         </w:numPr>
+        <w:spacing w:after="0" w:line="240" w:lineRule="auto"/>
       </w:pPr>
       <w:proofErr w:type="gramStart"/>
       <w:r>
@@ -502,6 +612,7 @@
           <w:ilvl w:val="1"/>
           <w:numId w:val="1"/>
         </w:numPr>
+        <w:spacing w:after="0" w:line="240" w:lineRule="auto"/>
       </w:pPr>
       <w:r>
         <w:t>inverse roles</w:t>
@@ -514,6 +625,7 @@
           <w:ilvl w:val="2"/>
           <w:numId w:val="1"/>
         </w:numPr>
+        <w:spacing w:after="0" w:line="240" w:lineRule="auto"/>
       </w:pPr>
       <w:r>
         <w:t>relative clauses</w:t>
@@ -529,6 +641,7 @@
           <w:ilvl w:val="1"/>
           <w:numId w:val="1"/>
         </w:numPr>
+        <w:spacing w:after="0" w:line="240" w:lineRule="auto"/>
         <w:rPr>
           <w:highlight w:val="yellow"/>
         </w:rPr>
@@ -542,6 +655,17 @@
     </w:p>
     <w:p>
       <w:pPr>
+        <w:pStyle w:val="ListParagraph"/>
+        <w:spacing w:after="0" w:line="240" w:lineRule="auto"/>
+        <w:ind w:left="1440"/>
+        <w:rPr>
+          <w:highlight w:val="yellow"/>
+        </w:rPr>
+      </w:pPr>
+    </w:p>
+    <w:p>
+      <w:pPr>
+        <w:spacing w:after="0" w:line="240" w:lineRule="auto"/>
         <w:rPr>
           <w:b/>
         </w:rPr>
@@ -568,6 +692,7 @@
           <w:ilvl w:val="0"/>
           <w:numId w:val="1"/>
         </w:numPr>
+        <w:spacing w:after="0" w:line="240" w:lineRule="auto"/>
       </w:pPr>
       <w:r>
         <w:t>arguments:</w:t>
@@ -580,6 +705,7 @@
           <w:ilvl w:val="1"/>
           <w:numId w:val="1"/>
         </w:numPr>
+        <w:spacing w:after="0" w:line="240" w:lineRule="auto"/>
       </w:pPr>
       <w:proofErr w:type="gramStart"/>
       <w:r>
@@ -677,6 +803,7 @@
           <w:ilvl w:val="1"/>
           <w:numId w:val="1"/>
         </w:numPr>
+        <w:spacing w:after="0" w:line="240" w:lineRule="auto"/>
       </w:pPr>
       <w:r>
         <w:t xml:space="preserve">default conversion </w:t>
@@ -698,6 +825,7 @@
           <w:ilvl w:val="1"/>
           <w:numId w:val="1"/>
         </w:numPr>
+        <w:spacing w:after="0" w:line="240" w:lineRule="auto"/>
       </w:pPr>
       <w:r>
         <w:t xml:space="preserve">!! 1 new participant label not covered in </w:t>
@@ -724,6 +852,7 @@
           <w:ilvl w:val="0"/>
           <w:numId w:val="1"/>
         </w:numPr>
+        <w:spacing w:after="0" w:line="240" w:lineRule="auto"/>
       </w:pPr>
       <w:r>
         <w:t xml:space="preserve">free modifications </w:t>
@@ -751,6 +880,7 @@
           <w:ilvl w:val="1"/>
           <w:numId w:val="1"/>
         </w:numPr>
+        <w:spacing w:after="0" w:line="240" w:lineRule="auto"/>
       </w:pPr>
       <w:r>
         <w:t>default conversion table</w:t>
@@ -772,6 +902,7 @@
           <w:ilvl w:val="1"/>
           <w:numId w:val="1"/>
         </w:numPr>
+        <w:spacing w:after="0" w:line="240" w:lineRule="auto"/>
       </w:pPr>
       <w:r>
         <w:t>!! 2 new roles (</w:t>
@@ -812,6 +943,7 @@
           <w:ilvl w:val="1"/>
           <w:numId w:val="1"/>
         </w:numPr>
+        <w:spacing w:after="0" w:line="240" w:lineRule="auto"/>
       </w:pPr>
       <w:r>
         <w:t xml:space="preserve">!! </w:t>
@@ -832,12 +964,7 @@
         <w:t>abstract concept for</w:t>
       </w:r>
       <w:r>
-        <w:t xml:space="preserve"> int</w:t>
-      </w:r>
-      <w:bookmarkStart w:id="0" w:name="_GoBack"/>
-      <w:bookmarkEnd w:id="0"/>
-      <w:r>
-        <w:t>ervals (</w:t>
+        <w:t xml:space="preserve"> intervals (</w:t>
       </w:r>
       <w:proofErr w:type="spellStart"/>
       <w:r>
@@ -855,6 +982,7 @@
           <w:ilvl w:val="0"/>
           <w:numId w:val="1"/>
         </w:numPr>
+        <w:spacing w:after="0" w:line="240" w:lineRule="auto"/>
       </w:pPr>
       <w:r>
         <w:t>1 new keyword (contra)</w:t>
@@ -867,6 +995,7 @@
           <w:ilvl w:val="0"/>
           <w:numId w:val="1"/>
         </w:numPr>
+        <w:spacing w:after="0" w:line="240" w:lineRule="auto"/>
       </w:pPr>
       <w:r>
         <w:t>?? #</w:t>
@@ -927,6 +1056,7 @@
           <w:ilvl w:val="0"/>
           <w:numId w:val="1"/>
         </w:numPr>
+        <w:spacing w:after="0" w:line="240" w:lineRule="auto"/>
       </w:pPr>
       <w:r>
         <w:t>?? CPR</w:t>
@@ -939,6 +1069,7 @@
           <w:ilvl w:val="0"/>
           <w:numId w:val="1"/>
         </w:numPr>
+        <w:spacing w:after="0" w:line="240" w:lineRule="auto"/>
       </w:pPr>
       <w:r>
         <w:t xml:space="preserve">?? </w:t>
@@ -972,6 +1103,7 @@
           <w:ilvl w:val="0"/>
           <w:numId w:val="1"/>
         </w:numPr>
+        <w:spacing w:after="0" w:line="240" w:lineRule="auto"/>
       </w:pPr>
       <w:r>
         <w:t xml:space="preserve">?? CM (conjunction modifier) and </w:t>
@@ -995,6 +1127,13 @@
     </w:p>
     <w:p>
       <w:pPr>
+        <w:pStyle w:val="ListParagraph"/>
+        <w:spacing w:after="0" w:line="240" w:lineRule="auto"/>
+      </w:pPr>
+    </w:p>
+    <w:p>
+      <w:pPr>
+        <w:spacing w:after="0" w:line="240" w:lineRule="auto"/>
         <w:rPr>
           <w:b/>
         </w:rPr>
@@ -1004,15 +1143,629 @@
         <w:rPr>
           <w:b/>
         </w:rPr>
+        <w:t>for</w:t>
+      </w:r>
+      <w:proofErr w:type="gramEnd"/>
+      <w:r>
+        <w:rPr>
+          <w:b/>
+        </w:rPr>
+        <w:t xml:space="preserve"> "events":</w:t>
+      </w:r>
+    </w:p>
+    <w:p>
+      <w:pPr>
+        <w:pStyle w:val="ListParagraph"/>
+        <w:numPr>
+          <w:ilvl w:val="0"/>
+          <w:numId w:val="1"/>
+        </w:numPr>
+        <w:spacing w:after="0" w:line="240" w:lineRule="auto"/>
+      </w:pPr>
+      <w:r>
+        <w:t xml:space="preserve">identification of events: </w:t>
+      </w:r>
+    </w:p>
+    <w:p>
+      <w:pPr>
+        <w:pStyle w:val="ListParagraph"/>
+        <w:numPr>
+          <w:ilvl w:val="1"/>
+          <w:numId w:val="1"/>
+        </w:numPr>
+        <w:spacing w:after="0" w:line="240" w:lineRule="auto"/>
+      </w:pPr>
+      <w:r>
+        <w:rPr>
+          <w:b/>
+        </w:rPr>
         <w:lastRenderedPageBreak/>
-        <w:t>for</w:t>
+        <w:t>all verb predicates</w:t>
+      </w:r>
+      <w:r>
+        <w:t xml:space="preserve"> are treated in the same way </w:t>
+      </w:r>
+      <w:r>
+        <w:t xml:space="preserve">for the time being </w:t>
+      </w:r>
+      <w:r>
+        <w:t xml:space="preserve">(disregarding their "packaging") </w:t>
+      </w:r>
+    </w:p>
+    <w:p>
+      <w:pPr>
+        <w:pStyle w:val="ListParagraph"/>
+        <w:spacing w:after="0" w:line="240" w:lineRule="auto"/>
+        <w:ind w:firstLine="720"/>
+      </w:pPr>
+      <w:r>
+        <w:t xml:space="preserve">e.g., </w:t>
+      </w:r>
+      <w:proofErr w:type="gramStart"/>
+      <w:r>
+        <w:t>My</w:t>
       </w:r>
       <w:proofErr w:type="gramEnd"/>
       <w:r>
-        <w:rPr>
-          <w:b/>
-        </w:rPr>
-        <w:t xml:space="preserve"> "events":</w:t>
+        <w:t xml:space="preserve"> cat </w:t>
+      </w:r>
+      <w:r>
+        <w:rPr>
+          <w:rStyle w:val="Emphasis"/>
+          <w:b/>
+          <w:bCs/>
+        </w:rPr>
+        <w:t>loves</w:t>
+      </w:r>
+      <w:r>
+        <w:t xml:space="preserve"> wet food. </w:t>
+      </w:r>
+    </w:p>
+    <w:p>
+      <w:pPr>
+        <w:pStyle w:val="ListParagraph"/>
+        <w:spacing w:after="0" w:line="240" w:lineRule="auto"/>
+      </w:pPr>
+      <w:r>
+        <w:t xml:space="preserve">      </w:t>
+      </w:r>
+      <w:r>
+        <w:tab/>
+      </w:r>
+      <w:r>
+        <w:t xml:space="preserve"> -&gt; </w:t>
+      </w:r>
+      <w:proofErr w:type="gramStart"/>
+      <w:r>
+        <w:t>loving</w:t>
+      </w:r>
+      <w:proofErr w:type="gramEnd"/>
+      <w:r>
+        <w:t xml:space="preserve"> predicate, aspect = state, modal and temporal information </w:t>
+      </w:r>
+      <w:proofErr w:type="spellStart"/>
+      <w:r>
+        <w:t>acailable</w:t>
+      </w:r>
+      <w:proofErr w:type="spellEnd"/>
+      <w:r>
+        <w:t xml:space="preserve"> in PDT </w:t>
+      </w:r>
+    </w:p>
+    <w:p>
+      <w:pPr>
+        <w:pStyle w:val="ListParagraph"/>
+        <w:spacing w:after="0" w:line="240" w:lineRule="auto"/>
+        <w:ind w:firstLine="720"/>
+      </w:pPr>
+      <w:r>
+        <w:t xml:space="preserve">e.g., </w:t>
+      </w:r>
+      <w:proofErr w:type="gramStart"/>
+      <w:r>
+        <w:t>The</w:t>
+      </w:r>
+      <w:proofErr w:type="gramEnd"/>
+      <w:r>
+        <w:t xml:space="preserve"> man, </w:t>
+      </w:r>
+      <w:r>
+        <w:rPr>
+          <w:rStyle w:val="Emphasis"/>
+        </w:rPr>
+        <w:t>who is tall</w:t>
+      </w:r>
+      <w:r>
+        <w:t>... (</w:t>
+      </w:r>
+      <w:proofErr w:type="gramStart"/>
+      <w:r>
+        <w:t>state</w:t>
+      </w:r>
+      <w:proofErr w:type="gramEnd"/>
+      <w:r>
+        <w:t xml:space="preserve"> in reference) </w:t>
+      </w:r>
+    </w:p>
+    <w:p>
+      <w:pPr>
+        <w:pStyle w:val="ListParagraph"/>
+        <w:spacing w:after="0" w:line="240" w:lineRule="auto"/>
+      </w:pPr>
+      <w:r>
+        <w:t xml:space="preserve">       </w:t>
+      </w:r>
+      <w:r>
+        <w:tab/>
+      </w:r>
+      <w:r>
+        <w:t>-&gt; have-mod-91 predicate, aspect = state, modal and temporal inf</w:t>
+      </w:r>
+      <w:r>
+        <w:t>.</w:t>
+      </w:r>
+      <w:r>
+        <w:t xml:space="preserve"> a</w:t>
+      </w:r>
+      <w:r>
+        <w:t>v</w:t>
+      </w:r>
+      <w:r>
+        <w:t>ailable in PDT</w:t>
+      </w:r>
+      <w:r>
+        <w:t xml:space="preserve"> </w:t>
+      </w:r>
+    </w:p>
+    <w:p>
+      <w:pPr>
+        <w:pStyle w:val="ListParagraph"/>
+        <w:spacing w:after="0" w:line="240" w:lineRule="auto"/>
+        <w:ind w:firstLine="698"/>
+      </w:pPr>
+      <w:r>
+        <w:t xml:space="preserve">e.g., the same event structure for: </w:t>
+      </w:r>
+    </w:p>
+    <w:p>
+      <w:pPr>
+        <w:pStyle w:val="ListParagraph"/>
+        <w:spacing w:after="0" w:line="240" w:lineRule="auto"/>
+        <w:ind w:left="1440" w:firstLine="720"/>
+      </w:pPr>
+      <w:r>
+        <w:t xml:space="preserve">-  My cat </w:t>
+      </w:r>
+      <w:r>
+        <w:rPr>
+          <w:b/>
+        </w:rPr>
+        <w:t>loves</w:t>
+      </w:r>
+      <w:r>
+        <w:t xml:space="preserve"> wet food. She </w:t>
+      </w:r>
+      <w:r>
+        <w:rPr>
+          <w:b/>
+        </w:rPr>
+        <w:t>is sitting</w:t>
+      </w:r>
+      <w:r>
+        <w:t xml:space="preserve"> on my desk. (2 events)</w:t>
+      </w:r>
+    </w:p>
+    <w:p>
+      <w:pPr>
+        <w:pStyle w:val="ListParagraph"/>
+        <w:spacing w:after="0" w:line="240" w:lineRule="auto"/>
+        <w:ind w:left="1440" w:firstLine="720"/>
+      </w:pPr>
+      <w:r>
+        <w:t>-  My cat</w:t>
+      </w:r>
+      <w:r>
+        <w:t>, who</w:t>
+      </w:r>
+      <w:r>
+        <w:t xml:space="preserve"> </w:t>
+      </w:r>
+      <w:r>
+        <w:rPr>
+          <w:b/>
+        </w:rPr>
+        <w:t>loves</w:t>
+      </w:r>
+      <w:r>
+        <w:t xml:space="preserve"> wet food</w:t>
+      </w:r>
+      <w:r>
+        <w:rPr>
+          <w:b/>
+        </w:rPr>
+        <w:t>, is sitting</w:t>
+      </w:r>
+      <w:r>
+        <w:t xml:space="preserve"> on my desk. (2 events)</w:t>
+      </w:r>
+    </w:p>
+    <w:p>
+      <w:pPr>
+        <w:pStyle w:val="ListParagraph"/>
+        <w:numPr>
+          <w:ilvl w:val="1"/>
+          <w:numId w:val="1"/>
+        </w:numPr>
+        <w:spacing w:after="0" w:line="240" w:lineRule="auto"/>
+      </w:pPr>
+      <w:r>
+        <w:rPr>
+          <w:b/>
+        </w:rPr>
+        <w:t>nouns</w:t>
+      </w:r>
+      <w:r>
+        <w:t xml:space="preserve"> derived from verbs / nouns with verbal counterparts</w:t>
+      </w:r>
+      <w:r>
+        <w:t xml:space="preserve"> </w:t>
+      </w:r>
+    </w:p>
+    <w:p>
+      <w:pPr>
+        <w:pStyle w:val="ListParagraph"/>
+        <w:numPr>
+          <w:ilvl w:val="2"/>
+          <w:numId w:val="1"/>
+        </w:numPr>
+        <w:spacing w:after="0" w:line="240" w:lineRule="auto"/>
+      </w:pPr>
+      <w:r>
+        <w:t>?? -</w:t>
+      </w:r>
+      <w:proofErr w:type="spellStart"/>
+      <w:r>
+        <w:t>ní</w:t>
+      </w:r>
+      <w:proofErr w:type="spellEnd"/>
+      <w:r>
+        <w:t>/-</w:t>
+      </w:r>
+      <w:proofErr w:type="spellStart"/>
+      <w:r>
+        <w:t>tí</w:t>
+      </w:r>
+      <w:proofErr w:type="spellEnd"/>
+      <w:r>
+        <w:t xml:space="preserve"> nouns </w:t>
+      </w:r>
+      <w:r>
+        <w:t>(typ</w:t>
+      </w:r>
+      <w:r>
+        <w:t>e</w:t>
+      </w:r>
+      <w:r>
+        <w:t xml:space="preserve"> </w:t>
+      </w:r>
+      <w:proofErr w:type="spellStart"/>
+      <w:r>
+        <w:rPr>
+          <w:i/>
+        </w:rPr>
+        <w:t>přijíždění</w:t>
+      </w:r>
+      <w:proofErr w:type="spellEnd"/>
+      <w:r>
+        <w:t>)</w:t>
+      </w:r>
+    </w:p>
+    <w:p>
+      <w:pPr>
+        <w:pStyle w:val="ListParagraph"/>
+        <w:numPr>
+          <w:ilvl w:val="2"/>
+          <w:numId w:val="1"/>
+        </w:numPr>
+        <w:spacing w:after="0" w:line="240" w:lineRule="auto"/>
+      </w:pPr>
+      <w:r>
+        <w:t xml:space="preserve">?? </w:t>
+      </w:r>
+      <w:proofErr w:type="gramStart"/>
+      <w:r>
+        <w:t>nominal</w:t>
+      </w:r>
+      <w:proofErr w:type="gramEnd"/>
+      <w:r>
+        <w:t xml:space="preserve"> events (typ</w:t>
+      </w:r>
+      <w:r>
+        <w:t>e</w:t>
+      </w:r>
+      <w:r>
+        <w:t xml:space="preserve"> </w:t>
+      </w:r>
+      <w:proofErr w:type="spellStart"/>
+      <w:r>
+        <w:rPr>
+          <w:i/>
+        </w:rPr>
+        <w:t>příjezd</w:t>
+      </w:r>
+      <w:proofErr w:type="spellEnd"/>
+      <w:r>
+        <w:t>; typ</w:t>
+      </w:r>
+      <w:r>
+        <w:t>e</w:t>
+      </w:r>
+      <w:r>
+        <w:t xml:space="preserve"> </w:t>
+      </w:r>
+      <w:proofErr w:type="spellStart"/>
+      <w:r>
+        <w:rPr>
+          <w:i/>
+        </w:rPr>
+        <w:t>volby</w:t>
+      </w:r>
+      <w:proofErr w:type="spellEnd"/>
+      <w:r>
+        <w:rPr>
+          <w:i/>
+        </w:rPr>
+        <w:t xml:space="preserve">, </w:t>
+      </w:r>
+      <w:proofErr w:type="spellStart"/>
+      <w:r>
+        <w:rPr>
+          <w:i/>
+        </w:rPr>
+        <w:t>analýza</w:t>
+      </w:r>
+      <w:proofErr w:type="spellEnd"/>
+      <w:r>
+        <w:t>; ???)</w:t>
+      </w:r>
+    </w:p>
+    <w:p>
+      <w:pPr>
+        <w:pStyle w:val="ListParagraph"/>
+        <w:numPr>
+          <w:ilvl w:val="2"/>
+          <w:numId w:val="1"/>
+        </w:numPr>
+        <w:spacing w:after="0" w:line="240" w:lineRule="auto"/>
+      </w:pPr>
+      <w:r>
+        <w:t xml:space="preserve">?? </w:t>
+      </w:r>
+      <w:r>
+        <w:t>agentive nouns</w:t>
+      </w:r>
+      <w:r>
+        <w:t xml:space="preserve"> (typ</w:t>
+      </w:r>
+      <w:r>
+        <w:t>e</w:t>
+      </w:r>
+      <w:r>
+        <w:t xml:space="preserve"> </w:t>
+      </w:r>
+      <w:proofErr w:type="spellStart"/>
+      <w:r>
+        <w:rPr>
+          <w:i/>
+        </w:rPr>
+        <w:t>učitel</w:t>
+      </w:r>
+      <w:proofErr w:type="spellEnd"/>
+      <w:r>
+        <w:rPr>
+          <w:i/>
+        </w:rPr>
+        <w:t xml:space="preserve">, </w:t>
+      </w:r>
+      <w:proofErr w:type="spellStart"/>
+      <w:r>
+        <w:rPr>
+          <w:i/>
+        </w:rPr>
+        <w:t>volič</w:t>
+      </w:r>
+      <w:proofErr w:type="spellEnd"/>
+      <w:r>
+        <w:t>)</w:t>
+      </w:r>
+      <w:r>
+        <w:t xml:space="preserve"> (</w:t>
+      </w:r>
+      <w:proofErr w:type="spellStart"/>
+      <w:r>
+        <w:t>cs</w:t>
+      </w:r>
+      <w:proofErr w:type="spellEnd"/>
+      <w:r>
+        <w:t xml:space="preserve">: </w:t>
+      </w:r>
+      <w:proofErr w:type="spellStart"/>
+      <w:r>
+        <w:t>činitelská</w:t>
+      </w:r>
+      <w:proofErr w:type="spellEnd"/>
+      <w:r>
+        <w:t>)</w:t>
+      </w:r>
+      <w:r>
+        <w:t xml:space="preserve"> -&gt; inverse roles</w:t>
+      </w:r>
+    </w:p>
+    <w:p>
+      <w:pPr>
+        <w:pStyle w:val="ListParagraph"/>
+        <w:numPr>
+          <w:ilvl w:val="1"/>
+          <w:numId w:val="1"/>
+        </w:numPr>
+        <w:spacing w:after="0" w:line="240" w:lineRule="auto"/>
+      </w:pPr>
+      <w:r>
+        <w:t>adje</w:t>
+      </w:r>
+      <w:r>
+        <w:t>c</w:t>
+      </w:r>
+      <w:r>
+        <w:t>tiv</w:t>
+      </w:r>
+      <w:r>
+        <w:t>es</w:t>
+      </w:r>
+      <w:r>
+        <w:t xml:space="preserve"> </w:t>
+      </w:r>
+      <w:r>
+        <w:t>derived from verbs</w:t>
+      </w:r>
+    </w:p>
+    <w:p>
+      <w:pPr>
+        <w:pStyle w:val="ListParagraph"/>
+        <w:numPr>
+          <w:ilvl w:val="2"/>
+          <w:numId w:val="1"/>
+        </w:numPr>
+        <w:spacing w:after="0" w:line="240" w:lineRule="auto"/>
+      </w:pPr>
+      <w:r>
+        <w:t xml:space="preserve">?? </w:t>
+      </w:r>
+      <w:r>
+        <w:t>typ</w:t>
+      </w:r>
+      <w:r>
+        <w:t>e</w:t>
+      </w:r>
+      <w:r>
+        <w:t xml:space="preserve"> </w:t>
+      </w:r>
+      <w:r>
+        <w:rPr>
+          <w:i/>
+        </w:rPr>
+        <w:t>(</w:t>
+      </w:r>
+      <w:proofErr w:type="spellStart"/>
+      <w:r>
+        <w:rPr>
+          <w:i/>
+        </w:rPr>
+        <w:t>byl</w:t>
+      </w:r>
+      <w:proofErr w:type="spellEnd"/>
+      <w:r>
+        <w:rPr>
+          <w:i/>
+        </w:rPr>
+        <w:t xml:space="preserve">) </w:t>
+      </w:r>
+      <w:proofErr w:type="spellStart"/>
+      <w:r>
+        <w:rPr>
+          <w:i/>
+        </w:rPr>
+        <w:t>unavený</w:t>
+      </w:r>
+      <w:proofErr w:type="spellEnd"/>
+      <w:r>
+        <w:t xml:space="preserve"> (typ</w:t>
+      </w:r>
+      <w:r>
+        <w:t>e</w:t>
+      </w:r>
+      <w:r>
+        <w:t xml:space="preserve"> </w:t>
+      </w:r>
+      <w:proofErr w:type="spellStart"/>
+      <w:r>
+        <w:rPr>
+          <w:i/>
+        </w:rPr>
+        <w:t>unaven</w:t>
+      </w:r>
+      <w:proofErr w:type="spellEnd"/>
+      <w:r>
+        <w:t xml:space="preserve"> as </w:t>
+      </w:r>
+      <w:r>
+        <w:t>pas</w:t>
+      </w:r>
+      <w:r>
+        <w:t>sive participle, thus verb (</w:t>
+      </w:r>
+      <w:proofErr w:type="spellStart"/>
+      <w:r>
+        <w:t>MorfFlex</w:t>
+      </w:r>
+      <w:proofErr w:type="spellEnd"/>
+      <w:r>
+        <w:t>)</w:t>
+      </w:r>
+      <w:r>
+        <w:t>)</w:t>
+      </w:r>
+    </w:p>
+    <w:p>
+      <w:pPr>
+        <w:pStyle w:val="ListParagraph"/>
+        <w:numPr>
+          <w:ilvl w:val="2"/>
+          <w:numId w:val="1"/>
+        </w:numPr>
+        <w:spacing w:after="0" w:line="240" w:lineRule="auto"/>
+      </w:pPr>
+      <w:r>
+        <w:t xml:space="preserve">?? </w:t>
+      </w:r>
+      <w:r>
+        <w:t>typ</w:t>
+      </w:r>
+      <w:r>
+        <w:t>e</w:t>
+      </w:r>
+      <w:r>
+        <w:t xml:space="preserve"> </w:t>
+      </w:r>
+      <w:proofErr w:type="spellStart"/>
+      <w:r>
+        <w:rPr>
+          <w:i/>
+        </w:rPr>
+        <w:t>přijíždějící</w:t>
+      </w:r>
+      <w:proofErr w:type="spellEnd"/>
+    </w:p>
+    <w:p>
+      <w:pPr>
+        <w:pStyle w:val="ListParagraph"/>
+        <w:numPr>
+          <w:ilvl w:val="1"/>
+          <w:numId w:val="1"/>
+        </w:numPr>
+        <w:spacing w:after="0" w:line="240" w:lineRule="auto"/>
+      </w:pPr>
+      <w:r>
+        <w:t xml:space="preserve">?? </w:t>
+      </w:r>
+      <w:r>
+        <w:t>ad</w:t>
+      </w:r>
+      <w:r>
+        <w:t>verbs</w:t>
+      </w:r>
+      <w:r>
+        <w:t xml:space="preserve"> derived from verbs</w:t>
       </w:r>
     </w:p>
     <w:p>
@@ -1022,9 +1775,21 @@
           <w:ilvl w:val="0"/>
           <w:numId w:val="1"/>
         </w:numPr>
-      </w:pPr>
-      <w:r>
-        <w:t xml:space="preserve">identification of events: </w:t>
+        <w:spacing w:after="0" w:line="240" w:lineRule="auto"/>
+      </w:pPr>
+      <w:r>
+        <w:t xml:space="preserve">?? </w:t>
+      </w:r>
+      <w:r>
+        <w:t>abstract predicates/</w:t>
+      </w:r>
+      <w:proofErr w:type="spellStart"/>
+      <w:r>
+        <w:t>rolesets</w:t>
+      </w:r>
+      <w:proofErr w:type="spellEnd"/>
+      <w:r>
+        <w:t xml:space="preserve"> … </w:t>
       </w:r>
     </w:p>
     <w:p>
@@ -1034,212 +1799,371 @@
           <w:ilvl w:val="1"/>
           <w:numId w:val="1"/>
         </w:numPr>
-      </w:pPr>
-      <w:r>
-        <w:rPr>
-          <w:b/>
-        </w:rPr>
-        <w:t>all verb predicates</w:t>
-      </w:r>
-      <w:r>
-        <w:t xml:space="preserve"> are treated in the same way </w:t>
-      </w:r>
-      <w:r>
-        <w:t xml:space="preserve">for the time being </w:t>
-      </w:r>
-      <w:r>
-        <w:t xml:space="preserve">(disregarding their "packaging") </w:t>
-      </w:r>
-    </w:p>
-    <w:p>
-      <w:pPr>
-        <w:pStyle w:val="ListParagraph"/>
-        <w:ind w:firstLine="720"/>
-      </w:pPr>
-      <w:r>
-        <w:t xml:space="preserve">e.g., </w:t>
+        <w:spacing w:after="0" w:line="240" w:lineRule="auto"/>
+      </w:pPr>
+      <w:proofErr w:type="spellStart"/>
+      <w:r>
+        <w:t>být</w:t>
+      </w:r>
+      <w:proofErr w:type="spellEnd"/>
+      <w:r>
+        <w:t xml:space="preserve"> / </w:t>
+      </w:r>
+      <w:proofErr w:type="spellStart"/>
+      <w:r>
+        <w:t>mít</w:t>
+      </w:r>
+      <w:proofErr w:type="spellEnd"/>
+      <w:r>
+        <w:t xml:space="preserve"> / other verbs  </w:t>
+      </w:r>
+      <w:r>
+        <w:t>… should be converted</w:t>
+      </w:r>
+      <w:r>
+        <w:t xml:space="preserve"> </w:t>
+      </w:r>
+      <w:r>
+        <w:t xml:space="preserve">to </w:t>
+      </w:r>
+      <w:r>
+        <w:t>abstract predicat</w:t>
+      </w:r>
+      <w:r>
+        <w:t>e</w:t>
+      </w:r>
+      <w:r>
+        <w:t>s</w:t>
+      </w:r>
+    </w:p>
+    <w:p>
+      <w:pPr>
+        <w:pStyle w:val="ListParagraph"/>
+        <w:numPr>
+          <w:ilvl w:val="2"/>
+          <w:numId w:val="1"/>
+        </w:numPr>
+        <w:spacing w:after="0" w:line="240" w:lineRule="auto"/>
+      </w:pPr>
+      <w:r>
+        <w:t xml:space="preserve">conversion for </w:t>
+      </w:r>
+      <w:proofErr w:type="spellStart"/>
+      <w:r>
+        <w:t>být</w:t>
+      </w:r>
+      <w:proofErr w:type="spellEnd"/>
+    </w:p>
+    <w:p>
+      <w:pPr>
+        <w:pStyle w:val="ListParagraph"/>
+        <w:numPr>
+          <w:ilvl w:val="1"/>
+          <w:numId w:val="1"/>
+        </w:numPr>
+        <w:spacing w:after="0" w:line="240" w:lineRule="auto"/>
+      </w:pPr>
+      <w:r>
+        <w:t>identi</w:t>
+      </w:r>
+      <w:r>
+        <w:t xml:space="preserve">fication of </w:t>
+      </w:r>
+      <w:r>
+        <w:t>other constructi</w:t>
+      </w:r>
+      <w:r>
+        <w:t>o</w:t>
+      </w:r>
+      <w:r>
+        <w:t>ns</w:t>
+      </w:r>
+    </w:p>
+    <w:p>
+      <w:pPr>
+        <w:pStyle w:val="ListParagraph"/>
+        <w:numPr>
+          <w:ilvl w:val="0"/>
+          <w:numId w:val="1"/>
+        </w:numPr>
+        <w:spacing w:after="0" w:line="240" w:lineRule="auto"/>
+      </w:pPr>
+      <w:proofErr w:type="spellStart"/>
+      <w:r>
+        <w:t>semimodals</w:t>
+      </w:r>
+      <w:proofErr w:type="spellEnd"/>
+      <w:r>
+        <w:t>, phase verbs</w:t>
+      </w:r>
+    </w:p>
+    <w:p>
+      <w:pPr>
+        <w:pStyle w:val="ListParagraph"/>
+        <w:spacing w:after="0" w:line="240" w:lineRule="auto"/>
+      </w:pPr>
+    </w:p>
+    <w:p>
+      <w:pPr>
+        <w:spacing w:after="0" w:line="240" w:lineRule="auto"/>
+        <w:rPr>
+          <w:b/>
+        </w:rPr>
+      </w:pPr>
+      <w:proofErr w:type="spellStart"/>
+      <w:r>
+        <w:rPr>
+          <w:b/>
+        </w:rPr>
+        <w:t>UMR</w:t>
+      </w:r>
+      <w:proofErr w:type="spellEnd"/>
+      <w:r>
+        <w:rPr>
+          <w:b/>
+        </w:rPr>
+        <w:t xml:space="preserve"> attributes</w:t>
+      </w:r>
+    </w:p>
+    <w:p>
+      <w:pPr>
+        <w:pStyle w:val="ListParagraph"/>
+        <w:numPr>
+          <w:ilvl w:val="0"/>
+          <w:numId w:val="1"/>
+        </w:numPr>
+        <w:spacing w:after="0" w:line="240" w:lineRule="auto"/>
+      </w:pPr>
+      <w:r>
+        <w:t xml:space="preserve">?? </w:t>
+      </w:r>
+      <w:r>
+        <w:rPr>
+          <w:b/>
+        </w:rPr>
+        <w:t>aspect</w:t>
+      </w:r>
+      <w:r>
+        <w:t xml:space="preserve"> … based on the aspect </w:t>
+      </w:r>
+      <w:proofErr w:type="spellStart"/>
+      <w:r>
+        <w:t>grammateme</w:t>
+      </w:r>
+      <w:proofErr w:type="spellEnd"/>
+      <w:r>
+        <w:t xml:space="preserve"> + </w:t>
+      </w:r>
+      <w:proofErr w:type="spellStart"/>
+      <w:r>
+        <w:t>iter</w:t>
+      </w:r>
+      <w:proofErr w:type="spellEnd"/>
+      <w:r>
+        <w:t xml:space="preserve"> </w:t>
+      </w:r>
+      <w:proofErr w:type="spellStart"/>
+      <w:r>
+        <w:t>grammateme</w:t>
+      </w:r>
+      <w:proofErr w:type="spellEnd"/>
+      <w:r>
+        <w:t xml:space="preserve"> + </w:t>
+      </w:r>
+      <w:proofErr w:type="spellStart"/>
+      <w:r>
+        <w:t>diat</w:t>
+      </w:r>
+      <w:proofErr w:type="spellEnd"/>
+      <w:r>
+        <w:t xml:space="preserve"> </w:t>
+      </w:r>
+      <w:proofErr w:type="spellStart"/>
+      <w:r>
+        <w:t>grammateme</w:t>
+      </w:r>
+      <w:proofErr w:type="spellEnd"/>
+      <w:r>
+        <w:t xml:space="preserve"> (result)</w:t>
+      </w:r>
+    </w:p>
+    <w:p>
+      <w:pPr>
+        <w:pStyle w:val="ListParagraph"/>
+        <w:numPr>
+          <w:ilvl w:val="0"/>
+          <w:numId w:val="1"/>
+        </w:numPr>
+        <w:spacing w:after="0" w:line="240" w:lineRule="auto"/>
+      </w:pPr>
+      <w:r>
+        <w:t xml:space="preserve">?? </w:t>
       </w:r>
       <w:proofErr w:type="gramStart"/>
       <w:r>
-        <w:t>My</w:t>
+        <w:t>mode</w:t>
       </w:r>
       <w:proofErr w:type="gramEnd"/>
       <w:r>
-        <w:t xml:space="preserve"> cat </w:t>
-      </w:r>
-      <w:r>
-        <w:rPr>
-          <w:rStyle w:val="Emphasis"/>
-          <w:b/>
-          <w:bCs/>
-        </w:rPr>
-        <w:t>loves</w:t>
-      </w:r>
-      <w:r>
-        <w:t xml:space="preserve"> wet food. </w:t>
-      </w:r>
-    </w:p>
-    <w:p>
-      <w:pPr>
-        <w:pStyle w:val="ListParagraph"/>
-      </w:pPr>
-      <w:r>
-        <w:t xml:space="preserve">      </w:t>
-      </w:r>
-      <w:r>
-        <w:tab/>
-      </w:r>
-      <w:r>
-        <w:t xml:space="preserve"> -&gt; </w:t>
-      </w:r>
-      <w:proofErr w:type="gramStart"/>
-      <w:r>
-        <w:t>loving</w:t>
-      </w:r>
-      <w:proofErr w:type="gramEnd"/>
-      <w:r>
-        <w:t xml:space="preserve"> predicate, aspect = state, modal and temporal information </w:t>
-      </w:r>
-      <w:proofErr w:type="spellStart"/>
-      <w:r>
-        <w:t>acailable</w:t>
-      </w:r>
-      <w:proofErr w:type="spellEnd"/>
-      <w:r>
-        <w:t xml:space="preserve"> in PDT </w:t>
-      </w:r>
-    </w:p>
-    <w:p>
-      <w:pPr>
-        <w:pStyle w:val="ListParagraph"/>
-        <w:ind w:firstLine="720"/>
-      </w:pPr>
-      <w:r>
-        <w:t xml:space="preserve">e.g., </w:t>
-      </w:r>
-      <w:proofErr w:type="gramStart"/>
-      <w:r>
-        <w:t>The</w:t>
-      </w:r>
-      <w:proofErr w:type="gramEnd"/>
-      <w:r>
-        <w:t xml:space="preserve"> man, </w:t>
-      </w:r>
-      <w:r>
-        <w:rPr>
-          <w:rStyle w:val="Emphasis"/>
-        </w:rPr>
-        <w:t>who is tall</w:t>
-      </w:r>
-      <w:r>
-        <w:t>... (</w:t>
-      </w:r>
-      <w:proofErr w:type="gramStart"/>
-      <w:r>
-        <w:t>state</w:t>
-      </w:r>
-      <w:proofErr w:type="gramEnd"/>
-      <w:r>
-        <w:t xml:space="preserve"> in reference) </w:t>
-      </w:r>
-    </w:p>
-    <w:p>
-      <w:pPr>
-        <w:pStyle w:val="ListParagraph"/>
-      </w:pPr>
-      <w:r>
-        <w:t xml:space="preserve">       </w:t>
-      </w:r>
-      <w:r>
-        <w:tab/>
-      </w:r>
-      <w:r>
-        <w:t>-&gt; have-mod-91 predicate, aspect = state, modal and temporal inf</w:t>
-      </w:r>
-      <w:r>
-        <w:t>.</w:t>
-      </w:r>
-      <w:r>
-        <w:t xml:space="preserve"> a</w:t>
-      </w:r>
-      <w:r>
-        <w:t>v</w:t>
-      </w:r>
-      <w:r>
-        <w:t>ailable in PDT</w:t>
-      </w:r>
+        <w:t xml:space="preserve"> … based on </w:t>
+      </w:r>
+      <w:proofErr w:type="spellStart"/>
+      <w:r>
+        <w:t>grammatemes</w:t>
+      </w:r>
+      <w:proofErr w:type="spellEnd"/>
+      <w:r>
+        <w:t xml:space="preserve">: </w:t>
+      </w:r>
+      <w:proofErr w:type="spellStart"/>
+      <w:r>
+        <w:t>grammateme</w:t>
+      </w:r>
+      <w:proofErr w:type="spellEnd"/>
+      <w:r>
+        <w:t xml:space="preserve"> + </w:t>
+      </w:r>
+      <w:proofErr w:type="spellStart"/>
+      <w:r>
+        <w:t>deontmod</w:t>
+      </w:r>
+      <w:proofErr w:type="spellEnd"/>
+      <w:r>
+        <w:t xml:space="preserve"> (+ </w:t>
+      </w:r>
+      <w:proofErr w:type="spellStart"/>
+      <w:r>
+        <w:t>facmode</w:t>
+      </w:r>
+      <w:proofErr w:type="spellEnd"/>
+      <w:r>
+        <w:t>?)</w:t>
+      </w:r>
+    </w:p>
+    <w:p>
+      <w:pPr>
+        <w:pStyle w:val="ListParagraph"/>
+        <w:numPr>
+          <w:ilvl w:val="0"/>
+          <w:numId w:val="1"/>
+        </w:numPr>
+        <w:spacing w:after="0" w:line="240" w:lineRule="auto"/>
+      </w:pPr>
+      <w:r>
+        <w:t>?? polarity</w:t>
+      </w:r>
+    </w:p>
+    <w:p>
+      <w:pPr>
+        <w:pStyle w:val="ListParagraph"/>
+        <w:numPr>
+          <w:ilvl w:val="0"/>
+          <w:numId w:val="1"/>
+        </w:numPr>
+        <w:spacing w:after="0" w:line="240" w:lineRule="auto"/>
+      </w:pPr>
+      <w:r>
+        <w:t>?? degree</w:t>
+      </w:r>
+    </w:p>
+    <w:p>
+      <w:pPr>
+        <w:pStyle w:val="ListParagraph"/>
+        <w:spacing w:after="0" w:line="240" w:lineRule="auto"/>
+      </w:pPr>
+    </w:p>
+    <w:p>
+      <w:pPr>
+        <w:spacing w:after="0" w:line="240" w:lineRule="auto"/>
+        <w:rPr>
+          <w:b/>
+        </w:rPr>
+      </w:pPr>
+      <w:proofErr w:type="spellStart"/>
+      <w:r>
+        <w:rPr>
+          <w:b/>
+        </w:rPr>
+        <w:t>UMR</w:t>
+      </w:r>
+      <w:proofErr w:type="spellEnd"/>
+      <w:r>
+        <w:rPr>
+          <w:b/>
+        </w:rPr>
+        <w:t xml:space="preserve"> enrichments (</w:t>
+      </w:r>
+      <w:proofErr w:type="spellStart"/>
+      <w:r>
+        <w:rPr>
+          <w:b/>
+        </w:rPr>
+        <w:t>wrt</w:t>
+      </w:r>
+      <w:proofErr w:type="spellEnd"/>
+      <w:r>
+        <w:rPr>
+          <w:b/>
+        </w:rPr>
+        <w:t xml:space="preserve"> AMR) for events: </w:t>
+      </w:r>
+    </w:p>
+    <w:p>
+      <w:pPr>
+        <w:pStyle w:val="ListParagraph"/>
+        <w:numPr>
+          <w:ilvl w:val="0"/>
+          <w:numId w:val="1"/>
+        </w:numPr>
+        <w:spacing w:after="0" w:line="240" w:lineRule="auto"/>
+      </w:pPr>
       <w:r>
         <w:t xml:space="preserve"> </w:t>
       </w:r>
-    </w:p>
-    <w:p>
-      <w:pPr>
-        <w:pStyle w:val="ListParagraph"/>
-        <w:ind w:firstLine="698"/>
-      </w:pPr>
-      <w:r>
-        <w:t xml:space="preserve">e.g., the same event structure for: </w:t>
-      </w:r>
-    </w:p>
-    <w:p>
-      <w:pPr>
-        <w:pStyle w:val="ListParagraph"/>
-        <w:ind w:left="1440" w:firstLine="720"/>
-      </w:pPr>
-      <w:r>
-        <w:t xml:space="preserve">-  My cat </w:t>
-      </w:r>
-      <w:r>
-        <w:rPr>
-          <w:b/>
-        </w:rPr>
-        <w:t>loves</w:t>
-      </w:r>
-      <w:r>
-        <w:t xml:space="preserve"> wet food. She </w:t>
-      </w:r>
-      <w:r>
-        <w:rPr>
-          <w:b/>
-        </w:rPr>
-        <w:t>is sitting</w:t>
-      </w:r>
-      <w:r>
-        <w:t xml:space="preserve"> on my desk. (2 events)</w:t>
-      </w:r>
-    </w:p>
-    <w:p>
-      <w:pPr>
-        <w:pStyle w:val="ListParagraph"/>
-        <w:ind w:left="1440" w:firstLine="720"/>
-      </w:pPr>
-      <w:r>
-        <w:t>-  My cat</w:t>
-      </w:r>
-      <w:r>
-        <w:t>, who</w:t>
-      </w:r>
+      <w:proofErr w:type="spellStart"/>
+      <w:r>
+        <w:rPr>
+          <w:b/>
+        </w:rPr>
+        <w:t>coreference</w:t>
+      </w:r>
+      <w:proofErr w:type="spellEnd"/>
+      <w:r>
+        <w:t xml:space="preserve"> … see above</w:t>
+      </w:r>
+      <w:r>
+        <w:t xml:space="preserve"> for intra</w:t>
+      </w:r>
+      <w:r>
+        <w:rPr>
+          <w:lang w:val="cs-CZ"/>
+        </w:rPr>
+        <w:t>-</w:t>
+      </w:r>
+      <w:r>
+        <w:t>sentence</w:t>
+      </w:r>
+    </w:p>
+    <w:p>
+      <w:pPr>
+        <w:pStyle w:val="ListParagraph"/>
+        <w:numPr>
+          <w:ilvl w:val="1"/>
+          <w:numId w:val="1"/>
+        </w:numPr>
+        <w:spacing w:after="0" w:line="240" w:lineRule="auto"/>
+      </w:pPr>
+      <w:r>
+        <w:t xml:space="preserve">?? inter-sentence </w:t>
+      </w:r>
+      <w:proofErr w:type="spellStart"/>
+      <w:r>
+        <w:t>coreference</w:t>
+      </w:r>
+      <w:proofErr w:type="spellEnd"/>
       <w:r>
         <w:t xml:space="preserve"> </w:t>
       </w:r>
-      <w:r>
-        <w:rPr>
-          <w:b/>
-        </w:rPr>
-        <w:t>loves</w:t>
-      </w:r>
-      <w:r>
-        <w:t xml:space="preserve"> wet food</w:t>
-      </w:r>
-      <w:r>
-        <w:rPr>
-          <w:b/>
-        </w:rPr>
-        <w:t>, is sitting</w:t>
-      </w:r>
-      <w:r>
-        <w:t xml:space="preserve"> on my desk. (2 events)</w:t>
-      </w:r>
     </w:p>
     <w:p>
       <w:pPr>
@@ -1248,925 +2172,201 @@
           <w:ilvl w:val="1"/>
           <w:numId w:val="1"/>
         </w:numPr>
-      </w:pPr>
-      <w:r>
-        <w:rPr>
-          <w:b/>
-        </w:rPr>
-        <w:t>nouns</w:t>
-      </w:r>
-      <w:r>
-        <w:t xml:space="preserve"> derived from verbs / nouns with verbal counterparts</w:t>
-      </w:r>
+        <w:spacing w:after="0" w:line="240" w:lineRule="auto"/>
+      </w:pPr>
+      <w:r>
+        <w:t>bridging anaphora</w:t>
+      </w:r>
+    </w:p>
+    <w:p>
+      <w:pPr>
+        <w:pStyle w:val="ListParagraph"/>
+        <w:numPr>
+          <w:ilvl w:val="1"/>
+          <w:numId w:val="1"/>
+        </w:numPr>
+        <w:spacing w:after="0" w:line="240" w:lineRule="auto"/>
+      </w:pPr>
+      <w:r>
+        <w:t xml:space="preserve">?? identify </w:t>
+      </w:r>
+      <w:proofErr w:type="spellStart"/>
+      <w:r>
+        <w:t>coreferential</w:t>
+      </w:r>
+      <w:proofErr w:type="spellEnd"/>
+      <w:r>
+        <w:t xml:space="preserve"> relations </w:t>
+      </w:r>
+      <w:r>
+        <w:t>among</w:t>
+      </w:r>
+      <w:r>
+        <w:t xml:space="preserve"> events </w:t>
+      </w:r>
+    </w:p>
+    <w:p>
+      <w:pPr>
+        <w:pStyle w:val="ListParagraph"/>
+        <w:numPr>
+          <w:ilvl w:val="0"/>
+          <w:numId w:val="1"/>
+        </w:numPr>
+        <w:spacing w:after="0" w:line="240" w:lineRule="auto"/>
+      </w:pPr>
+      <w:r>
+        <w:t xml:space="preserve">?? </w:t>
+      </w:r>
+      <w:r>
+        <w:rPr>
+          <w:b/>
+        </w:rPr>
+        <w:t>modality</w:t>
+      </w:r>
+      <w:r>
+        <w:t xml:space="preserve"> … modal-strength based on the </w:t>
+      </w:r>
+      <w:proofErr w:type="spellStart"/>
+      <w:r>
+        <w:t>deontmod</w:t>
+      </w:r>
+      <w:proofErr w:type="spellEnd"/>
       <w:r>
         <w:t xml:space="preserve"> </w:t>
       </w:r>
-    </w:p>
-    <w:p>
-      <w:pPr>
-        <w:pStyle w:val="ListParagraph"/>
-        <w:numPr>
-          <w:ilvl w:val="2"/>
-          <w:numId w:val="1"/>
-        </w:numPr>
-      </w:pPr>
-      <w:r>
-        <w:t>?? -</w:t>
-      </w:r>
-      <w:proofErr w:type="spellStart"/>
-      <w:r>
-        <w:t>ní</w:t>
-      </w:r>
-      <w:proofErr w:type="spellEnd"/>
-      <w:r>
-        <w:t>/-</w:t>
-      </w:r>
-      <w:proofErr w:type="spellStart"/>
-      <w:r>
-        <w:t>tí</w:t>
-      </w:r>
-      <w:proofErr w:type="spellEnd"/>
-      <w:r>
-        <w:t xml:space="preserve"> nouns </w:t>
-      </w:r>
-      <w:r>
-        <w:t>(typ</w:t>
-      </w:r>
-      <w:r>
-        <w:t>e</w:t>
+      <w:proofErr w:type="spellStart"/>
+      <w:r>
+        <w:t>grammateme</w:t>
+      </w:r>
+      <w:proofErr w:type="spellEnd"/>
+    </w:p>
+    <w:p>
+      <w:pPr>
+        <w:pStyle w:val="ListParagraph"/>
+        <w:numPr>
+          <w:ilvl w:val="0"/>
+          <w:numId w:val="1"/>
+        </w:numPr>
+        <w:spacing w:after="0" w:line="240" w:lineRule="auto"/>
+      </w:pPr>
+      <w:r>
+        <w:t xml:space="preserve">?? </w:t>
+      </w:r>
+      <w:r>
+        <w:rPr>
+          <w:b/>
+        </w:rPr>
+        <w:t>temporal</w:t>
+      </w:r>
+      <w:r>
+        <w:t xml:space="preserve"> relations</w:t>
+      </w:r>
+    </w:p>
+    <w:p>
+      <w:pPr>
+        <w:pStyle w:val="ListParagraph"/>
+        <w:spacing w:after="0" w:line="240" w:lineRule="auto"/>
+      </w:pPr>
+    </w:p>
+    <w:p>
+      <w:pPr>
+        <w:spacing w:after="0" w:line="240" w:lineRule="auto"/>
+        <w:rPr>
+          <w:b/>
+        </w:rPr>
+      </w:pPr>
+      <w:r>
+        <w:rPr>
+          <w:b/>
+        </w:rPr>
+        <w:t>NE:</w:t>
+      </w:r>
+    </w:p>
+    <w:p>
+      <w:pPr>
+        <w:pStyle w:val="ListParagraph"/>
+        <w:numPr>
+          <w:ilvl w:val="0"/>
+          <w:numId w:val="1"/>
+        </w:numPr>
+        <w:spacing w:after="0" w:line="240" w:lineRule="auto"/>
+      </w:pPr>
+      <w:r>
+        <w:t xml:space="preserve">identification of </w:t>
+      </w:r>
+      <w:proofErr w:type="spellStart"/>
+      <w:r>
+        <w:t>NEs</w:t>
+      </w:r>
+      <w:proofErr w:type="spellEnd"/>
+      <w:r>
+        <w:rPr>
+          <w:lang w:val="cs-CZ"/>
+        </w:rPr>
+        <w:t>:</w:t>
+      </w:r>
+    </w:p>
+    <w:p>
+      <w:pPr>
+        <w:pStyle w:val="ListParagraph"/>
+        <w:numPr>
+          <w:ilvl w:val="1"/>
+          <w:numId w:val="1"/>
+        </w:numPr>
+        <w:spacing w:after="0" w:line="240" w:lineRule="auto"/>
+      </w:pPr>
+      <w:r>
+        <w:t>??</w:t>
+      </w:r>
+      <w:r>
+        <w:t xml:space="preserve"> names of persons</w:t>
       </w:r>
       <w:r>
         <w:t xml:space="preserve"> </w:t>
       </w:r>
-      <w:proofErr w:type="spellStart"/>
-      <w:r>
-        <w:rPr>
-          <w:i/>
-        </w:rPr>
-        <w:t>přijíždění</w:t>
-      </w:r>
-      <w:proofErr w:type="spellEnd"/>
-      <w:r>
-        <w:t>)</w:t>
-      </w:r>
-    </w:p>
-    <w:p>
-      <w:pPr>
-        <w:pStyle w:val="ListParagraph"/>
-        <w:numPr>
-          <w:ilvl w:val="2"/>
-          <w:numId w:val="1"/>
-        </w:numPr>
+    </w:p>
+    <w:p>
+      <w:pPr>
+        <w:pStyle w:val="ListParagraph"/>
+        <w:numPr>
+          <w:ilvl w:val="1"/>
+          <w:numId w:val="1"/>
+        </w:numPr>
+        <w:spacing w:after="0" w:line="240" w:lineRule="auto"/>
+      </w:pPr>
+      <w:r>
+        <w:t>?? other types</w:t>
+      </w:r>
+    </w:p>
+    <w:p>
+      <w:pPr>
+        <w:pStyle w:val="ListParagraph"/>
+        <w:numPr>
+          <w:ilvl w:val="0"/>
+          <w:numId w:val="1"/>
+        </w:numPr>
+        <w:spacing w:after="0" w:line="240" w:lineRule="auto"/>
       </w:pPr>
       <w:r>
         <w:t xml:space="preserve">?? </w:t>
       </w:r>
-      <w:proofErr w:type="gramStart"/>
-      <w:r>
-        <w:t>nominal</w:t>
-      </w:r>
-      <w:proofErr w:type="gramEnd"/>
-      <w:r>
-        <w:t xml:space="preserve"> events (typ</w:t>
-      </w:r>
-      <w:r>
-        <w:t>e</w:t>
-      </w:r>
-      <w:r>
-        <w:t xml:space="preserve"> </w:t>
-      </w:r>
-      <w:proofErr w:type="spellStart"/>
-      <w:r>
-        <w:rPr>
-          <w:i/>
-        </w:rPr>
-        <w:t>příjezd</w:t>
-      </w:r>
-      <w:proofErr w:type="spellEnd"/>
-      <w:r>
-        <w:t>; typ</w:t>
-      </w:r>
-      <w:r>
-        <w:t>e</w:t>
-      </w:r>
-      <w:r>
-        <w:t xml:space="preserve"> </w:t>
-      </w:r>
-      <w:proofErr w:type="spellStart"/>
-      <w:r>
-        <w:rPr>
-          <w:i/>
-        </w:rPr>
-        <w:t>volby</w:t>
-      </w:r>
-      <w:proofErr w:type="spellEnd"/>
-      <w:r>
-        <w:rPr>
-          <w:i/>
-        </w:rPr>
-        <w:t xml:space="preserve">, </w:t>
-      </w:r>
-      <w:proofErr w:type="spellStart"/>
-      <w:r>
-        <w:rPr>
-          <w:i/>
-        </w:rPr>
-        <w:t>analýza</w:t>
-      </w:r>
-      <w:proofErr w:type="spellEnd"/>
-      <w:r>
-        <w:t>; ???)</w:t>
-      </w:r>
-    </w:p>
-    <w:p>
-      <w:pPr>
-        <w:pStyle w:val="ListParagraph"/>
-        <w:numPr>
-          <w:ilvl w:val="2"/>
-          <w:numId w:val="1"/>
-        </w:numPr>
-      </w:pPr>
-      <w:r>
-        <w:t xml:space="preserve">?? </w:t>
-      </w:r>
-      <w:r>
-        <w:t>agentive nouns</w:t>
-      </w:r>
-      <w:r>
-        <w:t xml:space="preserve"> (typ</w:t>
-      </w:r>
-      <w:r>
-        <w:t>e</w:t>
-      </w:r>
-      <w:r>
-        <w:t xml:space="preserve"> </w:t>
-      </w:r>
-      <w:proofErr w:type="spellStart"/>
-      <w:r>
-        <w:rPr>
-          <w:i/>
-        </w:rPr>
-        <w:t>učitel</w:t>
-      </w:r>
-      <w:proofErr w:type="spellEnd"/>
-      <w:r>
-        <w:rPr>
-          <w:i/>
-        </w:rPr>
-        <w:t xml:space="preserve">, </w:t>
-      </w:r>
-      <w:proofErr w:type="spellStart"/>
-      <w:r>
-        <w:rPr>
-          <w:i/>
-        </w:rPr>
-        <w:t>volič</w:t>
-      </w:r>
-      <w:proofErr w:type="spellEnd"/>
-      <w:r>
-        <w:t>)</w:t>
-      </w:r>
-      <w:r>
-        <w:t xml:space="preserve"> (</w:t>
-      </w:r>
-      <w:proofErr w:type="spellStart"/>
-      <w:r>
-        <w:t>cs</w:t>
-      </w:r>
-      <w:proofErr w:type="spellEnd"/>
-      <w:r>
-        <w:t xml:space="preserve">: </w:t>
-      </w:r>
-      <w:proofErr w:type="spellStart"/>
-      <w:r>
-        <w:t>činitelská</w:t>
-      </w:r>
-      <w:proofErr w:type="spellEnd"/>
-      <w:r>
-        <w:t>)</w:t>
-      </w:r>
-      <w:r>
-        <w:t xml:space="preserve"> -&gt; inverse roles</w:t>
-      </w:r>
-    </w:p>
-    <w:p>
-      <w:pPr>
-        <w:pStyle w:val="ListParagraph"/>
-        <w:numPr>
-          <w:ilvl w:val="1"/>
-          <w:numId w:val="1"/>
-        </w:numPr>
-      </w:pPr>
-      <w:r>
-        <w:t>adje</w:t>
-      </w:r>
-      <w:r>
-        <w:t>c</w:t>
-      </w:r>
-      <w:r>
-        <w:t>tiv</w:t>
-      </w:r>
-      <w:r>
-        <w:t>es</w:t>
-      </w:r>
-      <w:r>
-        <w:t xml:space="preserve"> </w:t>
-      </w:r>
-      <w:r>
-        <w:t>derived from verbs</w:t>
-      </w:r>
-    </w:p>
-    <w:p>
-      <w:pPr>
-        <w:pStyle w:val="ListParagraph"/>
-        <w:numPr>
-          <w:ilvl w:val="2"/>
-          <w:numId w:val="1"/>
-        </w:numPr>
-      </w:pPr>
-      <w:r>
-        <w:t xml:space="preserve">?? </w:t>
-      </w:r>
-      <w:r>
-        <w:t>typ</w:t>
-      </w:r>
-      <w:r>
-        <w:t>e</w:t>
-      </w:r>
-      <w:r>
-        <w:t xml:space="preserve"> </w:t>
-      </w:r>
-      <w:r>
-        <w:rPr>
-          <w:i/>
-        </w:rPr>
-        <w:t>(</w:t>
-      </w:r>
-      <w:proofErr w:type="spellStart"/>
-      <w:r>
-        <w:rPr>
-          <w:i/>
-        </w:rPr>
-        <w:t>byl</w:t>
-      </w:r>
-      <w:proofErr w:type="spellEnd"/>
-      <w:r>
-        <w:rPr>
-          <w:i/>
-        </w:rPr>
-        <w:t xml:space="preserve">) </w:t>
-      </w:r>
-      <w:proofErr w:type="spellStart"/>
-      <w:r>
-        <w:rPr>
-          <w:i/>
-        </w:rPr>
-        <w:t>unavený</w:t>
-      </w:r>
-      <w:proofErr w:type="spellEnd"/>
-      <w:r>
-        <w:t xml:space="preserve"> (typ</w:t>
-      </w:r>
-      <w:r>
-        <w:t>e</w:t>
-      </w:r>
-      <w:r>
-        <w:t xml:space="preserve"> </w:t>
-      </w:r>
-      <w:proofErr w:type="spellStart"/>
-      <w:r>
-        <w:rPr>
-          <w:i/>
-        </w:rPr>
-        <w:t>unaven</w:t>
-      </w:r>
-      <w:proofErr w:type="spellEnd"/>
-      <w:r>
-        <w:t xml:space="preserve"> as </w:t>
-      </w:r>
-      <w:r>
-        <w:t>pas</w:t>
-      </w:r>
-      <w:r>
-        <w:t>sive participle, thus verb (</w:t>
-      </w:r>
-      <w:proofErr w:type="spellStart"/>
-      <w:r>
-        <w:t>MorfFlex</w:t>
-      </w:r>
-      <w:proofErr w:type="spellEnd"/>
-      <w:r>
-        <w:t>)</w:t>
-      </w:r>
-      <w:r>
-        <w:t>)</w:t>
-      </w:r>
-    </w:p>
-    <w:p>
-      <w:pPr>
-        <w:pStyle w:val="ListParagraph"/>
-        <w:numPr>
-          <w:ilvl w:val="2"/>
-          <w:numId w:val="1"/>
-        </w:numPr>
-      </w:pPr>
-      <w:r>
-        <w:t xml:space="preserve">?? </w:t>
-      </w:r>
-      <w:r>
-        <w:t>typ</w:t>
-      </w:r>
-      <w:r>
-        <w:t>e</w:t>
-      </w:r>
-      <w:r>
-        <w:t xml:space="preserve"> </w:t>
-      </w:r>
-      <w:proofErr w:type="spellStart"/>
-      <w:r>
-        <w:rPr>
-          <w:i/>
-        </w:rPr>
-        <w:t>přijíždějící</w:t>
-      </w:r>
-      <w:proofErr w:type="spellEnd"/>
-    </w:p>
-    <w:p>
-      <w:pPr>
-        <w:pStyle w:val="ListParagraph"/>
-        <w:numPr>
-          <w:ilvl w:val="1"/>
-          <w:numId w:val="1"/>
-        </w:numPr>
-      </w:pPr>
-      <w:r>
-        <w:t xml:space="preserve">?? </w:t>
-      </w:r>
-      <w:r>
-        <w:t>ad</w:t>
-      </w:r>
-      <w:r>
-        <w:t>verbs</w:t>
-      </w:r>
-      <w:r>
-        <w:t xml:space="preserve"> derived from verbs</w:t>
-      </w:r>
-    </w:p>
-    <w:p>
-      <w:pPr>
-        <w:pStyle w:val="ListParagraph"/>
-        <w:numPr>
-          <w:ilvl w:val="0"/>
-          <w:numId w:val="1"/>
-        </w:numPr>
-      </w:pPr>
-      <w:r>
-        <w:t xml:space="preserve">?? </w:t>
-      </w:r>
-      <w:r>
-        <w:t>abstract predicates/</w:t>
-      </w:r>
-      <w:proofErr w:type="spellStart"/>
-      <w:r>
-        <w:t>rolesets</w:t>
-      </w:r>
-      <w:proofErr w:type="spellEnd"/>
-      <w:r>
-        <w:t xml:space="preserve"> … </w:t>
-      </w:r>
-    </w:p>
-    <w:p>
-      <w:pPr>
-        <w:pStyle w:val="ListParagraph"/>
-        <w:numPr>
-          <w:ilvl w:val="1"/>
-          <w:numId w:val="1"/>
-        </w:numPr>
-      </w:pPr>
-      <w:proofErr w:type="spellStart"/>
-      <w:r>
-        <w:t>být</w:t>
-      </w:r>
-      <w:proofErr w:type="spellEnd"/>
-      <w:r>
-        <w:t xml:space="preserve"> / </w:t>
-      </w:r>
-      <w:proofErr w:type="spellStart"/>
-      <w:r>
-        <w:t>mít</w:t>
-      </w:r>
-      <w:proofErr w:type="spellEnd"/>
-      <w:r>
-        <w:t xml:space="preserve"> / other verbs  </w:t>
-      </w:r>
-      <w:r>
-        <w:t>… should be converted</w:t>
-      </w:r>
-      <w:r>
-        <w:t xml:space="preserve"> </w:t>
-      </w:r>
-      <w:r>
-        <w:t xml:space="preserve">to </w:t>
-      </w:r>
-      <w:r>
-        <w:t>abstract predicat</w:t>
-      </w:r>
-      <w:r>
-        <w:t>e</w:t>
-      </w:r>
-      <w:r>
-        <w:t>s</w:t>
-      </w:r>
-    </w:p>
-    <w:p>
-      <w:pPr>
-        <w:pStyle w:val="ListParagraph"/>
-        <w:numPr>
-          <w:ilvl w:val="2"/>
-          <w:numId w:val="1"/>
-        </w:numPr>
-      </w:pPr>
-      <w:r>
-        <w:t xml:space="preserve">conversion for </w:t>
-      </w:r>
-      <w:proofErr w:type="spellStart"/>
-      <w:r>
-        <w:t>být</w:t>
-      </w:r>
-      <w:proofErr w:type="spellEnd"/>
-    </w:p>
-    <w:p>
-      <w:pPr>
-        <w:pStyle w:val="ListParagraph"/>
-        <w:numPr>
-          <w:ilvl w:val="1"/>
-          <w:numId w:val="1"/>
-        </w:numPr>
-      </w:pPr>
-      <w:r>
-        <w:t>identi</w:t>
-      </w:r>
-      <w:r>
-        <w:t xml:space="preserve">fication of </w:t>
-      </w:r>
-      <w:r>
-        <w:t>other constructi</w:t>
-      </w:r>
-      <w:r>
-        <w:t>o</w:t>
-      </w:r>
-      <w:r>
-        <w:t>ns</w:t>
-      </w:r>
-    </w:p>
-    <w:p>
-      <w:pPr>
-        <w:pStyle w:val="ListParagraph"/>
-        <w:numPr>
-          <w:ilvl w:val="0"/>
-          <w:numId w:val="1"/>
-        </w:numPr>
-      </w:pPr>
-      <w:proofErr w:type="spellStart"/>
-      <w:r>
-        <w:t>semimodals</w:t>
-      </w:r>
-      <w:proofErr w:type="spellEnd"/>
-      <w:r>
-        <w:t>, phase verbs</w:t>
-      </w:r>
-    </w:p>
-    <w:p>
-      <w:pPr>
-        <w:rPr>
-          <w:b/>
-        </w:rPr>
-      </w:pPr>
-      <w:proofErr w:type="spellStart"/>
-      <w:r>
-        <w:rPr>
-          <w:b/>
-        </w:rPr>
-        <w:t>UMR</w:t>
-      </w:r>
-      <w:proofErr w:type="spellEnd"/>
-      <w:r>
-        <w:rPr>
-          <w:b/>
-        </w:rPr>
-        <w:t xml:space="preserve"> attributes</w:t>
-      </w:r>
-    </w:p>
-    <w:p>
-      <w:pPr>
-        <w:pStyle w:val="ListParagraph"/>
-        <w:numPr>
-          <w:ilvl w:val="0"/>
-          <w:numId w:val="1"/>
-        </w:numPr>
-      </w:pPr>
-      <w:r>
-        <w:t xml:space="preserve">?? </w:t>
-      </w:r>
-      <w:r>
-        <w:rPr>
-          <w:b/>
-        </w:rPr>
-        <w:t>aspect</w:t>
-      </w:r>
-      <w:r>
-        <w:t xml:space="preserve"> … based on the aspect </w:t>
-      </w:r>
-      <w:proofErr w:type="spellStart"/>
-      <w:r>
-        <w:t>grammateme</w:t>
-      </w:r>
-      <w:proofErr w:type="spellEnd"/>
-      <w:r>
-        <w:t xml:space="preserve"> + </w:t>
-      </w:r>
-      <w:proofErr w:type="spellStart"/>
-      <w:r>
-        <w:t>iter</w:t>
-      </w:r>
-      <w:proofErr w:type="spellEnd"/>
-      <w:r>
-        <w:t xml:space="preserve"> </w:t>
-      </w:r>
-      <w:proofErr w:type="spellStart"/>
-      <w:r>
-        <w:t>grammateme</w:t>
-      </w:r>
-      <w:proofErr w:type="spellEnd"/>
-      <w:r>
-        <w:t xml:space="preserve"> + </w:t>
-      </w:r>
-      <w:proofErr w:type="spellStart"/>
-      <w:r>
-        <w:t>diat</w:t>
-      </w:r>
-      <w:proofErr w:type="spellEnd"/>
-      <w:r>
-        <w:t xml:space="preserve"> </w:t>
-      </w:r>
-      <w:proofErr w:type="spellStart"/>
-      <w:r>
-        <w:t>grammateme</w:t>
-      </w:r>
-      <w:proofErr w:type="spellEnd"/>
-      <w:r>
-        <w:t xml:space="preserve"> (result)</w:t>
-      </w:r>
-    </w:p>
-    <w:p>
-      <w:pPr>
-        <w:pStyle w:val="ListParagraph"/>
-        <w:numPr>
-          <w:ilvl w:val="0"/>
-          <w:numId w:val="1"/>
-        </w:numPr>
-      </w:pPr>
-      <w:r>
-        <w:t xml:space="preserve">?? </w:t>
-      </w:r>
-      <w:proofErr w:type="gramStart"/>
-      <w:r>
-        <w:t>mode</w:t>
-      </w:r>
-      <w:proofErr w:type="gramEnd"/>
-      <w:r>
-        <w:t xml:space="preserve"> … based on </w:t>
-      </w:r>
-      <w:proofErr w:type="spellStart"/>
-      <w:r>
-        <w:t>grammatemes</w:t>
-      </w:r>
-      <w:proofErr w:type="spellEnd"/>
-      <w:r>
-        <w:t xml:space="preserve">: </w:t>
-      </w:r>
-      <w:proofErr w:type="spellStart"/>
-      <w:r>
-        <w:t>grammateme</w:t>
-      </w:r>
-      <w:proofErr w:type="spellEnd"/>
-      <w:r>
-        <w:t xml:space="preserve"> + </w:t>
-      </w:r>
-      <w:proofErr w:type="spellStart"/>
-      <w:r>
-        <w:t>deontmod</w:t>
-      </w:r>
-      <w:proofErr w:type="spellEnd"/>
-      <w:r>
-        <w:t xml:space="preserve"> (+ </w:t>
-      </w:r>
-      <w:proofErr w:type="spellStart"/>
-      <w:r>
-        <w:t>facmode</w:t>
-      </w:r>
-      <w:proofErr w:type="spellEnd"/>
-      <w:r>
-        <w:t>?)</w:t>
-      </w:r>
-    </w:p>
-    <w:p>
-      <w:pPr>
-        <w:pStyle w:val="ListParagraph"/>
-        <w:numPr>
-          <w:ilvl w:val="0"/>
-          <w:numId w:val="1"/>
-        </w:numPr>
-      </w:pPr>
-      <w:r>
-        <w:t>?? polarity</w:t>
-      </w:r>
-    </w:p>
-    <w:p>
-      <w:pPr>
-        <w:pStyle w:val="ListParagraph"/>
-        <w:numPr>
-          <w:ilvl w:val="0"/>
-          <w:numId w:val="1"/>
-        </w:numPr>
-      </w:pPr>
-      <w:r>
-        <w:t>?? degree</w:t>
-      </w:r>
-    </w:p>
-    <w:p>
-      <w:pPr>
-        <w:rPr>
-          <w:b/>
-        </w:rPr>
-      </w:pPr>
-      <w:proofErr w:type="spellStart"/>
-      <w:r>
-        <w:rPr>
-          <w:b/>
-        </w:rPr>
-        <w:t>UMR</w:t>
-      </w:r>
-      <w:proofErr w:type="spellEnd"/>
-      <w:r>
-        <w:rPr>
-          <w:b/>
-        </w:rPr>
-        <w:t xml:space="preserve"> enrichments (</w:t>
-      </w:r>
-      <w:proofErr w:type="spellStart"/>
-      <w:r>
-        <w:rPr>
-          <w:b/>
-        </w:rPr>
-        <w:t>wrt</w:t>
-      </w:r>
-      <w:proofErr w:type="spellEnd"/>
-      <w:r>
-        <w:rPr>
-          <w:b/>
-        </w:rPr>
-        <w:t xml:space="preserve"> AMR) for events: </w:t>
-      </w:r>
-    </w:p>
-    <w:p>
-      <w:pPr>
-        <w:pStyle w:val="ListParagraph"/>
-        <w:numPr>
-          <w:ilvl w:val="0"/>
-          <w:numId w:val="1"/>
-        </w:numPr>
-      </w:pPr>
-      <w:r>
-        <w:t xml:space="preserve"> </w:t>
-      </w:r>
-      <w:proofErr w:type="spellStart"/>
-      <w:r>
-        <w:rPr>
-          <w:b/>
-        </w:rPr>
-        <w:t>coreference</w:t>
-      </w:r>
-      <w:proofErr w:type="spellEnd"/>
-      <w:r>
-        <w:t xml:space="preserve"> … see above</w:t>
-      </w:r>
-      <w:r>
-        <w:t xml:space="preserve"> for intra</w:t>
-      </w:r>
-      <w:r>
-        <w:rPr>
-          <w:lang w:val="cs-CZ"/>
-        </w:rPr>
-        <w:t>-</w:t>
-      </w:r>
-      <w:r>
-        <w:t>sentence</w:t>
-      </w:r>
-    </w:p>
-    <w:p>
-      <w:pPr>
-        <w:pStyle w:val="ListParagraph"/>
-        <w:numPr>
-          <w:ilvl w:val="1"/>
-          <w:numId w:val="1"/>
-        </w:numPr>
-      </w:pPr>
-      <w:r>
-        <w:t xml:space="preserve">?? inter-sentence </w:t>
-      </w:r>
-      <w:proofErr w:type="spellStart"/>
-      <w:r>
-        <w:t>coreference</w:t>
-      </w:r>
-      <w:proofErr w:type="spellEnd"/>
-      <w:r>
-        <w:t xml:space="preserve"> </w:t>
-      </w:r>
-    </w:p>
-    <w:p>
-      <w:pPr>
-        <w:pStyle w:val="ListParagraph"/>
-        <w:numPr>
-          <w:ilvl w:val="1"/>
-          <w:numId w:val="1"/>
-        </w:numPr>
-      </w:pPr>
-      <w:r>
-        <w:t>bridging anaphora</w:t>
-      </w:r>
-    </w:p>
-    <w:p>
-      <w:pPr>
-        <w:pStyle w:val="ListParagraph"/>
-        <w:numPr>
-          <w:ilvl w:val="1"/>
-          <w:numId w:val="1"/>
-        </w:numPr>
-      </w:pPr>
-      <w:r>
-        <w:t xml:space="preserve">?? identify </w:t>
-      </w:r>
-      <w:proofErr w:type="spellStart"/>
-      <w:r>
-        <w:t>coreferential</w:t>
-      </w:r>
-      <w:proofErr w:type="spellEnd"/>
-      <w:r>
-        <w:t xml:space="preserve"> relations </w:t>
-      </w:r>
-      <w:r>
-        <w:t>among</w:t>
-      </w:r>
-      <w:r>
-        <w:t xml:space="preserve"> events </w:t>
-      </w:r>
-    </w:p>
-    <w:p>
-      <w:pPr>
-        <w:pStyle w:val="ListParagraph"/>
-        <w:numPr>
-          <w:ilvl w:val="0"/>
-          <w:numId w:val="1"/>
-        </w:numPr>
-      </w:pPr>
-      <w:r>
-        <w:t xml:space="preserve">?? </w:t>
-      </w:r>
-      <w:r>
-        <w:rPr>
-          <w:b/>
-        </w:rPr>
-        <w:t>modality</w:t>
-      </w:r>
-      <w:r>
-        <w:t xml:space="preserve"> … modal-strength based on the </w:t>
-      </w:r>
-      <w:proofErr w:type="spellStart"/>
-      <w:r>
-        <w:t>deontmod</w:t>
-      </w:r>
-      <w:proofErr w:type="spellEnd"/>
-      <w:r>
-        <w:t xml:space="preserve"> </w:t>
-      </w:r>
-      <w:proofErr w:type="spellStart"/>
-      <w:r>
-        <w:t>grammateme</w:t>
-      </w:r>
-      <w:proofErr w:type="spellEnd"/>
-    </w:p>
-    <w:p>
-      <w:pPr>
-        <w:pStyle w:val="ListParagraph"/>
-        <w:numPr>
-          <w:ilvl w:val="0"/>
-          <w:numId w:val="1"/>
-        </w:numPr>
-      </w:pPr>
-      <w:r>
-        <w:t xml:space="preserve">?? </w:t>
-      </w:r>
-      <w:r>
-        <w:rPr>
-          <w:b/>
-        </w:rPr>
-        <w:t>temporal</w:t>
-      </w:r>
-      <w:r>
-        <w:t xml:space="preserve"> relations</w:t>
-      </w:r>
-    </w:p>
-    <w:p>
-      <w:pPr>
-        <w:rPr>
-          <w:b/>
-        </w:rPr>
-      </w:pPr>
-      <w:r>
-        <w:rPr>
-          <w:b/>
-        </w:rPr>
-        <w:t>NE:</w:t>
-      </w:r>
-    </w:p>
-    <w:p>
-      <w:pPr>
-        <w:pStyle w:val="ListParagraph"/>
-        <w:numPr>
-          <w:ilvl w:val="0"/>
-          <w:numId w:val="1"/>
-        </w:numPr>
-      </w:pPr>
-      <w:r>
-        <w:t xml:space="preserve">identification of </w:t>
-      </w:r>
       <w:proofErr w:type="spellStart"/>
       <w:r>
         <w:t>NEs</w:t>
       </w:r>
       <w:proofErr w:type="spellEnd"/>
       <w:r>
-        <w:rPr>
-          <w:lang w:val="cs-CZ"/>
-        </w:rPr>
-        <w:t>:</w:t>
-      </w:r>
-    </w:p>
-    <w:p>
-      <w:pPr>
-        <w:pStyle w:val="ListParagraph"/>
-        <w:numPr>
-          <w:ilvl w:val="1"/>
-          <w:numId w:val="1"/>
-        </w:numPr>
-      </w:pPr>
-      <w:r>
-        <w:t>??</w:t>
-      </w:r>
-      <w:r>
-        <w:t xml:space="preserve"> names of persons</w:t>
-      </w:r>
-      <w:r>
-        <w:t xml:space="preserve"> </w:t>
-      </w:r>
-    </w:p>
-    <w:p>
-      <w:pPr>
-        <w:pStyle w:val="ListParagraph"/>
-        <w:numPr>
-          <w:ilvl w:val="1"/>
-          <w:numId w:val="1"/>
-        </w:numPr>
-      </w:pPr>
-      <w:r>
-        <w:t>?? other types</w:t>
-      </w:r>
-    </w:p>
-    <w:p>
-      <w:pPr>
-        <w:pStyle w:val="ListParagraph"/>
-        <w:numPr>
-          <w:ilvl w:val="0"/>
-          <w:numId w:val="1"/>
-        </w:numPr>
-      </w:pPr>
-      <w:r>
-        <w:lastRenderedPageBreak/>
-        <w:t xml:space="preserve">?? </w:t>
-      </w:r>
-      <w:proofErr w:type="spellStart"/>
-      <w:r>
-        <w:t>NEs</w:t>
-      </w:r>
-      <w:proofErr w:type="spellEnd"/>
-      <w:r>
         <w:t xml:space="preserve"> anchoring </w:t>
       </w:r>
     </w:p>
-    <w:p/>
-    <w:p>
-      <w:pPr>
+    <w:p>
+      <w:pPr>
+        <w:spacing w:after="0" w:line="240" w:lineRule="auto"/>
+      </w:pPr>
+    </w:p>
+    <w:p>
+      <w:pPr>
+        <w:spacing w:after="0" w:line="240" w:lineRule="auto"/>
         <w:rPr>
           <w:b/>
         </w:rPr>
@@ -3264,7 +3464,7 @@
 </file>
 
 <file path=customXml/itemProps1.xml><?xml version="1.0" encoding="utf-8"?>
-<ds:datastoreItem xmlns:ds="http://schemas.openxmlformats.org/officeDocument/2006/customXml" ds:itemID="{6001C0FE-B974-410A-A726-B5E0197D2E0E}">
+<ds:datastoreItem xmlns:ds="http://schemas.openxmlformats.org/officeDocument/2006/customXml" ds:itemID="{348BD37B-422F-49B3-966E-8ACC57D3E8B6}">
   <ds:schemaRefs>
     <ds:schemaRef ds:uri="http://schemas.openxmlformats.org/officeDocument/2006/bibliography"/>
   </ds:schemaRefs>

</xml_diff>

<commit_message>
coordination / apposition and coreference
</commit_message>
<xml_diff>
--- a/tecto2umr/data-release-stage-0-notes.docx
+++ b/tecto2umr/data-release-stage-0-notes.docx
@@ -278,6 +278,8 @@
         <w:spacing w:after="0" w:line="240" w:lineRule="auto"/>
         <w:contextualSpacing w:val="0"/>
       </w:pPr>
+      <w:bookmarkStart w:id="0" w:name="_GoBack"/>
+      <w:bookmarkEnd w:id="0"/>
     </w:p>
     <w:p>
       <w:pPr>
@@ -555,6 +557,2127 @@
     <w:p>
       <w:pPr>
         <w:pStyle w:val="Odstavecseseznamem"/>
+        <w:spacing w:after="0" w:line="240" w:lineRule="auto"/>
+        <w:ind w:left="1440"/>
+        <w:rPr>
+          <w:color w:val="808080" w:themeColor="background1" w:themeShade="80"/>
+        </w:rPr>
+      </w:pPr>
+      <w:proofErr w:type="spellStart"/>
+      <w:proofErr w:type="gramStart"/>
+      <w:r>
+        <w:rPr>
+          <w:color w:val="808080" w:themeColor="background1" w:themeShade="80"/>
+        </w:rPr>
+        <w:t>v</w:t>
+      </w:r>
+      <w:r>
+        <w:rPr>
+          <w:color w:val="808080" w:themeColor="background1" w:themeShade="80"/>
+        </w:rPr>
+        <w:t>ětšinou</w:t>
+      </w:r>
+      <w:proofErr w:type="spellEnd"/>
+      <w:proofErr w:type="gramEnd"/>
+      <w:r>
+        <w:rPr>
+          <w:color w:val="808080" w:themeColor="background1" w:themeShade="80"/>
+        </w:rPr>
+        <w:t xml:space="preserve"> </w:t>
+      </w:r>
+      <w:proofErr w:type="spellStart"/>
+      <w:r>
+        <w:rPr>
+          <w:color w:val="808080" w:themeColor="background1" w:themeShade="80"/>
+        </w:rPr>
+        <w:t>dvoučlenné</w:t>
+      </w:r>
+      <w:proofErr w:type="spellEnd"/>
+      <w:r>
+        <w:rPr>
+          <w:color w:val="808080" w:themeColor="background1" w:themeShade="80"/>
+        </w:rPr>
+        <w:t>, ale v PDT-C 1.0 je:</w:t>
+      </w:r>
+    </w:p>
+    <w:p>
+      <w:pPr>
+        <w:pStyle w:val="Odstavecseseznamem"/>
+        <w:spacing w:after="0" w:line="240" w:lineRule="auto"/>
+        <w:ind w:left="1440"/>
+        <w:contextualSpacing w:val="0"/>
+        <w:rPr>
+          <w:color w:val="808080" w:themeColor="background1" w:themeShade="80"/>
+        </w:rPr>
+      </w:pPr>
+      <w:r>
+        <w:rPr>
+          <w:color w:val="808080" w:themeColor="background1" w:themeShade="80"/>
+        </w:rPr>
+        <w:t xml:space="preserve">- </w:t>
+      </w:r>
+      <w:proofErr w:type="spellStart"/>
+      <w:proofErr w:type="gramStart"/>
+      <w:r>
+        <w:rPr>
+          <w:color w:val="808080" w:themeColor="background1" w:themeShade="80"/>
+        </w:rPr>
+        <w:t>několik</w:t>
+      </w:r>
+      <w:proofErr w:type="spellEnd"/>
+      <w:proofErr w:type="gramEnd"/>
+      <w:r>
+        <w:rPr>
+          <w:color w:val="808080" w:themeColor="background1" w:themeShade="80"/>
+        </w:rPr>
+        <w:t xml:space="preserve"> </w:t>
+      </w:r>
+      <w:proofErr w:type="spellStart"/>
+      <w:r>
+        <w:rPr>
+          <w:color w:val="808080" w:themeColor="background1" w:themeShade="80"/>
+        </w:rPr>
+        <w:t>málo</w:t>
+      </w:r>
+      <w:proofErr w:type="spellEnd"/>
+      <w:r>
+        <w:rPr>
+          <w:color w:val="808080" w:themeColor="background1" w:themeShade="80"/>
+        </w:rPr>
+        <w:t xml:space="preserve"> </w:t>
+      </w:r>
+      <w:proofErr w:type="spellStart"/>
+      <w:r>
+        <w:rPr>
+          <w:color w:val="808080" w:themeColor="background1" w:themeShade="80"/>
+        </w:rPr>
+        <w:t>desítek</w:t>
+      </w:r>
+      <w:proofErr w:type="spellEnd"/>
+      <w:r>
+        <w:rPr>
+          <w:color w:val="808080" w:themeColor="background1" w:themeShade="80"/>
+        </w:rPr>
+        <w:t xml:space="preserve"> </w:t>
+      </w:r>
+      <w:proofErr w:type="spellStart"/>
+      <w:r>
+        <w:rPr>
+          <w:color w:val="808080" w:themeColor="background1" w:themeShade="80"/>
+        </w:rPr>
+        <w:t>apozic</w:t>
+      </w:r>
+      <w:proofErr w:type="spellEnd"/>
+      <w:r>
+        <w:rPr>
+          <w:color w:val="808080" w:themeColor="background1" w:themeShade="80"/>
+        </w:rPr>
+        <w:t xml:space="preserve"> se 3 </w:t>
+      </w:r>
+      <w:proofErr w:type="spellStart"/>
+      <w:r>
+        <w:rPr>
+          <w:color w:val="808080" w:themeColor="background1" w:themeShade="80"/>
+        </w:rPr>
+        <w:t>členy</w:t>
+      </w:r>
+      <w:proofErr w:type="spellEnd"/>
+    </w:p>
+    <w:p>
+      <w:pPr>
+        <w:pStyle w:val="Odstavecseseznamem"/>
+        <w:spacing w:after="0" w:line="240" w:lineRule="auto"/>
+        <w:ind w:left="1440"/>
+        <w:rPr>
+          <w:color w:val="808080" w:themeColor="background1" w:themeShade="80"/>
+        </w:rPr>
+      </w:pPr>
+      <w:r>
+        <w:rPr>
+          <w:color w:val="808080" w:themeColor="background1" w:themeShade="80"/>
+        </w:rPr>
+        <w:t xml:space="preserve">- </w:t>
+      </w:r>
+      <w:proofErr w:type="spellStart"/>
+      <w:proofErr w:type="gramStart"/>
+      <w:r>
+        <w:rPr>
+          <w:color w:val="808080" w:themeColor="background1" w:themeShade="80"/>
+        </w:rPr>
+        <w:t>pár</w:t>
+      </w:r>
+      <w:proofErr w:type="spellEnd"/>
+      <w:proofErr w:type="gramEnd"/>
+      <w:r>
+        <w:rPr>
+          <w:color w:val="808080" w:themeColor="background1" w:themeShade="80"/>
+        </w:rPr>
+        <w:t xml:space="preserve"> </w:t>
+      </w:r>
+      <w:proofErr w:type="spellStart"/>
+      <w:r>
+        <w:rPr>
+          <w:color w:val="808080" w:themeColor="background1" w:themeShade="80"/>
+        </w:rPr>
+        <w:t>apozic</w:t>
+      </w:r>
+      <w:proofErr w:type="spellEnd"/>
+      <w:r>
+        <w:rPr>
+          <w:color w:val="808080" w:themeColor="background1" w:themeShade="80"/>
+        </w:rPr>
+        <w:t xml:space="preserve"> se 4 </w:t>
+      </w:r>
+      <w:proofErr w:type="spellStart"/>
+      <w:r>
+        <w:rPr>
+          <w:color w:val="808080" w:themeColor="background1" w:themeShade="80"/>
+        </w:rPr>
+        <w:t>členy</w:t>
+      </w:r>
+      <w:proofErr w:type="spellEnd"/>
+    </w:p>
+    <w:p>
+      <w:pPr>
+        <w:pStyle w:val="Odstavecseseznamem"/>
+        <w:spacing w:after="0" w:line="240" w:lineRule="auto"/>
+        <w:ind w:left="1440"/>
+        <w:rPr>
+          <w:color w:val="808080" w:themeColor="background1" w:themeShade="80"/>
+        </w:rPr>
+      </w:pPr>
+      <w:r>
+        <w:rPr>
+          <w:color w:val="808080" w:themeColor="background1" w:themeShade="80"/>
+        </w:rPr>
+        <w:t xml:space="preserve">- </w:t>
+      </w:r>
+      <w:proofErr w:type="spellStart"/>
+      <w:r>
+        <w:rPr>
+          <w:color w:val="808080" w:themeColor="background1" w:themeShade="80"/>
+        </w:rPr>
+        <w:t>4x</w:t>
+      </w:r>
+      <w:proofErr w:type="spellEnd"/>
+      <w:r>
+        <w:rPr>
+          <w:color w:val="808080" w:themeColor="background1" w:themeShade="80"/>
+        </w:rPr>
+        <w:t xml:space="preserve"> </w:t>
+      </w:r>
+      <w:proofErr w:type="spellStart"/>
+      <w:r>
+        <w:rPr>
+          <w:color w:val="808080" w:themeColor="background1" w:themeShade="80"/>
+        </w:rPr>
+        <w:t>apozice</w:t>
+      </w:r>
+      <w:proofErr w:type="spellEnd"/>
+      <w:r>
+        <w:rPr>
+          <w:color w:val="808080" w:themeColor="background1" w:themeShade="80"/>
+        </w:rPr>
+        <w:t xml:space="preserve"> s 5 </w:t>
+      </w:r>
+      <w:proofErr w:type="spellStart"/>
+      <w:r>
+        <w:rPr>
+          <w:color w:val="808080" w:themeColor="background1" w:themeShade="80"/>
+        </w:rPr>
+        <w:t>členy</w:t>
+      </w:r>
+      <w:proofErr w:type="spellEnd"/>
+      <w:r>
+        <w:rPr>
+          <w:color w:val="808080" w:themeColor="background1" w:themeShade="80"/>
+        </w:rPr>
+        <w:t xml:space="preserve"> ... </w:t>
+      </w:r>
+      <w:proofErr w:type="spellStart"/>
+      <w:r>
+        <w:rPr>
+          <w:color w:val="808080" w:themeColor="background1" w:themeShade="80"/>
+        </w:rPr>
+        <w:t>1x</w:t>
+      </w:r>
+      <w:proofErr w:type="spellEnd"/>
+      <w:r>
+        <w:rPr>
+          <w:color w:val="808080" w:themeColor="background1" w:themeShade="80"/>
+        </w:rPr>
+        <w:t xml:space="preserve"> </w:t>
+      </w:r>
+      <w:proofErr w:type="spellStart"/>
+      <w:r>
+        <w:rPr>
+          <w:color w:val="808080" w:themeColor="background1" w:themeShade="80"/>
+        </w:rPr>
+        <w:t>nějaký</w:t>
+      </w:r>
+      <w:proofErr w:type="spellEnd"/>
+      <w:r>
+        <w:rPr>
+          <w:color w:val="808080" w:themeColor="background1" w:themeShade="80"/>
+        </w:rPr>
+        <w:t xml:space="preserve"> </w:t>
+      </w:r>
+      <w:proofErr w:type="spellStart"/>
+      <w:r>
+        <w:rPr>
+          <w:color w:val="808080" w:themeColor="background1" w:themeShade="80"/>
+        </w:rPr>
+        <w:t>nesrozumitelný</w:t>
+      </w:r>
+      <w:proofErr w:type="spellEnd"/>
+      <w:r>
+        <w:rPr>
+          <w:color w:val="808080" w:themeColor="background1" w:themeShade="80"/>
+        </w:rPr>
+        <w:t xml:space="preserve"> </w:t>
+      </w:r>
+      <w:proofErr w:type="spellStart"/>
+      <w:r>
+        <w:rPr>
+          <w:color w:val="808080" w:themeColor="background1" w:themeShade="80"/>
+        </w:rPr>
+        <w:t>výčet</w:t>
+      </w:r>
+      <w:proofErr w:type="spellEnd"/>
+      <w:r>
+        <w:rPr>
+          <w:color w:val="808080" w:themeColor="background1" w:themeShade="80"/>
+        </w:rPr>
+        <w:t xml:space="preserve">, </w:t>
+      </w:r>
+      <w:proofErr w:type="spellStart"/>
+      <w:r>
+        <w:rPr>
+          <w:color w:val="808080" w:themeColor="background1" w:themeShade="80"/>
+        </w:rPr>
+        <w:t>3x</w:t>
+      </w:r>
+      <w:proofErr w:type="spellEnd"/>
+      <w:r>
+        <w:rPr>
+          <w:color w:val="808080" w:themeColor="background1" w:themeShade="80"/>
+        </w:rPr>
+        <w:t xml:space="preserve"> </w:t>
+      </w:r>
+      <w:proofErr w:type="spellStart"/>
+      <w:r>
+        <w:rPr>
+          <w:color w:val="808080" w:themeColor="background1" w:themeShade="80"/>
+        </w:rPr>
+        <w:t>chyba (viz níž)</w:t>
+      </w:r>
+      <w:proofErr w:type="spellEnd"/>
+    </w:p>
+    <w:p>
+      <w:pPr>
+        <w:spacing w:after="0" w:line="240" w:lineRule="auto"/>
+        <w:rPr>
+          <w:rFonts w:cstheme="minorHAnsi"/>
+          <w:color w:val="808080" w:themeColor="background1" w:themeShade="80"/>
+          <w:sz w:val="18"/>
+          <w:szCs w:val="18"/>
+        </w:rPr>
+      </w:pPr>
+    </w:p>
+    <w:p>
+      <w:pPr>
+        <w:suppressAutoHyphens w:val="0"/>
+        <w:spacing w:after="0" w:line="240" w:lineRule="auto"/>
+        <w:ind w:left="1440"/>
+        <w:rPr>
+          <w:rFonts w:eastAsia="Times New Roman" w:cstheme="minorHAnsi"/>
+          <w:sz w:val="18"/>
+          <w:szCs w:val="18"/>
+        </w:rPr>
+      </w:pPr>
+      <w:proofErr w:type="spellStart"/>
+      <w:r>
+        <w:rPr>
+          <w:rFonts w:eastAsia="Times New Roman" w:cstheme="minorHAnsi"/>
+          <w:b/>
+          <w:sz w:val="18"/>
+          <w:szCs w:val="18"/>
+        </w:rPr>
+        <w:t>Vycházím</w:t>
+      </w:r>
+      <w:proofErr w:type="spellEnd"/>
+      <w:r>
+        <w:rPr>
+          <w:rFonts w:eastAsia="Times New Roman" w:cstheme="minorHAnsi"/>
+          <w:b/>
+          <w:sz w:val="18"/>
+          <w:szCs w:val="18"/>
+        </w:rPr>
+        <w:t xml:space="preserve"> z </w:t>
+      </w:r>
+      <w:proofErr w:type="spellStart"/>
+      <w:r>
+        <w:rPr>
+          <w:rFonts w:eastAsia="Times New Roman" w:cstheme="minorHAnsi"/>
+          <w:b/>
+          <w:sz w:val="18"/>
+          <w:szCs w:val="18"/>
+        </w:rPr>
+        <w:t>manuálového</w:t>
+      </w:r>
+      <w:proofErr w:type="spellEnd"/>
+      <w:r>
+        <w:rPr>
+          <w:rFonts w:eastAsia="Times New Roman" w:cstheme="minorHAnsi"/>
+          <w:b/>
+          <w:sz w:val="18"/>
+          <w:szCs w:val="18"/>
+        </w:rPr>
+        <w:t xml:space="preserve"> </w:t>
+      </w:r>
+      <w:proofErr w:type="spellStart"/>
+      <w:r>
+        <w:rPr>
+          <w:rFonts w:eastAsia="Times New Roman" w:cstheme="minorHAnsi"/>
+          <w:b/>
+          <w:sz w:val="18"/>
+          <w:szCs w:val="18"/>
+        </w:rPr>
+        <w:t>příkladu</w:t>
+      </w:r>
+      <w:proofErr w:type="spellEnd"/>
+      <w:r>
+        <w:rPr>
+          <w:rFonts w:eastAsia="Times New Roman" w:cstheme="minorHAnsi"/>
+          <w:b/>
+          <w:sz w:val="18"/>
+          <w:szCs w:val="18"/>
+        </w:rPr>
+        <w:t>:</w:t>
+      </w:r>
+      <w:r>
+        <w:rPr>
+          <w:rFonts w:eastAsia="Times New Roman" w:cstheme="minorHAnsi"/>
+          <w:b/>
+          <w:sz w:val="18"/>
+          <w:szCs w:val="18"/>
+        </w:rPr>
+        <w:t xml:space="preserve"> </w:t>
+      </w:r>
+      <w:proofErr w:type="spellStart"/>
+      <w:r>
+        <w:rPr>
+          <w:rFonts w:eastAsia="Times New Roman" w:cstheme="minorHAnsi"/>
+          <w:i/>
+          <w:iCs/>
+          <w:sz w:val="18"/>
+          <w:szCs w:val="18"/>
+        </w:rPr>
+        <w:t>Přijeli</w:t>
+      </w:r>
+      <w:proofErr w:type="spellEnd"/>
+      <w:r>
+        <w:rPr>
+          <w:rFonts w:eastAsia="Times New Roman" w:cstheme="minorHAnsi"/>
+          <w:i/>
+          <w:iCs/>
+          <w:sz w:val="18"/>
+          <w:szCs w:val="18"/>
+        </w:rPr>
+        <w:t xml:space="preserve"> do </w:t>
+      </w:r>
+      <w:proofErr w:type="spellStart"/>
+      <w:r>
+        <w:rPr>
+          <w:rFonts w:eastAsia="Times New Roman" w:cstheme="minorHAnsi"/>
+          <w:i/>
+          <w:iCs/>
+          <w:sz w:val="18"/>
+          <w:szCs w:val="18"/>
+        </w:rPr>
+        <w:t>měst</w:t>
+      </w:r>
+      <w:proofErr w:type="spellEnd"/>
+      <w:r>
+        <w:rPr>
+          <w:rFonts w:eastAsia="Times New Roman" w:cstheme="minorHAnsi"/>
+          <w:i/>
+          <w:iCs/>
+          <w:sz w:val="18"/>
+          <w:szCs w:val="18"/>
+        </w:rPr>
+        <w:t xml:space="preserve">, </w:t>
+      </w:r>
+      <w:proofErr w:type="spellStart"/>
+      <w:r>
+        <w:rPr>
+          <w:rFonts w:eastAsia="Times New Roman" w:cstheme="minorHAnsi"/>
+          <w:i/>
+          <w:iCs/>
+          <w:sz w:val="18"/>
+          <w:szCs w:val="18"/>
+        </w:rPr>
+        <w:t>jako.APPS</w:t>
+      </w:r>
+      <w:proofErr w:type="spellEnd"/>
+      <w:r>
+        <w:rPr>
+          <w:rFonts w:eastAsia="Times New Roman" w:cstheme="minorHAnsi"/>
+          <w:i/>
+          <w:iCs/>
+          <w:sz w:val="18"/>
+          <w:szCs w:val="18"/>
+        </w:rPr>
+        <w:t xml:space="preserve"> (Praha, Brno a Ostrava).</w:t>
+      </w:r>
+      <w:proofErr w:type="spellStart"/>
+      <w:r>
+        <w:rPr>
+          <w:rFonts w:eastAsia="Times New Roman" w:cstheme="minorHAnsi"/>
+          <w:i/>
+          <w:iCs/>
+          <w:sz w:val="18"/>
+          <w:szCs w:val="18"/>
+        </w:rPr>
+        <w:t>CONJ</w:t>
+      </w:r>
+      <w:proofErr w:type="spellEnd"/>
+      <w:r>
+        <w:rPr>
+          <w:rFonts w:eastAsia="Times New Roman" w:cstheme="minorHAnsi"/>
+          <w:sz w:val="18"/>
+          <w:szCs w:val="18"/>
+        </w:rPr>
+        <w:t xml:space="preserve"> </w:t>
+      </w:r>
+    </w:p>
+    <w:p>
+      <w:pPr>
+        <w:suppressAutoHyphens w:val="0"/>
+        <w:spacing w:after="0" w:line="240" w:lineRule="auto"/>
+        <w:ind w:left="1440"/>
+        <w:rPr>
+          <w:rFonts w:eastAsia="Times New Roman" w:cstheme="minorHAnsi"/>
+          <w:sz w:val="18"/>
+          <w:szCs w:val="18"/>
+        </w:rPr>
+      </w:pPr>
+    </w:p>
+    <w:p>
+      <w:pPr>
+        <w:pStyle w:val="Odstavecseseznamem"/>
+        <w:numPr>
+          <w:ilvl w:val="2"/>
+          <w:numId w:val="2"/>
+        </w:numPr>
+        <w:suppressAutoHyphens w:val="0"/>
+        <w:spacing w:after="0" w:line="240" w:lineRule="auto"/>
+        <w:rPr>
+          <w:rFonts w:eastAsia="Times New Roman" w:cstheme="minorHAnsi"/>
+          <w:sz w:val="18"/>
+          <w:szCs w:val="18"/>
+        </w:rPr>
+      </w:pPr>
+      <w:r>
+        <w:rPr>
+          <w:rFonts w:eastAsia="Times New Roman" w:cstheme="minorHAnsi"/>
+          <w:sz w:val="18"/>
+          <w:szCs w:val="18"/>
+        </w:rPr>
+        <w:t xml:space="preserve">"... a </w:t>
+      </w:r>
+      <w:proofErr w:type="spellStart"/>
+      <w:r>
+        <w:rPr>
+          <w:rFonts w:eastAsia="Times New Roman" w:cstheme="minorHAnsi"/>
+          <w:sz w:val="18"/>
+          <w:szCs w:val="18"/>
+        </w:rPr>
+        <w:t>pak</w:t>
+      </w:r>
+      <w:proofErr w:type="spellEnd"/>
+      <w:r>
+        <w:rPr>
+          <w:rFonts w:eastAsia="Times New Roman" w:cstheme="minorHAnsi"/>
+          <w:sz w:val="18"/>
+          <w:szCs w:val="18"/>
+        </w:rPr>
+        <w:t xml:space="preserve"> se to </w:t>
+      </w:r>
+      <w:proofErr w:type="spellStart"/>
+      <w:r>
+        <w:rPr>
+          <w:rFonts w:eastAsia="Times New Roman" w:cstheme="minorHAnsi"/>
+          <w:sz w:val="18"/>
+          <w:szCs w:val="18"/>
+        </w:rPr>
+        <w:t>musí</w:t>
+      </w:r>
+      <w:proofErr w:type="spellEnd"/>
+      <w:r>
+        <w:rPr>
+          <w:rFonts w:eastAsia="Times New Roman" w:cstheme="minorHAnsi"/>
+          <w:sz w:val="18"/>
+          <w:szCs w:val="18"/>
+        </w:rPr>
+        <w:t xml:space="preserve"> </w:t>
+      </w:r>
+      <w:proofErr w:type="spellStart"/>
+      <w:proofErr w:type="gramStart"/>
+      <w:r>
+        <w:rPr>
+          <w:rFonts w:eastAsia="Times New Roman" w:cstheme="minorHAnsi"/>
+          <w:sz w:val="18"/>
+          <w:szCs w:val="18"/>
+        </w:rPr>
+        <w:t>ochutit</w:t>
+      </w:r>
+      <w:proofErr w:type="spellEnd"/>
+      <w:r>
+        <w:rPr>
+          <w:rFonts w:eastAsia="Times New Roman" w:cstheme="minorHAnsi"/>
+          <w:sz w:val="18"/>
+          <w:szCs w:val="18"/>
+        </w:rPr>
+        <w:t xml:space="preserve"> :.</w:t>
+      </w:r>
+      <w:proofErr w:type="spellStart"/>
+      <w:proofErr w:type="gramEnd"/>
+      <w:r>
+        <w:rPr>
+          <w:rFonts w:eastAsia="Times New Roman" w:cstheme="minorHAnsi"/>
+          <w:sz w:val="18"/>
+          <w:szCs w:val="18"/>
+        </w:rPr>
+        <w:t>CONJ</w:t>
+      </w:r>
+      <w:proofErr w:type="spellEnd"/>
+      <w:r>
+        <w:rPr>
+          <w:rFonts w:eastAsia="Times New Roman" w:cstheme="minorHAnsi"/>
+          <w:sz w:val="18"/>
+          <w:szCs w:val="18"/>
+        </w:rPr>
+        <w:t xml:space="preserve"> </w:t>
+      </w:r>
+      <w:proofErr w:type="spellStart"/>
+      <w:r>
+        <w:rPr>
+          <w:rFonts w:eastAsia="Times New Roman" w:cstheme="minorHAnsi"/>
+          <w:sz w:val="18"/>
+          <w:szCs w:val="18"/>
+        </w:rPr>
+        <w:t>sůl</w:t>
+      </w:r>
+      <w:proofErr w:type="spellEnd"/>
+      <w:r>
+        <w:rPr>
+          <w:rFonts w:eastAsia="Times New Roman" w:cstheme="minorHAnsi"/>
+          <w:sz w:val="18"/>
+          <w:szCs w:val="18"/>
+        </w:rPr>
+        <w:t xml:space="preserve"> , </w:t>
+      </w:r>
+      <w:proofErr w:type="spellStart"/>
+      <w:r>
+        <w:rPr>
+          <w:rFonts w:eastAsia="Times New Roman" w:cstheme="minorHAnsi"/>
+          <w:sz w:val="18"/>
+          <w:szCs w:val="18"/>
+        </w:rPr>
+        <w:t>pepř</w:t>
+      </w:r>
+      <w:proofErr w:type="spellEnd"/>
+      <w:r>
+        <w:rPr>
+          <w:rFonts w:eastAsia="Times New Roman" w:cstheme="minorHAnsi"/>
+          <w:sz w:val="18"/>
+          <w:szCs w:val="18"/>
+        </w:rPr>
+        <w:t xml:space="preserve"> , </w:t>
+      </w:r>
+      <w:proofErr w:type="spellStart"/>
+      <w:r>
+        <w:rPr>
+          <w:rFonts w:eastAsia="Times New Roman" w:cstheme="minorHAnsi"/>
+          <w:sz w:val="18"/>
+          <w:szCs w:val="18"/>
+        </w:rPr>
+        <w:t>nové</w:t>
+      </w:r>
+      <w:proofErr w:type="spellEnd"/>
+      <w:r>
+        <w:rPr>
+          <w:rFonts w:eastAsia="Times New Roman" w:cstheme="minorHAnsi"/>
+          <w:sz w:val="18"/>
+          <w:szCs w:val="18"/>
+        </w:rPr>
+        <w:t xml:space="preserve"> </w:t>
+      </w:r>
+      <w:proofErr w:type="spellStart"/>
+      <w:r>
+        <w:rPr>
+          <w:rFonts w:eastAsia="Times New Roman" w:cstheme="minorHAnsi"/>
+          <w:sz w:val="18"/>
+          <w:szCs w:val="18"/>
+        </w:rPr>
+        <w:t>koření</w:t>
+      </w:r>
+      <w:proofErr w:type="spellEnd"/>
+      <w:r>
+        <w:rPr>
+          <w:rFonts w:eastAsia="Times New Roman" w:cstheme="minorHAnsi"/>
+          <w:sz w:val="18"/>
+          <w:szCs w:val="18"/>
+        </w:rPr>
+        <w:t xml:space="preserve"> , </w:t>
+      </w:r>
+      <w:proofErr w:type="spellStart"/>
+      <w:r>
+        <w:rPr>
+          <w:rFonts w:eastAsia="Times New Roman" w:cstheme="minorHAnsi"/>
+          <w:sz w:val="18"/>
+          <w:szCs w:val="18"/>
+        </w:rPr>
+        <w:t>majoránka</w:t>
+      </w:r>
+      <w:proofErr w:type="spellEnd"/>
+      <w:r>
+        <w:rPr>
+          <w:rFonts w:eastAsia="Times New Roman" w:cstheme="minorHAnsi"/>
+          <w:sz w:val="18"/>
+          <w:szCs w:val="18"/>
+        </w:rPr>
+        <w:t xml:space="preserve"> ,.APPS </w:t>
+      </w:r>
+      <w:proofErr w:type="spellStart"/>
+      <w:r>
+        <w:rPr>
+          <w:rFonts w:eastAsia="Times New Roman" w:cstheme="minorHAnsi"/>
+          <w:sz w:val="18"/>
+          <w:szCs w:val="18"/>
+        </w:rPr>
+        <w:t>česnek</w:t>
+      </w:r>
+      <w:proofErr w:type="spellEnd"/>
+      <w:r>
+        <w:rPr>
+          <w:rFonts w:eastAsia="Times New Roman" w:cstheme="minorHAnsi"/>
+          <w:sz w:val="18"/>
+          <w:szCs w:val="18"/>
+        </w:rPr>
+        <w:t xml:space="preserve"> ."  </w:t>
+      </w:r>
+    </w:p>
+    <w:p>
+      <w:pPr>
+        <w:pStyle w:val="Odstavecseseznamem"/>
+        <w:suppressAutoHyphens w:val="0"/>
+        <w:spacing w:after="0" w:line="240" w:lineRule="auto"/>
+        <w:ind w:left="2160"/>
+        <w:rPr>
+          <w:rFonts w:eastAsia="Times New Roman" w:cstheme="minorHAnsi"/>
+          <w:sz w:val="18"/>
+          <w:szCs w:val="18"/>
+        </w:rPr>
+      </w:pPr>
+      <w:proofErr w:type="spellStart"/>
+      <w:r>
+        <w:rPr>
+          <w:rFonts w:eastAsia="Times New Roman" w:cstheme="minorHAnsi"/>
+          <w:sz w:val="18"/>
+          <w:szCs w:val="18"/>
+        </w:rPr>
+        <w:t>Nemělo</w:t>
+      </w:r>
+      <w:proofErr w:type="spellEnd"/>
+      <w:r>
+        <w:rPr>
+          <w:rFonts w:eastAsia="Times New Roman" w:cstheme="minorHAnsi"/>
+          <w:sz w:val="18"/>
+          <w:szCs w:val="18"/>
+        </w:rPr>
+        <w:t xml:space="preserve"> by to </w:t>
+      </w:r>
+      <w:proofErr w:type="spellStart"/>
+      <w:r>
+        <w:rPr>
+          <w:rFonts w:eastAsia="Times New Roman" w:cstheme="minorHAnsi"/>
+          <w:sz w:val="18"/>
+          <w:szCs w:val="18"/>
+        </w:rPr>
+        <w:t>být</w:t>
+      </w:r>
+      <w:proofErr w:type="spellEnd"/>
+      <w:r>
+        <w:rPr>
+          <w:rFonts w:eastAsia="Times New Roman" w:cstheme="minorHAnsi"/>
+          <w:sz w:val="18"/>
+          <w:szCs w:val="18"/>
+        </w:rPr>
+        <w:t xml:space="preserve"> </w:t>
+      </w:r>
+      <w:proofErr w:type="spellStart"/>
+      <w:r>
+        <w:rPr>
+          <w:rFonts w:eastAsia="Times New Roman" w:cstheme="minorHAnsi"/>
+          <w:sz w:val="18"/>
+          <w:szCs w:val="18"/>
+        </w:rPr>
+        <w:t>opačně</w:t>
+      </w:r>
+      <w:proofErr w:type="spellEnd"/>
+      <w:r>
+        <w:rPr>
+          <w:rFonts w:eastAsia="Times New Roman" w:cstheme="minorHAnsi"/>
+          <w:sz w:val="18"/>
+          <w:szCs w:val="18"/>
+        </w:rPr>
+        <w:t xml:space="preserve">, </w:t>
+      </w:r>
+      <w:proofErr w:type="spellStart"/>
+      <w:r>
+        <w:rPr>
+          <w:rFonts w:eastAsia="Times New Roman" w:cstheme="minorHAnsi"/>
+          <w:sz w:val="18"/>
+          <w:szCs w:val="18"/>
+        </w:rPr>
+        <w:t>apozice</w:t>
+      </w:r>
+      <w:proofErr w:type="spellEnd"/>
+      <w:r>
+        <w:rPr>
+          <w:rFonts w:eastAsia="Times New Roman" w:cstheme="minorHAnsi"/>
+          <w:sz w:val="18"/>
+          <w:szCs w:val="18"/>
+        </w:rPr>
+        <w:t xml:space="preserve"> "</w:t>
+      </w:r>
+      <w:proofErr w:type="spellStart"/>
+      <w:r>
+        <w:rPr>
+          <w:rFonts w:eastAsia="Times New Roman" w:cstheme="minorHAnsi"/>
+          <w:sz w:val="18"/>
+          <w:szCs w:val="18"/>
+        </w:rPr>
+        <w:t>ochutit</w:t>
+      </w:r>
+      <w:proofErr w:type="spellEnd"/>
+      <w:r>
+        <w:rPr>
+          <w:rFonts w:eastAsia="Times New Roman" w:cstheme="minorHAnsi"/>
+          <w:sz w:val="18"/>
+          <w:szCs w:val="18"/>
+        </w:rPr>
+        <w:t xml:space="preserve">" a to </w:t>
+      </w:r>
+      <w:proofErr w:type="spellStart"/>
+      <w:r>
+        <w:rPr>
+          <w:rFonts w:eastAsia="Times New Roman" w:cstheme="minorHAnsi"/>
+          <w:sz w:val="18"/>
+          <w:szCs w:val="18"/>
+        </w:rPr>
+        <w:t>koření</w:t>
+      </w:r>
+      <w:proofErr w:type="spellEnd"/>
+      <w:r>
+        <w:rPr>
+          <w:rFonts w:eastAsia="Times New Roman" w:cstheme="minorHAnsi"/>
+          <w:sz w:val="18"/>
+          <w:szCs w:val="18"/>
+        </w:rPr>
+        <w:t xml:space="preserve"> (</w:t>
+      </w:r>
+      <w:proofErr w:type="spellStart"/>
+      <w:r>
+        <w:rPr>
+          <w:rFonts w:eastAsia="Times New Roman" w:cstheme="minorHAnsi"/>
+          <w:sz w:val="18"/>
+          <w:szCs w:val="18"/>
+        </w:rPr>
+        <w:t>které</w:t>
+      </w:r>
+      <w:proofErr w:type="spellEnd"/>
+      <w:r>
+        <w:rPr>
+          <w:rFonts w:eastAsia="Times New Roman" w:cstheme="minorHAnsi"/>
+          <w:sz w:val="18"/>
+          <w:szCs w:val="18"/>
+        </w:rPr>
+        <w:t xml:space="preserve"> je </w:t>
+      </w:r>
+      <w:proofErr w:type="spellStart"/>
+      <w:r>
+        <w:rPr>
+          <w:rFonts w:eastAsia="Times New Roman" w:cstheme="minorHAnsi"/>
+          <w:sz w:val="18"/>
+          <w:szCs w:val="18"/>
+        </w:rPr>
+        <w:t>koordinované</w:t>
+      </w:r>
+      <w:proofErr w:type="spellEnd"/>
+      <w:r>
+        <w:rPr>
+          <w:rFonts w:eastAsia="Times New Roman" w:cstheme="minorHAnsi"/>
+          <w:sz w:val="18"/>
+          <w:szCs w:val="18"/>
+        </w:rPr>
+        <w:t xml:space="preserve">), </w:t>
+      </w:r>
+      <w:proofErr w:type="spellStart"/>
+      <w:r>
+        <w:rPr>
+          <w:rFonts w:eastAsia="Times New Roman" w:cstheme="minorHAnsi"/>
+          <w:sz w:val="18"/>
+          <w:szCs w:val="18"/>
+        </w:rPr>
+        <w:t>tedy</w:t>
+      </w:r>
+      <w:proofErr w:type="spellEnd"/>
+      <w:r>
+        <w:rPr>
+          <w:rFonts w:eastAsia="Times New Roman" w:cstheme="minorHAnsi"/>
+          <w:sz w:val="18"/>
+          <w:szCs w:val="18"/>
+        </w:rPr>
+        <w:t xml:space="preserve"> "... a </w:t>
+      </w:r>
+      <w:proofErr w:type="spellStart"/>
+      <w:r>
+        <w:rPr>
+          <w:rFonts w:eastAsia="Times New Roman" w:cstheme="minorHAnsi"/>
+          <w:sz w:val="18"/>
+          <w:szCs w:val="18"/>
+        </w:rPr>
+        <w:t>pak</w:t>
+      </w:r>
+      <w:proofErr w:type="spellEnd"/>
+      <w:r>
+        <w:rPr>
+          <w:rFonts w:eastAsia="Times New Roman" w:cstheme="minorHAnsi"/>
+          <w:sz w:val="18"/>
+          <w:szCs w:val="18"/>
+        </w:rPr>
+        <w:t xml:space="preserve"> se to </w:t>
+      </w:r>
+      <w:proofErr w:type="spellStart"/>
+      <w:r>
+        <w:rPr>
+          <w:rFonts w:eastAsia="Times New Roman" w:cstheme="minorHAnsi"/>
+          <w:sz w:val="18"/>
+          <w:szCs w:val="18"/>
+        </w:rPr>
+        <w:t>musí</w:t>
+      </w:r>
+      <w:proofErr w:type="spellEnd"/>
+      <w:r>
+        <w:rPr>
+          <w:rFonts w:eastAsia="Times New Roman" w:cstheme="minorHAnsi"/>
+          <w:sz w:val="18"/>
+          <w:szCs w:val="18"/>
+        </w:rPr>
+        <w:t xml:space="preserve"> </w:t>
+      </w:r>
+      <w:proofErr w:type="spellStart"/>
+      <w:proofErr w:type="gramStart"/>
+      <w:r>
+        <w:rPr>
+          <w:rFonts w:eastAsia="Times New Roman" w:cstheme="minorHAnsi"/>
+          <w:sz w:val="18"/>
+          <w:szCs w:val="18"/>
+        </w:rPr>
+        <w:t>ochutit</w:t>
+      </w:r>
+      <w:proofErr w:type="spellEnd"/>
+      <w:r>
+        <w:rPr>
+          <w:rFonts w:eastAsia="Times New Roman" w:cstheme="minorHAnsi"/>
+          <w:sz w:val="18"/>
+          <w:szCs w:val="18"/>
+        </w:rPr>
+        <w:t xml:space="preserve"> :.</w:t>
+      </w:r>
+      <w:proofErr w:type="gramEnd"/>
+      <w:r>
+        <w:rPr>
+          <w:rFonts w:eastAsia="Times New Roman" w:cstheme="minorHAnsi"/>
+          <w:sz w:val="18"/>
+          <w:szCs w:val="18"/>
+        </w:rPr>
+        <w:t xml:space="preserve">APPS </w:t>
+      </w:r>
+      <w:proofErr w:type="spellStart"/>
+      <w:r>
+        <w:rPr>
+          <w:rFonts w:eastAsia="Times New Roman" w:cstheme="minorHAnsi"/>
+          <w:sz w:val="18"/>
+          <w:szCs w:val="18"/>
+        </w:rPr>
+        <w:t>sůl</w:t>
+      </w:r>
+      <w:proofErr w:type="spellEnd"/>
+      <w:r>
+        <w:rPr>
+          <w:rFonts w:eastAsia="Times New Roman" w:cstheme="minorHAnsi"/>
+          <w:sz w:val="18"/>
+          <w:szCs w:val="18"/>
+        </w:rPr>
+        <w:t xml:space="preserve"> , </w:t>
+      </w:r>
+      <w:proofErr w:type="spellStart"/>
+      <w:r>
+        <w:rPr>
+          <w:rFonts w:eastAsia="Times New Roman" w:cstheme="minorHAnsi"/>
+          <w:sz w:val="18"/>
+          <w:szCs w:val="18"/>
+        </w:rPr>
+        <w:t>pepř</w:t>
+      </w:r>
+      <w:proofErr w:type="spellEnd"/>
+      <w:r>
+        <w:rPr>
+          <w:rFonts w:eastAsia="Times New Roman" w:cstheme="minorHAnsi"/>
+          <w:sz w:val="18"/>
+          <w:szCs w:val="18"/>
+        </w:rPr>
+        <w:t xml:space="preserve"> , </w:t>
+      </w:r>
+      <w:proofErr w:type="spellStart"/>
+      <w:r>
+        <w:rPr>
+          <w:rFonts w:eastAsia="Times New Roman" w:cstheme="minorHAnsi"/>
+          <w:sz w:val="18"/>
+          <w:szCs w:val="18"/>
+        </w:rPr>
+        <w:t>nové</w:t>
+      </w:r>
+      <w:proofErr w:type="spellEnd"/>
+      <w:r>
+        <w:rPr>
+          <w:rFonts w:eastAsia="Times New Roman" w:cstheme="minorHAnsi"/>
+          <w:sz w:val="18"/>
+          <w:szCs w:val="18"/>
+        </w:rPr>
+        <w:t xml:space="preserve"> </w:t>
+      </w:r>
+      <w:proofErr w:type="spellStart"/>
+      <w:r>
+        <w:rPr>
+          <w:rFonts w:eastAsia="Times New Roman" w:cstheme="minorHAnsi"/>
+          <w:sz w:val="18"/>
+          <w:szCs w:val="18"/>
+        </w:rPr>
+        <w:t>koření</w:t>
+      </w:r>
+      <w:proofErr w:type="spellEnd"/>
+      <w:r>
+        <w:rPr>
+          <w:rFonts w:eastAsia="Times New Roman" w:cstheme="minorHAnsi"/>
+          <w:sz w:val="18"/>
+          <w:szCs w:val="18"/>
+        </w:rPr>
+        <w:t xml:space="preserve"> , </w:t>
+      </w:r>
+      <w:proofErr w:type="spellStart"/>
+      <w:r>
+        <w:rPr>
+          <w:rFonts w:eastAsia="Times New Roman" w:cstheme="minorHAnsi"/>
+          <w:sz w:val="18"/>
+          <w:szCs w:val="18"/>
+        </w:rPr>
+        <w:t>majoránka</w:t>
+      </w:r>
+      <w:proofErr w:type="spellEnd"/>
+      <w:r>
+        <w:rPr>
+          <w:rFonts w:eastAsia="Times New Roman" w:cstheme="minorHAnsi"/>
+          <w:sz w:val="18"/>
+          <w:szCs w:val="18"/>
+        </w:rPr>
+        <w:t xml:space="preserve"> ,.</w:t>
+      </w:r>
+      <w:proofErr w:type="spellStart"/>
+      <w:r>
+        <w:rPr>
+          <w:rFonts w:eastAsia="Times New Roman" w:cstheme="minorHAnsi"/>
+          <w:sz w:val="18"/>
+          <w:szCs w:val="18"/>
+        </w:rPr>
+        <w:t>CONJ</w:t>
+      </w:r>
+      <w:proofErr w:type="spellEnd"/>
+      <w:r>
+        <w:rPr>
+          <w:rFonts w:eastAsia="Times New Roman" w:cstheme="minorHAnsi"/>
+          <w:sz w:val="18"/>
+          <w:szCs w:val="18"/>
+        </w:rPr>
+        <w:t xml:space="preserve"> </w:t>
+      </w:r>
+      <w:proofErr w:type="spellStart"/>
+      <w:r>
+        <w:rPr>
+          <w:rFonts w:eastAsia="Times New Roman" w:cstheme="minorHAnsi"/>
+          <w:sz w:val="18"/>
+          <w:szCs w:val="18"/>
+        </w:rPr>
+        <w:t>česnek</w:t>
+      </w:r>
+      <w:proofErr w:type="spellEnd"/>
+      <w:r>
+        <w:rPr>
+          <w:rFonts w:eastAsia="Times New Roman" w:cstheme="minorHAnsi"/>
+          <w:sz w:val="18"/>
+          <w:szCs w:val="18"/>
+        </w:rPr>
+        <w:t>??</w:t>
+      </w:r>
+    </w:p>
+    <w:p>
+      <w:pPr>
+        <w:pStyle w:val="Odstavecseseznamem"/>
+        <w:numPr>
+          <w:ilvl w:val="2"/>
+          <w:numId w:val="2"/>
+        </w:numPr>
+        <w:suppressAutoHyphens w:val="0"/>
+        <w:spacing w:after="0" w:line="240" w:lineRule="auto"/>
+        <w:rPr>
+          <w:rFonts w:eastAsia="Times New Roman" w:cstheme="minorHAnsi"/>
+          <w:sz w:val="18"/>
+          <w:szCs w:val="18"/>
+        </w:rPr>
+      </w:pPr>
+      <w:r>
+        <w:rPr>
+          <w:rFonts w:eastAsia="Times New Roman" w:cstheme="minorHAnsi"/>
+          <w:sz w:val="18"/>
+          <w:szCs w:val="18"/>
+        </w:rPr>
+        <w:t xml:space="preserve">"... </w:t>
+      </w:r>
+      <w:proofErr w:type="spellStart"/>
+      <w:r>
+        <w:rPr>
+          <w:rFonts w:eastAsia="Times New Roman" w:cstheme="minorHAnsi"/>
+          <w:sz w:val="18"/>
+          <w:szCs w:val="18"/>
+        </w:rPr>
+        <w:t>si</w:t>
+      </w:r>
+      <w:proofErr w:type="spellEnd"/>
+      <w:r>
+        <w:rPr>
+          <w:rFonts w:eastAsia="Times New Roman" w:cstheme="minorHAnsi"/>
+          <w:sz w:val="18"/>
+          <w:szCs w:val="18"/>
+        </w:rPr>
+        <w:t xml:space="preserve"> tam </w:t>
+      </w:r>
+      <w:proofErr w:type="spellStart"/>
+      <w:r>
+        <w:rPr>
+          <w:rFonts w:eastAsia="Times New Roman" w:cstheme="minorHAnsi"/>
+          <w:sz w:val="18"/>
+          <w:szCs w:val="18"/>
+        </w:rPr>
+        <w:t>člověk</w:t>
+      </w:r>
+      <w:proofErr w:type="spellEnd"/>
+      <w:r>
+        <w:rPr>
+          <w:rFonts w:eastAsia="Times New Roman" w:cstheme="minorHAnsi"/>
+          <w:sz w:val="18"/>
+          <w:szCs w:val="18"/>
+        </w:rPr>
+        <w:t xml:space="preserve"> </w:t>
+      </w:r>
+      <w:proofErr w:type="spellStart"/>
+      <w:r>
+        <w:rPr>
+          <w:rFonts w:eastAsia="Times New Roman" w:cstheme="minorHAnsi"/>
+          <w:sz w:val="18"/>
+          <w:szCs w:val="18"/>
+        </w:rPr>
+        <w:t>udělá</w:t>
+      </w:r>
+      <w:proofErr w:type="spellEnd"/>
+      <w:r>
+        <w:rPr>
+          <w:rFonts w:eastAsia="Times New Roman" w:cstheme="minorHAnsi"/>
+          <w:sz w:val="18"/>
+          <w:szCs w:val="18"/>
+        </w:rPr>
+        <w:t xml:space="preserve"> </w:t>
+      </w:r>
+      <w:proofErr w:type="spellStart"/>
+      <w:r>
+        <w:rPr>
+          <w:rFonts w:eastAsia="Times New Roman" w:cstheme="minorHAnsi"/>
+          <w:sz w:val="18"/>
+          <w:szCs w:val="18"/>
+        </w:rPr>
+        <w:t>pohodlí</w:t>
+      </w:r>
+      <w:proofErr w:type="spellEnd"/>
+      <w:r>
+        <w:rPr>
+          <w:rFonts w:eastAsia="Times New Roman" w:cstheme="minorHAnsi"/>
+          <w:sz w:val="18"/>
+          <w:szCs w:val="18"/>
+        </w:rPr>
+        <w:t xml:space="preserve"> ,.APPS </w:t>
+      </w:r>
+      <w:proofErr w:type="spellStart"/>
+      <w:r>
+        <w:rPr>
+          <w:rFonts w:eastAsia="Times New Roman" w:cstheme="minorHAnsi"/>
+          <w:sz w:val="18"/>
+          <w:szCs w:val="18"/>
+        </w:rPr>
+        <w:t>může</w:t>
+      </w:r>
+      <w:proofErr w:type="spellEnd"/>
+      <w:r>
+        <w:rPr>
+          <w:rFonts w:eastAsia="Times New Roman" w:cstheme="minorHAnsi"/>
+          <w:sz w:val="18"/>
+          <w:szCs w:val="18"/>
+        </w:rPr>
+        <w:t xml:space="preserve"> </w:t>
+      </w:r>
+      <w:proofErr w:type="spellStart"/>
+      <w:r>
+        <w:rPr>
+          <w:rFonts w:eastAsia="Times New Roman" w:cstheme="minorHAnsi"/>
+          <w:sz w:val="18"/>
+          <w:szCs w:val="18"/>
+        </w:rPr>
+        <w:t>si</w:t>
+      </w:r>
+      <w:proofErr w:type="spellEnd"/>
+      <w:r>
+        <w:rPr>
+          <w:rFonts w:eastAsia="Times New Roman" w:cstheme="minorHAnsi"/>
+          <w:sz w:val="18"/>
+          <w:szCs w:val="18"/>
+        </w:rPr>
+        <w:t xml:space="preserve"> v </w:t>
+      </w:r>
+      <w:proofErr w:type="spellStart"/>
+      <w:r>
+        <w:rPr>
+          <w:rFonts w:eastAsia="Times New Roman" w:cstheme="minorHAnsi"/>
+          <w:sz w:val="18"/>
+          <w:szCs w:val="18"/>
+        </w:rPr>
+        <w:t>klidu</w:t>
+      </w:r>
+      <w:proofErr w:type="spellEnd"/>
+      <w:r>
+        <w:rPr>
+          <w:rFonts w:eastAsia="Times New Roman" w:cstheme="minorHAnsi"/>
+          <w:sz w:val="18"/>
+          <w:szCs w:val="18"/>
+        </w:rPr>
+        <w:t xml:space="preserve"> </w:t>
+      </w:r>
+      <w:proofErr w:type="spellStart"/>
+      <w:r>
+        <w:rPr>
+          <w:rFonts w:eastAsia="Times New Roman" w:cstheme="minorHAnsi"/>
+          <w:sz w:val="18"/>
+          <w:szCs w:val="18"/>
+        </w:rPr>
+        <w:t>číst</w:t>
+      </w:r>
+      <w:proofErr w:type="spellEnd"/>
+      <w:r>
+        <w:rPr>
+          <w:rFonts w:eastAsia="Times New Roman" w:cstheme="minorHAnsi"/>
+          <w:sz w:val="18"/>
+          <w:szCs w:val="18"/>
+        </w:rPr>
+        <w:t xml:space="preserve"> , </w:t>
+      </w:r>
+      <w:proofErr w:type="spellStart"/>
+      <w:r>
+        <w:rPr>
+          <w:rFonts w:eastAsia="Times New Roman" w:cstheme="minorHAnsi"/>
+          <w:sz w:val="18"/>
+          <w:szCs w:val="18"/>
+        </w:rPr>
+        <w:t>poslouchat</w:t>
+      </w:r>
+      <w:proofErr w:type="spellEnd"/>
+      <w:r>
+        <w:rPr>
+          <w:rFonts w:eastAsia="Times New Roman" w:cstheme="minorHAnsi"/>
+          <w:sz w:val="18"/>
+          <w:szCs w:val="18"/>
+        </w:rPr>
+        <w:t xml:space="preserve"> </w:t>
+      </w:r>
+      <w:proofErr w:type="spellStart"/>
+      <w:r>
+        <w:rPr>
+          <w:rFonts w:eastAsia="Times New Roman" w:cstheme="minorHAnsi"/>
+          <w:sz w:val="18"/>
+          <w:szCs w:val="18"/>
+        </w:rPr>
+        <w:t>muziku</w:t>
+      </w:r>
+      <w:proofErr w:type="spellEnd"/>
+      <w:r>
+        <w:rPr>
+          <w:rFonts w:eastAsia="Times New Roman" w:cstheme="minorHAnsi"/>
+          <w:sz w:val="18"/>
+          <w:szCs w:val="18"/>
+        </w:rPr>
+        <w:t xml:space="preserve"> , </w:t>
+      </w:r>
+      <w:proofErr w:type="spellStart"/>
+      <w:r>
+        <w:rPr>
+          <w:rFonts w:eastAsia="Times New Roman" w:cstheme="minorHAnsi"/>
+          <w:sz w:val="18"/>
+          <w:szCs w:val="18"/>
+        </w:rPr>
+        <w:t>najíst</w:t>
+      </w:r>
+      <w:proofErr w:type="spellEnd"/>
+      <w:r>
+        <w:rPr>
+          <w:rFonts w:eastAsia="Times New Roman" w:cstheme="minorHAnsi"/>
+          <w:sz w:val="18"/>
+          <w:szCs w:val="18"/>
+        </w:rPr>
+        <w:t xml:space="preserve"> se , </w:t>
+      </w:r>
+      <w:proofErr w:type="spellStart"/>
+      <w:r>
+        <w:rPr>
+          <w:rFonts w:eastAsia="Times New Roman" w:cstheme="minorHAnsi"/>
+          <w:sz w:val="18"/>
+          <w:szCs w:val="18"/>
+        </w:rPr>
+        <w:t>napít</w:t>
+      </w:r>
+      <w:proofErr w:type="spellEnd"/>
+      <w:r>
+        <w:rPr>
+          <w:rFonts w:eastAsia="Times New Roman" w:cstheme="minorHAnsi"/>
+          <w:sz w:val="18"/>
+          <w:szCs w:val="18"/>
+        </w:rPr>
+        <w:t xml:space="preserve"> se " </w:t>
+      </w:r>
+    </w:p>
+    <w:p>
+      <w:pPr>
+        <w:suppressAutoHyphens w:val="0"/>
+        <w:spacing w:after="0" w:line="240" w:lineRule="auto"/>
+        <w:ind w:left="2160"/>
+        <w:rPr>
+          <w:rFonts w:eastAsia="Times New Roman" w:cstheme="minorHAnsi"/>
+          <w:sz w:val="18"/>
+          <w:szCs w:val="18"/>
+        </w:rPr>
+      </w:pPr>
+      <w:r>
+        <w:rPr>
+          <w:rFonts w:eastAsia="Times New Roman" w:cstheme="minorHAnsi"/>
+          <w:sz w:val="18"/>
+          <w:szCs w:val="18"/>
+        </w:rPr>
+        <w:t xml:space="preserve">OK </w:t>
+      </w:r>
+      <w:proofErr w:type="spellStart"/>
+      <w:r>
+        <w:rPr>
+          <w:rFonts w:eastAsia="Times New Roman" w:cstheme="minorHAnsi"/>
+          <w:sz w:val="18"/>
+          <w:szCs w:val="18"/>
+        </w:rPr>
+        <w:t>apozice</w:t>
+      </w:r>
+      <w:proofErr w:type="spellEnd"/>
+      <w:r>
+        <w:rPr>
+          <w:rFonts w:eastAsia="Times New Roman" w:cstheme="minorHAnsi"/>
+          <w:sz w:val="18"/>
+          <w:szCs w:val="18"/>
+        </w:rPr>
+        <w:t xml:space="preserve"> </w:t>
+      </w:r>
+      <w:proofErr w:type="spellStart"/>
+      <w:r>
+        <w:rPr>
+          <w:rFonts w:eastAsia="Times New Roman" w:cstheme="minorHAnsi"/>
+          <w:sz w:val="18"/>
+          <w:szCs w:val="18"/>
+        </w:rPr>
+        <w:t>mezi</w:t>
+      </w:r>
+      <w:proofErr w:type="spellEnd"/>
+      <w:r>
+        <w:rPr>
+          <w:rFonts w:eastAsia="Times New Roman" w:cstheme="minorHAnsi"/>
+          <w:sz w:val="18"/>
+          <w:szCs w:val="18"/>
+        </w:rPr>
+        <w:t xml:space="preserve"> "</w:t>
+      </w:r>
+      <w:proofErr w:type="spellStart"/>
+      <w:r>
+        <w:rPr>
+          <w:rFonts w:eastAsia="Times New Roman" w:cstheme="minorHAnsi"/>
+          <w:sz w:val="18"/>
+          <w:szCs w:val="18"/>
+        </w:rPr>
+        <w:t>udělat</w:t>
+      </w:r>
+      <w:proofErr w:type="spellEnd"/>
+      <w:r>
+        <w:rPr>
+          <w:rFonts w:eastAsia="Times New Roman" w:cstheme="minorHAnsi"/>
+          <w:sz w:val="18"/>
+          <w:szCs w:val="18"/>
+        </w:rPr>
+        <w:t xml:space="preserve"> </w:t>
+      </w:r>
+      <w:proofErr w:type="spellStart"/>
+      <w:r>
+        <w:rPr>
+          <w:rFonts w:eastAsia="Times New Roman" w:cstheme="minorHAnsi"/>
+          <w:sz w:val="18"/>
+          <w:szCs w:val="18"/>
+        </w:rPr>
+        <w:t>si</w:t>
+      </w:r>
+      <w:proofErr w:type="spellEnd"/>
+      <w:r>
+        <w:rPr>
+          <w:rFonts w:eastAsia="Times New Roman" w:cstheme="minorHAnsi"/>
+          <w:sz w:val="18"/>
+          <w:szCs w:val="18"/>
+        </w:rPr>
+        <w:t xml:space="preserve"> </w:t>
+      </w:r>
+      <w:proofErr w:type="spellStart"/>
+      <w:r>
+        <w:rPr>
+          <w:rFonts w:eastAsia="Times New Roman" w:cstheme="minorHAnsi"/>
+          <w:sz w:val="18"/>
+          <w:szCs w:val="18"/>
+        </w:rPr>
+        <w:t>pohodlí</w:t>
+      </w:r>
+      <w:proofErr w:type="spellEnd"/>
+      <w:r>
+        <w:rPr>
+          <w:rFonts w:eastAsia="Times New Roman" w:cstheme="minorHAnsi"/>
+          <w:sz w:val="18"/>
+          <w:szCs w:val="18"/>
+        </w:rPr>
+        <w:t xml:space="preserve">" a 4 </w:t>
+      </w:r>
+      <w:proofErr w:type="spellStart"/>
+      <w:r>
+        <w:rPr>
+          <w:rFonts w:eastAsia="Times New Roman" w:cstheme="minorHAnsi"/>
+          <w:sz w:val="18"/>
+          <w:szCs w:val="18"/>
+        </w:rPr>
+        <w:t>činnostmi</w:t>
+      </w:r>
+      <w:proofErr w:type="spellEnd"/>
+      <w:r>
+        <w:rPr>
+          <w:rFonts w:eastAsia="Times New Roman" w:cstheme="minorHAnsi"/>
+          <w:sz w:val="18"/>
+          <w:szCs w:val="18"/>
+        </w:rPr>
+        <w:t xml:space="preserve"> "</w:t>
+      </w:r>
+      <w:proofErr w:type="spellStart"/>
+      <w:r>
+        <w:rPr>
+          <w:rFonts w:eastAsia="Times New Roman" w:cstheme="minorHAnsi"/>
+          <w:sz w:val="18"/>
+          <w:szCs w:val="18"/>
+        </w:rPr>
+        <w:t>číst</w:t>
+      </w:r>
+      <w:proofErr w:type="spellEnd"/>
+      <w:r>
+        <w:rPr>
+          <w:rFonts w:eastAsia="Times New Roman" w:cstheme="minorHAnsi"/>
+          <w:sz w:val="18"/>
+          <w:szCs w:val="18"/>
+        </w:rPr>
+        <w:t>", "</w:t>
+      </w:r>
+      <w:proofErr w:type="spellStart"/>
+      <w:r>
+        <w:rPr>
+          <w:rFonts w:eastAsia="Times New Roman" w:cstheme="minorHAnsi"/>
+          <w:sz w:val="18"/>
+          <w:szCs w:val="18"/>
+        </w:rPr>
+        <w:t>poslouchat</w:t>
+      </w:r>
+      <w:proofErr w:type="spellEnd"/>
+      <w:r>
+        <w:rPr>
+          <w:rFonts w:eastAsia="Times New Roman" w:cstheme="minorHAnsi"/>
+          <w:sz w:val="18"/>
+          <w:szCs w:val="18"/>
+        </w:rPr>
+        <w:t>", "</w:t>
+      </w:r>
+      <w:proofErr w:type="spellStart"/>
+      <w:r>
+        <w:rPr>
+          <w:rFonts w:eastAsia="Times New Roman" w:cstheme="minorHAnsi"/>
+          <w:sz w:val="18"/>
+          <w:szCs w:val="18"/>
+        </w:rPr>
+        <w:t>najíst</w:t>
+      </w:r>
+      <w:proofErr w:type="spellEnd"/>
+      <w:r>
+        <w:rPr>
+          <w:rFonts w:eastAsia="Times New Roman" w:cstheme="minorHAnsi"/>
+          <w:sz w:val="18"/>
+          <w:szCs w:val="18"/>
+        </w:rPr>
+        <w:t xml:space="preserve"> se", "</w:t>
+      </w:r>
+      <w:proofErr w:type="spellStart"/>
+      <w:r>
+        <w:rPr>
+          <w:rFonts w:eastAsia="Times New Roman" w:cstheme="minorHAnsi"/>
+          <w:sz w:val="18"/>
+          <w:szCs w:val="18"/>
+        </w:rPr>
+        <w:t>napít</w:t>
+      </w:r>
+      <w:proofErr w:type="spellEnd"/>
+      <w:r>
+        <w:rPr>
+          <w:rFonts w:eastAsia="Times New Roman" w:cstheme="minorHAnsi"/>
+          <w:sz w:val="18"/>
+          <w:szCs w:val="18"/>
+        </w:rPr>
+        <w:t xml:space="preserve"> se" ... ale </w:t>
+      </w:r>
+      <w:proofErr w:type="spellStart"/>
+      <w:r>
+        <w:rPr>
+          <w:rFonts w:eastAsia="Times New Roman" w:cstheme="minorHAnsi"/>
+          <w:sz w:val="18"/>
+          <w:szCs w:val="18"/>
+        </w:rPr>
+        <w:t>nejsou</w:t>
+      </w:r>
+      <w:proofErr w:type="spellEnd"/>
+      <w:r>
+        <w:rPr>
+          <w:rFonts w:eastAsia="Times New Roman" w:cstheme="minorHAnsi"/>
+          <w:sz w:val="18"/>
+          <w:szCs w:val="18"/>
+        </w:rPr>
+        <w:t xml:space="preserve"> ty 4 </w:t>
+      </w:r>
+      <w:proofErr w:type="spellStart"/>
+      <w:r>
+        <w:rPr>
+          <w:rFonts w:eastAsia="Times New Roman" w:cstheme="minorHAnsi"/>
+          <w:sz w:val="18"/>
+          <w:szCs w:val="18"/>
+        </w:rPr>
+        <w:t>činnosti</w:t>
+      </w:r>
+      <w:proofErr w:type="spellEnd"/>
+      <w:r>
+        <w:rPr>
+          <w:rFonts w:eastAsia="Times New Roman" w:cstheme="minorHAnsi"/>
+          <w:sz w:val="18"/>
+          <w:szCs w:val="18"/>
+        </w:rPr>
+        <w:t xml:space="preserve"> </w:t>
+      </w:r>
+      <w:proofErr w:type="spellStart"/>
+      <w:r>
+        <w:rPr>
+          <w:rFonts w:eastAsia="Times New Roman" w:cstheme="minorHAnsi"/>
+          <w:sz w:val="18"/>
+          <w:szCs w:val="18"/>
+        </w:rPr>
+        <w:t>spíš</w:t>
+      </w:r>
+      <w:proofErr w:type="spellEnd"/>
+      <w:r>
+        <w:rPr>
+          <w:rFonts w:eastAsia="Times New Roman" w:cstheme="minorHAnsi"/>
+          <w:sz w:val="18"/>
+          <w:szCs w:val="18"/>
+        </w:rPr>
+        <w:t xml:space="preserve"> </w:t>
+      </w:r>
+      <w:proofErr w:type="spellStart"/>
+      <w:r>
+        <w:rPr>
+          <w:rFonts w:eastAsia="Times New Roman" w:cstheme="minorHAnsi"/>
+          <w:sz w:val="18"/>
+          <w:szCs w:val="18"/>
+        </w:rPr>
+        <w:t>koordinované</w:t>
+      </w:r>
+      <w:proofErr w:type="spellEnd"/>
+      <w:r>
+        <w:rPr>
+          <w:rFonts w:eastAsia="Times New Roman" w:cstheme="minorHAnsi"/>
+          <w:sz w:val="18"/>
+          <w:szCs w:val="18"/>
+        </w:rPr>
+        <w:t xml:space="preserve"> (</w:t>
+      </w:r>
+      <w:proofErr w:type="spellStart"/>
+      <w:r>
+        <w:rPr>
+          <w:rFonts w:eastAsia="Times New Roman" w:cstheme="minorHAnsi"/>
+          <w:sz w:val="18"/>
+          <w:szCs w:val="18"/>
+        </w:rPr>
+        <w:t>DISJ</w:t>
+      </w:r>
+      <w:proofErr w:type="spellEnd"/>
+      <w:r>
+        <w:rPr>
+          <w:rFonts w:eastAsia="Times New Roman" w:cstheme="minorHAnsi"/>
+          <w:sz w:val="18"/>
+          <w:szCs w:val="18"/>
+        </w:rPr>
+        <w:t xml:space="preserve">)? </w:t>
+      </w:r>
+    </w:p>
+    <w:p>
+      <w:pPr>
+        <w:pStyle w:val="Odstavecseseznamem"/>
+        <w:numPr>
+          <w:ilvl w:val="2"/>
+          <w:numId w:val="2"/>
+        </w:numPr>
+        <w:suppressAutoHyphens w:val="0"/>
+        <w:spacing w:after="0" w:line="240" w:lineRule="auto"/>
+        <w:rPr>
+          <w:rFonts w:eastAsia="Times New Roman" w:cstheme="minorHAnsi"/>
+          <w:sz w:val="18"/>
+          <w:szCs w:val="18"/>
+        </w:rPr>
+      </w:pPr>
+      <w:r>
+        <w:rPr>
+          <w:rFonts w:eastAsia="Times New Roman" w:cstheme="minorHAnsi"/>
+          <w:sz w:val="18"/>
+          <w:szCs w:val="18"/>
+        </w:rPr>
+        <w:t xml:space="preserve">"... </w:t>
+      </w:r>
+      <w:proofErr w:type="spellStart"/>
+      <w:r>
+        <w:rPr>
+          <w:rFonts w:eastAsia="Times New Roman" w:cstheme="minorHAnsi"/>
+          <w:sz w:val="18"/>
+          <w:szCs w:val="18"/>
+        </w:rPr>
+        <w:t>objevují</w:t>
+      </w:r>
+      <w:proofErr w:type="spellEnd"/>
+      <w:r>
+        <w:rPr>
+          <w:rFonts w:eastAsia="Times New Roman" w:cstheme="minorHAnsi"/>
+          <w:sz w:val="18"/>
+          <w:szCs w:val="18"/>
+        </w:rPr>
+        <w:t xml:space="preserve"> </w:t>
+      </w:r>
+      <w:proofErr w:type="spellStart"/>
+      <w:r>
+        <w:rPr>
+          <w:rFonts w:eastAsia="Times New Roman" w:cstheme="minorHAnsi"/>
+          <w:sz w:val="18"/>
+          <w:szCs w:val="18"/>
+        </w:rPr>
+        <w:t>či</w:t>
+      </w:r>
+      <w:proofErr w:type="spellEnd"/>
+      <w:r>
+        <w:rPr>
+          <w:rFonts w:eastAsia="Times New Roman" w:cstheme="minorHAnsi"/>
+          <w:sz w:val="18"/>
+          <w:szCs w:val="18"/>
+        </w:rPr>
+        <w:t xml:space="preserve"> </w:t>
+      </w:r>
+      <w:proofErr w:type="spellStart"/>
+      <w:r>
+        <w:rPr>
+          <w:rFonts w:eastAsia="Times New Roman" w:cstheme="minorHAnsi"/>
+          <w:sz w:val="18"/>
+          <w:szCs w:val="18"/>
+        </w:rPr>
+        <w:t>znovuobjevují</w:t>
+      </w:r>
+      <w:proofErr w:type="spellEnd"/>
+      <w:r>
+        <w:rPr>
+          <w:rFonts w:eastAsia="Times New Roman" w:cstheme="minorHAnsi"/>
+          <w:sz w:val="18"/>
+          <w:szCs w:val="18"/>
+        </w:rPr>
+        <w:t xml:space="preserve"> </w:t>
+      </w:r>
+      <w:proofErr w:type="spellStart"/>
+      <w:r>
+        <w:rPr>
+          <w:rFonts w:eastAsia="Times New Roman" w:cstheme="minorHAnsi"/>
+          <w:sz w:val="18"/>
+          <w:szCs w:val="18"/>
+        </w:rPr>
+        <w:t>texty</w:t>
+      </w:r>
+      <w:proofErr w:type="spellEnd"/>
+      <w:r>
+        <w:rPr>
+          <w:rFonts w:eastAsia="Times New Roman" w:cstheme="minorHAnsi"/>
+          <w:sz w:val="18"/>
+          <w:szCs w:val="18"/>
+        </w:rPr>
+        <w:t xml:space="preserve"> </w:t>
+      </w:r>
+      <w:proofErr w:type="spellStart"/>
+      <w:r>
+        <w:rPr>
+          <w:rFonts w:eastAsia="Times New Roman" w:cstheme="minorHAnsi"/>
+          <w:sz w:val="18"/>
+          <w:szCs w:val="18"/>
+        </w:rPr>
+        <w:t>emigrantů</w:t>
+      </w:r>
+      <w:proofErr w:type="spellEnd"/>
+      <w:r>
+        <w:rPr>
+          <w:rFonts w:eastAsia="Times New Roman" w:cstheme="minorHAnsi"/>
+          <w:sz w:val="18"/>
+          <w:szCs w:val="18"/>
+        </w:rPr>
+        <w:t xml:space="preserve"> </w:t>
+      </w:r>
+      <w:proofErr w:type="spellStart"/>
+      <w:r>
+        <w:rPr>
+          <w:rFonts w:eastAsia="Times New Roman" w:cstheme="minorHAnsi"/>
+          <w:sz w:val="18"/>
+          <w:szCs w:val="18"/>
+        </w:rPr>
+        <w:t>jako.APPS</w:t>
+      </w:r>
+      <w:proofErr w:type="spellEnd"/>
+      <w:r>
+        <w:rPr>
+          <w:rFonts w:eastAsia="Times New Roman" w:cstheme="minorHAnsi"/>
+          <w:sz w:val="18"/>
+          <w:szCs w:val="18"/>
+        </w:rPr>
+        <w:t xml:space="preserve"> Ivana </w:t>
+      </w:r>
+      <w:proofErr w:type="spellStart"/>
+      <w:r>
+        <w:rPr>
+          <w:rFonts w:eastAsia="Times New Roman" w:cstheme="minorHAnsi"/>
+          <w:sz w:val="18"/>
+          <w:szCs w:val="18"/>
+        </w:rPr>
+        <w:t>Bunina</w:t>
+      </w:r>
+      <w:proofErr w:type="spellEnd"/>
+      <w:r>
+        <w:rPr>
+          <w:rFonts w:eastAsia="Times New Roman" w:cstheme="minorHAnsi"/>
+          <w:sz w:val="18"/>
+          <w:szCs w:val="18"/>
+        </w:rPr>
+        <w:t xml:space="preserve">, </w:t>
+      </w:r>
+      <w:proofErr w:type="spellStart"/>
+      <w:r>
+        <w:rPr>
+          <w:rFonts w:eastAsia="Times New Roman" w:cstheme="minorHAnsi"/>
+          <w:sz w:val="18"/>
+          <w:szCs w:val="18"/>
+        </w:rPr>
+        <w:t>Vladimira</w:t>
+      </w:r>
+      <w:proofErr w:type="spellEnd"/>
+      <w:r>
+        <w:rPr>
+          <w:rFonts w:eastAsia="Times New Roman" w:cstheme="minorHAnsi"/>
+          <w:sz w:val="18"/>
+          <w:szCs w:val="18"/>
+        </w:rPr>
+        <w:t xml:space="preserve"> </w:t>
+      </w:r>
+      <w:proofErr w:type="spellStart"/>
+      <w:r>
+        <w:rPr>
+          <w:rFonts w:eastAsia="Times New Roman" w:cstheme="minorHAnsi"/>
+          <w:sz w:val="18"/>
+          <w:szCs w:val="18"/>
+        </w:rPr>
+        <w:t>Nabokova</w:t>
+      </w:r>
+      <w:proofErr w:type="spellEnd"/>
+      <w:r>
+        <w:rPr>
+          <w:rFonts w:eastAsia="Times New Roman" w:cstheme="minorHAnsi"/>
+          <w:sz w:val="18"/>
+          <w:szCs w:val="18"/>
+        </w:rPr>
+        <w:t xml:space="preserve">, </w:t>
+      </w:r>
+      <w:proofErr w:type="spellStart"/>
+      <w:r>
+        <w:rPr>
+          <w:rFonts w:eastAsia="Times New Roman" w:cstheme="minorHAnsi"/>
+          <w:sz w:val="18"/>
+          <w:szCs w:val="18"/>
+        </w:rPr>
+        <w:t>Fridricha</w:t>
+      </w:r>
+      <w:proofErr w:type="spellEnd"/>
+      <w:r>
+        <w:rPr>
+          <w:rFonts w:eastAsia="Times New Roman" w:cstheme="minorHAnsi"/>
+          <w:sz w:val="18"/>
+          <w:szCs w:val="18"/>
+        </w:rPr>
+        <w:t xml:space="preserve"> </w:t>
+      </w:r>
+      <w:proofErr w:type="spellStart"/>
+      <w:r>
+        <w:rPr>
+          <w:rFonts w:eastAsia="Times New Roman" w:cstheme="minorHAnsi"/>
+          <w:sz w:val="18"/>
+          <w:szCs w:val="18"/>
+        </w:rPr>
+        <w:t>Gorenštejna</w:t>
+      </w:r>
+      <w:proofErr w:type="spellEnd"/>
+      <w:r>
+        <w:rPr>
+          <w:rFonts w:eastAsia="Times New Roman" w:cstheme="minorHAnsi"/>
+          <w:sz w:val="18"/>
+          <w:szCs w:val="18"/>
+        </w:rPr>
+        <w:t xml:space="preserve">, </w:t>
+      </w:r>
+      <w:proofErr w:type="spellStart"/>
+      <w:r>
+        <w:rPr>
+          <w:rFonts w:eastAsia="Times New Roman" w:cstheme="minorHAnsi"/>
+          <w:sz w:val="18"/>
+          <w:szCs w:val="18"/>
+        </w:rPr>
+        <w:t>J</w:t>
+      </w:r>
+      <w:r>
+        <w:rPr>
+          <w:rFonts w:eastAsia="Times New Roman" w:cstheme="minorHAnsi"/>
+          <w:sz w:val="18"/>
+          <w:szCs w:val="18"/>
+        </w:rPr>
+        <w:t>o</w:t>
+      </w:r>
+      <w:r>
+        <w:rPr>
+          <w:rFonts w:eastAsia="Times New Roman" w:cstheme="minorHAnsi"/>
+          <w:sz w:val="18"/>
+          <w:szCs w:val="18"/>
+        </w:rPr>
+        <w:t>sifa</w:t>
+      </w:r>
+      <w:proofErr w:type="spellEnd"/>
+      <w:r>
+        <w:rPr>
+          <w:rFonts w:eastAsia="Times New Roman" w:cstheme="minorHAnsi"/>
+          <w:sz w:val="18"/>
+          <w:szCs w:val="18"/>
+        </w:rPr>
+        <w:t xml:space="preserve"> </w:t>
+      </w:r>
+      <w:proofErr w:type="spellStart"/>
+      <w:r>
+        <w:rPr>
+          <w:rFonts w:eastAsia="Times New Roman" w:cstheme="minorHAnsi"/>
+          <w:sz w:val="18"/>
+          <w:szCs w:val="18"/>
+        </w:rPr>
+        <w:t>Brodského</w:t>
+      </w:r>
+      <w:proofErr w:type="spellEnd"/>
+      <w:r>
+        <w:rPr>
+          <w:rFonts w:eastAsia="Times New Roman" w:cstheme="minorHAnsi"/>
+          <w:sz w:val="18"/>
+          <w:szCs w:val="18"/>
+        </w:rPr>
+        <w:t xml:space="preserve">, </w:t>
+      </w:r>
+      <w:proofErr w:type="spellStart"/>
+      <w:r>
+        <w:rPr>
+          <w:rFonts w:eastAsia="Times New Roman" w:cstheme="minorHAnsi"/>
+          <w:sz w:val="18"/>
+          <w:szCs w:val="18"/>
+        </w:rPr>
+        <w:t>Sergeje</w:t>
+      </w:r>
+      <w:proofErr w:type="spellEnd"/>
+      <w:r>
+        <w:rPr>
+          <w:rFonts w:eastAsia="Times New Roman" w:cstheme="minorHAnsi"/>
+          <w:sz w:val="18"/>
+          <w:szCs w:val="18"/>
+        </w:rPr>
+        <w:t xml:space="preserve"> </w:t>
+      </w:r>
+      <w:proofErr w:type="spellStart"/>
+      <w:r>
+        <w:rPr>
+          <w:rFonts w:eastAsia="Times New Roman" w:cstheme="minorHAnsi"/>
+          <w:sz w:val="18"/>
+          <w:szCs w:val="18"/>
+        </w:rPr>
+        <w:t>Dovlatova</w:t>
+      </w:r>
+      <w:proofErr w:type="spellEnd"/>
+      <w:r>
+        <w:rPr>
+          <w:rFonts w:eastAsia="Times New Roman" w:cstheme="minorHAnsi"/>
+          <w:sz w:val="18"/>
+          <w:szCs w:val="18"/>
+        </w:rPr>
+        <w:t xml:space="preserve"> ..."</w:t>
+      </w:r>
+    </w:p>
+    <w:p>
+      <w:pPr>
+        <w:suppressAutoHyphens w:val="0"/>
+        <w:spacing w:after="0" w:line="240" w:lineRule="auto"/>
+        <w:ind w:left="1440" w:firstLine="720"/>
+        <w:rPr>
+          <w:rFonts w:eastAsia="Times New Roman" w:cstheme="minorHAnsi"/>
+          <w:sz w:val="18"/>
+          <w:szCs w:val="18"/>
+        </w:rPr>
+      </w:pPr>
+      <w:r>
+        <w:rPr>
+          <w:rFonts w:eastAsia="Times New Roman" w:cstheme="minorHAnsi"/>
+          <w:sz w:val="18"/>
+          <w:szCs w:val="18"/>
+        </w:rPr>
+        <w:t xml:space="preserve">OK </w:t>
+      </w:r>
+      <w:proofErr w:type="spellStart"/>
+      <w:r>
+        <w:rPr>
+          <w:rFonts w:eastAsia="Times New Roman" w:cstheme="minorHAnsi"/>
+          <w:sz w:val="18"/>
+          <w:szCs w:val="18"/>
+        </w:rPr>
+        <w:t>apozice</w:t>
+      </w:r>
+      <w:proofErr w:type="spellEnd"/>
+      <w:r>
+        <w:rPr>
+          <w:rFonts w:eastAsia="Times New Roman" w:cstheme="minorHAnsi"/>
+          <w:sz w:val="18"/>
+          <w:szCs w:val="18"/>
+        </w:rPr>
+        <w:t xml:space="preserve"> </w:t>
+      </w:r>
+      <w:proofErr w:type="spellStart"/>
+      <w:r>
+        <w:rPr>
+          <w:rFonts w:eastAsia="Times New Roman" w:cstheme="minorHAnsi"/>
+          <w:sz w:val="18"/>
+          <w:szCs w:val="18"/>
+        </w:rPr>
+        <w:t>uvozená</w:t>
+      </w:r>
+      <w:proofErr w:type="spellEnd"/>
+      <w:r>
+        <w:rPr>
+          <w:rFonts w:eastAsia="Times New Roman" w:cstheme="minorHAnsi"/>
+          <w:sz w:val="18"/>
+          <w:szCs w:val="18"/>
+        </w:rPr>
+        <w:t xml:space="preserve"> "</w:t>
+      </w:r>
+      <w:proofErr w:type="spellStart"/>
+      <w:r>
+        <w:rPr>
+          <w:rFonts w:eastAsia="Times New Roman" w:cstheme="minorHAnsi"/>
+          <w:sz w:val="18"/>
+          <w:szCs w:val="18"/>
+        </w:rPr>
+        <w:t>jako</w:t>
+      </w:r>
+      <w:proofErr w:type="spellEnd"/>
+      <w:proofErr w:type="gramStart"/>
+      <w:r>
+        <w:rPr>
+          <w:rFonts w:eastAsia="Times New Roman" w:cstheme="minorHAnsi"/>
+          <w:sz w:val="18"/>
+          <w:szCs w:val="18"/>
+        </w:rPr>
+        <w:t>", ...</w:t>
+      </w:r>
+      <w:proofErr w:type="gramEnd"/>
+      <w:r>
+        <w:rPr>
+          <w:rFonts w:eastAsia="Times New Roman" w:cstheme="minorHAnsi"/>
+          <w:sz w:val="18"/>
+          <w:szCs w:val="18"/>
+        </w:rPr>
+        <w:t xml:space="preserve"> ale </w:t>
+      </w:r>
+      <w:proofErr w:type="spellStart"/>
+      <w:r>
+        <w:rPr>
+          <w:rFonts w:eastAsia="Times New Roman" w:cstheme="minorHAnsi"/>
+          <w:sz w:val="18"/>
+          <w:szCs w:val="18"/>
+        </w:rPr>
+        <w:t>nejsou</w:t>
+      </w:r>
+      <w:proofErr w:type="spellEnd"/>
+      <w:r>
+        <w:rPr>
+          <w:rFonts w:eastAsia="Times New Roman" w:cstheme="minorHAnsi"/>
+          <w:sz w:val="18"/>
+          <w:szCs w:val="18"/>
+        </w:rPr>
+        <w:t xml:space="preserve"> ty 4 </w:t>
+      </w:r>
+      <w:proofErr w:type="spellStart"/>
+      <w:r>
+        <w:rPr>
+          <w:rFonts w:eastAsia="Times New Roman" w:cstheme="minorHAnsi"/>
+          <w:sz w:val="18"/>
+          <w:szCs w:val="18"/>
+        </w:rPr>
+        <w:t>činnosti</w:t>
+      </w:r>
+      <w:proofErr w:type="spellEnd"/>
+      <w:r>
+        <w:rPr>
+          <w:rFonts w:eastAsia="Times New Roman" w:cstheme="minorHAnsi"/>
+          <w:sz w:val="18"/>
+          <w:szCs w:val="18"/>
+        </w:rPr>
+        <w:t xml:space="preserve"> </w:t>
+      </w:r>
+      <w:proofErr w:type="spellStart"/>
+      <w:r>
+        <w:rPr>
+          <w:rFonts w:eastAsia="Times New Roman" w:cstheme="minorHAnsi"/>
+          <w:sz w:val="18"/>
+          <w:szCs w:val="18"/>
+        </w:rPr>
+        <w:t>spíš</w:t>
+      </w:r>
+      <w:proofErr w:type="spellEnd"/>
+      <w:r>
+        <w:rPr>
+          <w:rFonts w:eastAsia="Times New Roman" w:cstheme="minorHAnsi"/>
+          <w:sz w:val="18"/>
+          <w:szCs w:val="18"/>
+        </w:rPr>
+        <w:t xml:space="preserve"> </w:t>
+      </w:r>
+      <w:proofErr w:type="spellStart"/>
+      <w:r>
+        <w:rPr>
+          <w:rFonts w:eastAsia="Times New Roman" w:cstheme="minorHAnsi"/>
+          <w:sz w:val="18"/>
+          <w:szCs w:val="18"/>
+        </w:rPr>
+        <w:t>koordinované</w:t>
+      </w:r>
+      <w:proofErr w:type="spellEnd"/>
+      <w:r>
+        <w:rPr>
+          <w:rFonts w:eastAsia="Times New Roman" w:cstheme="minorHAnsi"/>
+          <w:sz w:val="18"/>
+          <w:szCs w:val="18"/>
+        </w:rPr>
+        <w:t xml:space="preserve"> (</w:t>
+      </w:r>
+      <w:proofErr w:type="spellStart"/>
+      <w:r>
+        <w:rPr>
+          <w:rFonts w:eastAsia="Times New Roman" w:cstheme="minorHAnsi"/>
+          <w:sz w:val="18"/>
+          <w:szCs w:val="18"/>
+        </w:rPr>
+        <w:t>asi</w:t>
+      </w:r>
+      <w:proofErr w:type="spellEnd"/>
+      <w:r>
+        <w:rPr>
+          <w:rFonts w:eastAsia="Times New Roman" w:cstheme="minorHAnsi"/>
+          <w:sz w:val="18"/>
+          <w:szCs w:val="18"/>
+        </w:rPr>
+        <w:t xml:space="preserve"> </w:t>
+      </w:r>
+      <w:proofErr w:type="spellStart"/>
+      <w:r>
+        <w:rPr>
+          <w:rFonts w:eastAsia="Times New Roman" w:cstheme="minorHAnsi"/>
+          <w:sz w:val="18"/>
+          <w:szCs w:val="18"/>
+        </w:rPr>
+        <w:t>CONJ</w:t>
+      </w:r>
+      <w:proofErr w:type="spellEnd"/>
+      <w:r>
+        <w:rPr>
+          <w:rFonts w:eastAsia="Times New Roman" w:cstheme="minorHAnsi"/>
+          <w:sz w:val="18"/>
+          <w:szCs w:val="18"/>
+        </w:rPr>
+        <w:t xml:space="preserve">)? </w:t>
+      </w:r>
+    </w:p>
+    <w:p>
+      <w:pPr>
+        <w:suppressAutoHyphens w:val="0"/>
+        <w:spacing w:after="0" w:line="240" w:lineRule="auto"/>
+        <w:rPr>
+          <w:rFonts w:eastAsia="Times New Roman" w:cstheme="minorHAnsi"/>
+        </w:rPr>
+      </w:pPr>
+    </w:p>
+    <w:p>
+      <w:pPr>
+        <w:pStyle w:val="Odstavecseseznamem"/>
         <w:numPr>
           <w:ilvl w:val="0"/>
           <w:numId w:val="1"/>
@@ -814,6 +2937,7 @@
         <w:contextualSpacing w:val="0"/>
       </w:pPr>
       <w:r>
+        <w:lastRenderedPageBreak/>
         <w:t>inverse roles</w:t>
       </w:r>
     </w:p>
@@ -984,6 +3108,1613 @@
       <w:pPr>
         <w:spacing w:after="0" w:line="240" w:lineRule="auto"/>
         <w:rPr>
+          <w:b/>
+          <w:highlight w:val="yellow"/>
+        </w:rPr>
+      </w:pPr>
+      <w:proofErr w:type="spellStart"/>
+      <w:r>
+        <w:rPr>
+          <w:b/>
+          <w:highlight w:val="yellow"/>
+        </w:rPr>
+        <w:t>A</w:t>
+      </w:r>
+      <w:r>
+        <w:rPr>
+          <w:b/>
+          <w:highlight w:val="yellow"/>
+        </w:rPr>
+        <w:t>pozice</w:t>
+      </w:r>
+      <w:proofErr w:type="spellEnd"/>
+      <w:r>
+        <w:rPr>
+          <w:b/>
+          <w:highlight w:val="yellow"/>
+        </w:rPr>
+        <w:t xml:space="preserve"> a </w:t>
+      </w:r>
+      <w:proofErr w:type="spellStart"/>
+      <w:r>
+        <w:rPr>
+          <w:b/>
+          <w:highlight w:val="yellow"/>
+        </w:rPr>
+        <w:t>koordinace</w:t>
+      </w:r>
+      <w:proofErr w:type="spellEnd"/>
+    </w:p>
+    <w:p>
+      <w:pPr>
+        <w:spacing w:after="0" w:line="240" w:lineRule="auto"/>
+      </w:pPr>
+      <w:r>
+        <w:t xml:space="preserve">1. </w:t>
+      </w:r>
+      <w:proofErr w:type="spellStart"/>
+      <w:proofErr w:type="gramStart"/>
+      <w:r>
+        <w:rPr>
+          <w:b/>
+        </w:rPr>
+        <w:t>šipka</w:t>
+      </w:r>
+      <w:proofErr w:type="spellEnd"/>
+      <w:proofErr w:type="gramEnd"/>
+      <w:r>
+        <w:rPr>
+          <w:b/>
+        </w:rPr>
+        <w:t xml:space="preserve"> </w:t>
+      </w:r>
+      <w:proofErr w:type="spellStart"/>
+      <w:r>
+        <w:rPr>
+          <w:b/>
+        </w:rPr>
+        <w:t>vede</w:t>
+      </w:r>
+      <w:proofErr w:type="spellEnd"/>
+      <w:r>
+        <w:rPr>
+          <w:b/>
+        </w:rPr>
+        <w:t xml:space="preserve"> z </w:t>
+      </w:r>
+      <w:proofErr w:type="spellStart"/>
+      <w:r>
+        <w:rPr>
+          <w:b/>
+        </w:rPr>
+        <w:t>uzlu</w:t>
+      </w:r>
+      <w:proofErr w:type="spellEnd"/>
+      <w:r>
+        <w:rPr>
+          <w:b/>
+        </w:rPr>
+        <w:t xml:space="preserve"> APPS</w:t>
+      </w:r>
+      <w:r>
+        <w:t xml:space="preserve"> (</w:t>
+      </w:r>
+      <w:proofErr w:type="spellStart"/>
+      <w:r>
+        <w:t>coref_text</w:t>
+      </w:r>
+      <w:proofErr w:type="spellEnd"/>
+      <w:r>
+        <w:t>/</w:t>
+      </w:r>
+      <w:proofErr w:type="spellStart"/>
+      <w:r>
+        <w:t>target_node.rf</w:t>
+      </w:r>
+      <w:proofErr w:type="spellEnd"/>
+      <w:r>
+        <w:t xml:space="preserve"> ... 1551)</w:t>
+      </w:r>
+    </w:p>
+    <w:p>
+      <w:pPr>
+        <w:spacing w:after="0" w:line="240" w:lineRule="auto"/>
+        <w:ind w:firstLine="720"/>
+      </w:pPr>
+      <w:r>
+        <w:t xml:space="preserve">... </w:t>
+      </w:r>
+      <w:proofErr w:type="spellStart"/>
+      <w:proofErr w:type="gramStart"/>
+      <w:r>
+        <w:t>přesunout</w:t>
+      </w:r>
+      <w:proofErr w:type="spellEnd"/>
+      <w:proofErr w:type="gramEnd"/>
+      <w:r>
+        <w:t xml:space="preserve"> </w:t>
+      </w:r>
+      <w:proofErr w:type="spellStart"/>
+      <w:r>
+        <w:t>ji</w:t>
+      </w:r>
+      <w:proofErr w:type="spellEnd"/>
+      <w:r>
+        <w:t xml:space="preserve"> </w:t>
+      </w:r>
+      <w:proofErr w:type="spellStart"/>
+      <w:r>
+        <w:t>tak</w:t>
+      </w:r>
+      <w:proofErr w:type="spellEnd"/>
+      <w:r>
+        <w:t xml:space="preserve">, aby </w:t>
+      </w:r>
+      <w:proofErr w:type="spellStart"/>
+      <w:r>
+        <w:t>vedla</w:t>
+      </w:r>
+      <w:proofErr w:type="spellEnd"/>
+      <w:r>
+        <w:t xml:space="preserve"> z </w:t>
+      </w:r>
+      <w:proofErr w:type="spellStart"/>
+      <w:r>
+        <w:t>prvního</w:t>
+      </w:r>
+      <w:proofErr w:type="spellEnd"/>
+      <w:r>
+        <w:t xml:space="preserve"> z </w:t>
+      </w:r>
+      <w:proofErr w:type="spellStart"/>
+      <w:r>
+        <w:t>aponovaných</w:t>
+      </w:r>
+      <w:proofErr w:type="spellEnd"/>
+      <w:r>
+        <w:t xml:space="preserve"> </w:t>
+      </w:r>
+      <w:proofErr w:type="spellStart"/>
+      <w:r>
+        <w:t>členů</w:t>
+      </w:r>
+      <w:proofErr w:type="spellEnd"/>
+      <w:r>
+        <w:t xml:space="preserve"> (</w:t>
+      </w:r>
+      <w:proofErr w:type="spellStart"/>
+      <w:r>
+        <w:t>tj</w:t>
+      </w:r>
+      <w:proofErr w:type="spellEnd"/>
+      <w:r>
+        <w:t xml:space="preserve">. o </w:t>
+      </w:r>
+      <w:proofErr w:type="spellStart"/>
+      <w:r>
+        <w:t>patro</w:t>
+      </w:r>
+      <w:proofErr w:type="spellEnd"/>
+      <w:r>
+        <w:t xml:space="preserve"> </w:t>
+      </w:r>
+      <w:proofErr w:type="spellStart"/>
+      <w:r>
+        <w:t>níž</w:t>
+      </w:r>
+      <w:proofErr w:type="spellEnd"/>
+      <w:r>
+        <w:t>)??</w:t>
+      </w:r>
+    </w:p>
+    <w:p>
+      <w:pPr>
+        <w:spacing w:after="0" w:line="240" w:lineRule="auto"/>
+        <w:ind w:firstLine="720"/>
+      </w:pPr>
+      <w:r>
+        <w:t xml:space="preserve">V </w:t>
+      </w:r>
+      <w:proofErr w:type="spellStart"/>
+      <w:r>
+        <w:t>UMR</w:t>
+      </w:r>
+      <w:proofErr w:type="spellEnd"/>
+      <w:r>
+        <w:t xml:space="preserve"> </w:t>
+      </w:r>
+      <w:proofErr w:type="spellStart"/>
+      <w:r>
+        <w:t>koreference</w:t>
+      </w:r>
+      <w:proofErr w:type="spellEnd"/>
+      <w:r>
+        <w:t xml:space="preserve"> "same-entity" by </w:t>
+      </w:r>
+      <w:proofErr w:type="spellStart"/>
+      <w:r>
+        <w:t>měla</w:t>
+      </w:r>
+      <w:proofErr w:type="spellEnd"/>
+      <w:r>
+        <w:t xml:space="preserve"> </w:t>
+      </w:r>
+      <w:proofErr w:type="spellStart"/>
+      <w:r>
+        <w:t>být</w:t>
+      </w:r>
+      <w:proofErr w:type="spellEnd"/>
+      <w:r>
+        <w:t xml:space="preserve"> OK.</w:t>
+      </w:r>
+    </w:p>
+    <w:p>
+      <w:pPr>
+        <w:spacing w:after="0" w:line="240" w:lineRule="auto"/>
+      </w:pPr>
+    </w:p>
+    <w:p>
+      <w:pPr>
+        <w:spacing w:after="0" w:line="240" w:lineRule="auto"/>
+      </w:pPr>
+      <w:r>
+        <w:t xml:space="preserve">2. </w:t>
+      </w:r>
+      <w:proofErr w:type="spellStart"/>
+      <w:proofErr w:type="gramStart"/>
+      <w:r>
+        <w:rPr>
+          <w:b/>
+        </w:rPr>
+        <w:t>šipka</w:t>
+      </w:r>
+      <w:proofErr w:type="spellEnd"/>
+      <w:proofErr w:type="gramEnd"/>
+      <w:r>
+        <w:rPr>
+          <w:b/>
+        </w:rPr>
+        <w:t xml:space="preserve"> </w:t>
+      </w:r>
+      <w:proofErr w:type="spellStart"/>
+      <w:r>
+        <w:rPr>
+          <w:b/>
+        </w:rPr>
+        <w:t>vede</w:t>
+      </w:r>
+      <w:proofErr w:type="spellEnd"/>
+      <w:r>
+        <w:rPr>
+          <w:b/>
+        </w:rPr>
+        <w:t xml:space="preserve"> do </w:t>
+      </w:r>
+      <w:proofErr w:type="spellStart"/>
+      <w:r>
+        <w:rPr>
+          <w:b/>
+        </w:rPr>
+        <w:t>uzlu</w:t>
+      </w:r>
+      <w:proofErr w:type="spellEnd"/>
+      <w:r>
+        <w:rPr>
+          <w:b/>
+        </w:rPr>
+        <w:t xml:space="preserve"> APPS</w:t>
+      </w:r>
+      <w:r>
+        <w:t xml:space="preserve"> (</w:t>
+      </w:r>
+      <w:proofErr w:type="spellStart"/>
+      <w:r>
+        <w:t>coref_text</w:t>
+      </w:r>
+      <w:proofErr w:type="spellEnd"/>
+      <w:r>
+        <w:t>/</w:t>
+      </w:r>
+      <w:proofErr w:type="spellStart"/>
+      <w:r>
+        <w:t>target_node.rf</w:t>
+      </w:r>
+      <w:proofErr w:type="spellEnd"/>
+      <w:r>
+        <w:t xml:space="preserve"> </w:t>
+      </w:r>
+      <w:proofErr w:type="spellStart"/>
+      <w:r>
+        <w:t>i</w:t>
+      </w:r>
+      <w:proofErr w:type="spellEnd"/>
+      <w:r>
+        <w:t xml:space="preserve"> </w:t>
+      </w:r>
+      <w:proofErr w:type="spellStart"/>
+      <w:r>
+        <w:t>coref_gram</w:t>
+      </w:r>
+      <w:proofErr w:type="spellEnd"/>
+      <w:r>
+        <w:t>)</w:t>
+      </w:r>
+    </w:p>
+    <w:p>
+      <w:pPr>
+        <w:spacing w:after="0" w:line="240" w:lineRule="auto"/>
+        <w:ind w:firstLine="720"/>
+      </w:pPr>
+      <w:r>
+        <w:t xml:space="preserve">... </w:t>
+      </w:r>
+      <w:proofErr w:type="spellStart"/>
+      <w:proofErr w:type="gramStart"/>
+      <w:r>
+        <w:t>přesunout</w:t>
+      </w:r>
+      <w:proofErr w:type="spellEnd"/>
+      <w:proofErr w:type="gramEnd"/>
+      <w:r>
+        <w:t xml:space="preserve"> </w:t>
+      </w:r>
+      <w:proofErr w:type="spellStart"/>
+      <w:r>
+        <w:t>ji</w:t>
+      </w:r>
+      <w:proofErr w:type="spellEnd"/>
+      <w:r>
+        <w:t xml:space="preserve"> </w:t>
+      </w:r>
+      <w:proofErr w:type="spellStart"/>
+      <w:r>
+        <w:t>tak</w:t>
+      </w:r>
+      <w:proofErr w:type="spellEnd"/>
+      <w:r>
+        <w:t xml:space="preserve">, aby </w:t>
+      </w:r>
+      <w:proofErr w:type="spellStart"/>
+      <w:r>
+        <w:t>vedla</w:t>
+      </w:r>
+      <w:proofErr w:type="spellEnd"/>
+      <w:r>
+        <w:t xml:space="preserve"> do </w:t>
+      </w:r>
+      <w:proofErr w:type="spellStart"/>
+      <w:r>
+        <w:t>prvního</w:t>
+      </w:r>
+      <w:proofErr w:type="spellEnd"/>
+      <w:r>
+        <w:t xml:space="preserve"> z </w:t>
+      </w:r>
+      <w:proofErr w:type="spellStart"/>
+      <w:r>
+        <w:t>aponovaných</w:t>
+      </w:r>
+      <w:proofErr w:type="spellEnd"/>
+      <w:r>
+        <w:t xml:space="preserve"> </w:t>
+      </w:r>
+      <w:proofErr w:type="spellStart"/>
+      <w:r>
+        <w:t>členů</w:t>
+      </w:r>
+      <w:proofErr w:type="spellEnd"/>
+      <w:r>
+        <w:t xml:space="preserve"> (</w:t>
+      </w:r>
+      <w:proofErr w:type="spellStart"/>
+      <w:r>
+        <w:t>tj</w:t>
+      </w:r>
+      <w:proofErr w:type="spellEnd"/>
+      <w:r>
+        <w:t xml:space="preserve">. o </w:t>
+      </w:r>
+      <w:proofErr w:type="spellStart"/>
+      <w:r>
+        <w:t>patro</w:t>
+      </w:r>
+      <w:proofErr w:type="spellEnd"/>
+      <w:r>
+        <w:t xml:space="preserve"> </w:t>
+      </w:r>
+      <w:proofErr w:type="spellStart"/>
+      <w:r>
+        <w:t>níž</w:t>
+      </w:r>
+      <w:proofErr w:type="spellEnd"/>
+      <w:r>
+        <w:t>)??</w:t>
+      </w:r>
+    </w:p>
+    <w:p>
+      <w:pPr>
+        <w:spacing w:after="0" w:line="240" w:lineRule="auto"/>
+        <w:ind w:firstLine="720"/>
+      </w:pPr>
+      <w:r>
+        <w:t xml:space="preserve">V </w:t>
+      </w:r>
+      <w:proofErr w:type="spellStart"/>
+      <w:r>
+        <w:t>UMR</w:t>
+      </w:r>
+      <w:proofErr w:type="spellEnd"/>
+      <w:r>
+        <w:t xml:space="preserve"> </w:t>
+      </w:r>
+      <w:proofErr w:type="spellStart"/>
+      <w:r>
+        <w:t>koreference</w:t>
+      </w:r>
+      <w:proofErr w:type="spellEnd"/>
+      <w:r>
+        <w:t xml:space="preserve"> "same-entity" by </w:t>
+      </w:r>
+      <w:proofErr w:type="spellStart"/>
+      <w:r>
+        <w:t>měla</w:t>
+      </w:r>
+      <w:proofErr w:type="spellEnd"/>
+      <w:r>
+        <w:t xml:space="preserve"> </w:t>
+      </w:r>
+      <w:proofErr w:type="spellStart"/>
+      <w:r>
+        <w:t>být</w:t>
+      </w:r>
+      <w:proofErr w:type="spellEnd"/>
+      <w:r>
+        <w:t xml:space="preserve"> OK.</w:t>
+      </w:r>
+    </w:p>
+    <w:p>
+      <w:pPr>
+        <w:spacing w:after="0" w:line="240" w:lineRule="auto"/>
+      </w:pPr>
+    </w:p>
+    <w:p>
+      <w:pPr>
+        <w:spacing w:after="0" w:line="240" w:lineRule="auto"/>
+        <w:rPr>
+          <w:b/>
+          <w:highlight w:val="yellow"/>
+        </w:rPr>
+      </w:pPr>
+      <w:proofErr w:type="spellStart"/>
+      <w:r>
+        <w:rPr>
+          <w:b/>
+          <w:highlight w:val="yellow"/>
+        </w:rPr>
+        <w:t>Koordinace</w:t>
+      </w:r>
+      <w:proofErr w:type="spellEnd"/>
+      <w:r>
+        <w:rPr>
+          <w:b/>
+          <w:highlight w:val="yellow"/>
+        </w:rPr>
+        <w:t>:</w:t>
+      </w:r>
+    </w:p>
+    <w:p>
+      <w:pPr>
+        <w:suppressAutoHyphens w:val="0"/>
+        <w:spacing w:after="0" w:line="240" w:lineRule="auto"/>
+        <w:rPr>
+          <w:rFonts w:eastAsia="Times New Roman" w:cstheme="minorHAnsi"/>
+        </w:rPr>
+      </w:pPr>
+      <w:r>
+        <w:rPr>
+          <w:rFonts w:eastAsia="Times New Roman" w:cstheme="minorHAnsi"/>
+        </w:rPr>
+        <w:t xml:space="preserve">1. </w:t>
+      </w:r>
+      <w:proofErr w:type="spellStart"/>
+      <w:proofErr w:type="gramStart"/>
+      <w:r>
+        <w:rPr>
+          <w:rFonts w:eastAsia="Times New Roman" w:cstheme="minorHAnsi"/>
+          <w:b/>
+        </w:rPr>
+        <w:t>šipka</w:t>
+      </w:r>
+      <w:proofErr w:type="spellEnd"/>
+      <w:proofErr w:type="gramEnd"/>
+      <w:r>
+        <w:rPr>
+          <w:rFonts w:eastAsia="Times New Roman" w:cstheme="minorHAnsi"/>
+          <w:b/>
+        </w:rPr>
+        <w:t xml:space="preserve"> </w:t>
+      </w:r>
+      <w:proofErr w:type="spellStart"/>
+      <w:r>
+        <w:rPr>
+          <w:rFonts w:eastAsia="Times New Roman" w:cstheme="minorHAnsi"/>
+          <w:b/>
+        </w:rPr>
+        <w:t>vede</w:t>
+      </w:r>
+      <w:proofErr w:type="spellEnd"/>
+      <w:r>
+        <w:rPr>
+          <w:rFonts w:eastAsia="Times New Roman" w:cstheme="minorHAnsi"/>
+          <w:b/>
+        </w:rPr>
+        <w:t xml:space="preserve"> z </w:t>
+      </w:r>
+      <w:proofErr w:type="spellStart"/>
+      <w:r>
+        <w:rPr>
+          <w:rFonts w:eastAsia="Times New Roman" w:cstheme="minorHAnsi"/>
+          <w:b/>
+        </w:rPr>
+        <w:t>uzlu</w:t>
+      </w:r>
+      <w:proofErr w:type="spellEnd"/>
+      <w:r>
+        <w:rPr>
+          <w:rFonts w:eastAsia="Times New Roman" w:cstheme="minorHAnsi"/>
+          <w:b/>
+        </w:rPr>
+        <w:t xml:space="preserve"> </w:t>
+      </w:r>
+      <w:proofErr w:type="spellStart"/>
+      <w:r>
+        <w:rPr>
+          <w:rFonts w:eastAsia="Times New Roman" w:cstheme="minorHAnsi"/>
+          <w:b/>
+        </w:rPr>
+        <w:t>CONJ</w:t>
+      </w:r>
+      <w:proofErr w:type="spellEnd"/>
+      <w:r>
+        <w:rPr>
+          <w:rFonts w:eastAsia="Times New Roman" w:cstheme="minorHAnsi"/>
+          <w:b/>
+        </w:rPr>
+        <w:t>/</w:t>
+      </w:r>
+      <w:proofErr w:type="spellStart"/>
+      <w:r>
+        <w:rPr>
+          <w:rFonts w:eastAsia="Times New Roman" w:cstheme="minorHAnsi"/>
+          <w:b/>
+        </w:rPr>
+        <w:t>DISJ</w:t>
+      </w:r>
+      <w:proofErr w:type="spellEnd"/>
+      <w:r>
+        <w:rPr>
+          <w:rFonts w:eastAsia="Times New Roman" w:cstheme="minorHAnsi"/>
+          <w:b/>
+        </w:rPr>
+        <w:t>/...</w:t>
+      </w:r>
+      <w:r>
+        <w:rPr>
+          <w:rFonts w:eastAsia="Times New Roman" w:cstheme="minorHAnsi"/>
+        </w:rPr>
+        <w:t xml:space="preserve"> </w:t>
+      </w:r>
+    </w:p>
+    <w:p>
+      <w:pPr>
+        <w:suppressAutoHyphens w:val="0"/>
+        <w:spacing w:after="0" w:line="240" w:lineRule="auto"/>
+        <w:ind w:left="720"/>
+        <w:rPr>
+          <w:rFonts w:eastAsia="Times New Roman" w:cstheme="minorHAnsi"/>
+        </w:rPr>
+      </w:pPr>
+      <w:r>
+        <w:rPr>
+          <w:rFonts w:eastAsia="Times New Roman" w:cstheme="minorHAnsi"/>
+        </w:rPr>
+        <w:t xml:space="preserve">... </w:t>
+      </w:r>
+      <w:proofErr w:type="spellStart"/>
+      <w:proofErr w:type="gramStart"/>
+      <w:r>
+        <w:rPr>
+          <w:rFonts w:eastAsia="Times New Roman" w:cstheme="minorHAnsi"/>
+        </w:rPr>
+        <w:t>zmnožit</w:t>
+      </w:r>
+      <w:proofErr w:type="spellEnd"/>
+      <w:proofErr w:type="gramEnd"/>
+      <w:r>
+        <w:rPr>
+          <w:rFonts w:eastAsia="Times New Roman" w:cstheme="minorHAnsi"/>
+        </w:rPr>
+        <w:t xml:space="preserve"> </w:t>
+      </w:r>
+      <w:proofErr w:type="spellStart"/>
+      <w:r>
+        <w:rPr>
+          <w:rFonts w:eastAsia="Times New Roman" w:cstheme="minorHAnsi"/>
+        </w:rPr>
+        <w:t>šipku</w:t>
+      </w:r>
+      <w:proofErr w:type="spellEnd"/>
+      <w:r>
+        <w:rPr>
+          <w:rFonts w:eastAsia="Times New Roman" w:cstheme="minorHAnsi"/>
+        </w:rPr>
+        <w:t xml:space="preserve"> </w:t>
+      </w:r>
+      <w:proofErr w:type="spellStart"/>
+      <w:r>
+        <w:rPr>
+          <w:rFonts w:eastAsia="Times New Roman" w:cstheme="minorHAnsi"/>
+        </w:rPr>
+        <w:t>tak</w:t>
+      </w:r>
+      <w:proofErr w:type="spellEnd"/>
+      <w:r>
+        <w:rPr>
+          <w:rFonts w:eastAsia="Times New Roman" w:cstheme="minorHAnsi"/>
+        </w:rPr>
+        <w:t xml:space="preserve">, aby </w:t>
+      </w:r>
+      <w:proofErr w:type="spellStart"/>
+      <w:r>
+        <w:rPr>
+          <w:rFonts w:eastAsia="Times New Roman" w:cstheme="minorHAnsi"/>
+        </w:rPr>
+        <w:t>šipky</w:t>
+      </w:r>
+      <w:proofErr w:type="spellEnd"/>
+      <w:r>
+        <w:rPr>
+          <w:rFonts w:eastAsia="Times New Roman" w:cstheme="minorHAnsi"/>
+        </w:rPr>
+        <w:t xml:space="preserve"> </w:t>
+      </w:r>
+      <w:proofErr w:type="spellStart"/>
+      <w:r>
+        <w:rPr>
+          <w:rFonts w:eastAsia="Times New Roman" w:cstheme="minorHAnsi"/>
+        </w:rPr>
+        <w:t>vedly</w:t>
+      </w:r>
+      <w:proofErr w:type="spellEnd"/>
+      <w:r>
+        <w:rPr>
+          <w:rFonts w:eastAsia="Times New Roman" w:cstheme="minorHAnsi"/>
+        </w:rPr>
+        <w:t xml:space="preserve"> </w:t>
+      </w:r>
+      <w:proofErr w:type="spellStart"/>
+      <w:r>
+        <w:rPr>
+          <w:rFonts w:eastAsia="Times New Roman" w:cstheme="minorHAnsi"/>
+        </w:rPr>
+        <w:t>ze</w:t>
+      </w:r>
+      <w:proofErr w:type="spellEnd"/>
+      <w:r>
+        <w:rPr>
+          <w:rFonts w:eastAsia="Times New Roman" w:cstheme="minorHAnsi"/>
+        </w:rPr>
+        <w:t xml:space="preserve"> </w:t>
+      </w:r>
+      <w:proofErr w:type="spellStart"/>
+      <w:r>
+        <w:rPr>
+          <w:rFonts w:eastAsia="Times New Roman" w:cstheme="minorHAnsi"/>
+        </w:rPr>
+        <w:t>všech</w:t>
+      </w:r>
+      <w:proofErr w:type="spellEnd"/>
+      <w:r>
+        <w:rPr>
+          <w:rFonts w:eastAsia="Times New Roman" w:cstheme="minorHAnsi"/>
+        </w:rPr>
+        <w:t xml:space="preserve"> </w:t>
+      </w:r>
+      <w:proofErr w:type="spellStart"/>
+      <w:r>
+        <w:rPr>
+          <w:rFonts w:eastAsia="Times New Roman" w:cstheme="minorHAnsi"/>
+        </w:rPr>
+        <w:t>členů</w:t>
+      </w:r>
+      <w:proofErr w:type="spellEnd"/>
+      <w:r>
+        <w:rPr>
+          <w:rFonts w:eastAsia="Times New Roman" w:cstheme="minorHAnsi"/>
+        </w:rPr>
+        <w:t xml:space="preserve"> </w:t>
+      </w:r>
+      <w:proofErr w:type="spellStart"/>
+      <w:r>
+        <w:rPr>
+          <w:rFonts w:eastAsia="Times New Roman" w:cstheme="minorHAnsi"/>
+        </w:rPr>
+        <w:t>koordinace</w:t>
+      </w:r>
+      <w:proofErr w:type="spellEnd"/>
+      <w:r>
+        <w:rPr>
+          <w:rFonts w:eastAsia="Times New Roman" w:cstheme="minorHAnsi"/>
+        </w:rPr>
+        <w:t xml:space="preserve"> (</w:t>
+      </w:r>
+      <w:proofErr w:type="spellStart"/>
+      <w:r>
+        <w:rPr>
+          <w:rFonts w:eastAsia="Times New Roman" w:cstheme="minorHAnsi"/>
+        </w:rPr>
+        <w:t>začátek-šipky</w:t>
+      </w:r>
+      <w:proofErr w:type="spellEnd"/>
+      <w:r>
+        <w:rPr>
+          <w:rFonts w:eastAsia="Times New Roman" w:cstheme="minorHAnsi"/>
+        </w:rPr>
+        <w:t xml:space="preserve">) do </w:t>
+      </w:r>
+      <w:proofErr w:type="spellStart"/>
+      <w:r>
+        <w:rPr>
+          <w:rFonts w:eastAsia="Times New Roman" w:cstheme="minorHAnsi"/>
+        </w:rPr>
+        <w:t>původního</w:t>
+      </w:r>
+      <w:proofErr w:type="spellEnd"/>
+      <w:r>
+        <w:rPr>
+          <w:rFonts w:eastAsia="Times New Roman" w:cstheme="minorHAnsi"/>
+        </w:rPr>
+        <w:t xml:space="preserve"> </w:t>
+      </w:r>
+      <w:proofErr w:type="spellStart"/>
+      <w:r>
+        <w:rPr>
+          <w:rFonts w:eastAsia="Times New Roman" w:cstheme="minorHAnsi"/>
+        </w:rPr>
+        <w:t>cíle</w:t>
+      </w:r>
+      <w:proofErr w:type="spellEnd"/>
+      <w:r>
+        <w:rPr>
+          <w:rFonts w:eastAsia="Times New Roman" w:cstheme="minorHAnsi"/>
+        </w:rPr>
+        <w:t xml:space="preserve"> (</w:t>
+      </w:r>
+      <w:proofErr w:type="spellStart"/>
+      <w:r>
+        <w:rPr>
+          <w:rFonts w:eastAsia="Times New Roman" w:cstheme="minorHAnsi"/>
+        </w:rPr>
+        <w:t>konec-šipky</w:t>
+      </w:r>
+      <w:proofErr w:type="spellEnd"/>
+      <w:r>
+        <w:rPr>
+          <w:rFonts w:eastAsia="Times New Roman" w:cstheme="minorHAnsi"/>
+        </w:rPr>
+        <w:t>)</w:t>
+      </w:r>
+    </w:p>
+    <w:p>
+      <w:pPr>
+        <w:suppressAutoHyphens w:val="0"/>
+        <w:spacing w:after="0" w:line="240" w:lineRule="auto"/>
+        <w:ind w:firstLine="720"/>
+        <w:rPr>
+          <w:rFonts w:eastAsia="Times New Roman" w:cstheme="minorHAnsi"/>
+        </w:rPr>
+      </w:pPr>
+      <w:r>
+        <w:rPr>
+          <w:rFonts w:eastAsia="Times New Roman" w:cstheme="minorHAnsi"/>
+        </w:rPr>
+        <w:t xml:space="preserve">V </w:t>
+      </w:r>
+      <w:proofErr w:type="spellStart"/>
+      <w:r>
+        <w:rPr>
+          <w:rFonts w:eastAsia="Times New Roman" w:cstheme="minorHAnsi"/>
+        </w:rPr>
+        <w:t>UMR</w:t>
+      </w:r>
+      <w:proofErr w:type="spellEnd"/>
+      <w:r>
+        <w:rPr>
+          <w:rFonts w:eastAsia="Times New Roman" w:cstheme="minorHAnsi"/>
+        </w:rPr>
+        <w:t xml:space="preserve"> </w:t>
+      </w:r>
+      <w:proofErr w:type="spellStart"/>
+      <w:r>
+        <w:rPr>
+          <w:rFonts w:eastAsia="Times New Roman" w:cstheme="minorHAnsi"/>
+        </w:rPr>
+        <w:t>koreference</w:t>
+      </w:r>
+      <w:proofErr w:type="spellEnd"/>
+      <w:r>
+        <w:rPr>
+          <w:rFonts w:eastAsia="Times New Roman" w:cstheme="minorHAnsi"/>
+        </w:rPr>
+        <w:t xml:space="preserve"> by </w:t>
+      </w:r>
+      <w:proofErr w:type="spellStart"/>
+      <w:r>
+        <w:rPr>
+          <w:rFonts w:eastAsia="Times New Roman" w:cstheme="minorHAnsi"/>
+        </w:rPr>
+        <w:t>neměla</w:t>
+      </w:r>
+      <w:proofErr w:type="spellEnd"/>
+      <w:r>
+        <w:rPr>
+          <w:rFonts w:eastAsia="Times New Roman" w:cstheme="minorHAnsi"/>
+        </w:rPr>
+        <w:t xml:space="preserve"> </w:t>
+      </w:r>
+      <w:proofErr w:type="spellStart"/>
+      <w:r>
+        <w:rPr>
+          <w:rFonts w:eastAsia="Times New Roman" w:cstheme="minorHAnsi"/>
+        </w:rPr>
+        <w:t>být</w:t>
+      </w:r>
+      <w:proofErr w:type="spellEnd"/>
+      <w:r>
+        <w:rPr>
+          <w:rFonts w:eastAsia="Times New Roman" w:cstheme="minorHAnsi"/>
+        </w:rPr>
+        <w:t xml:space="preserve"> "same-entity", ale "subset-of, </w:t>
+      </w:r>
+      <w:proofErr w:type="gramStart"/>
+      <w:r>
+        <w:rPr>
+          <w:rFonts w:eastAsia="Times New Roman" w:cstheme="minorHAnsi"/>
+        </w:rPr>
+        <w:t>a to</w:t>
+      </w:r>
+      <w:proofErr w:type="gramEnd"/>
+      <w:r>
+        <w:rPr>
+          <w:rFonts w:eastAsia="Times New Roman" w:cstheme="minorHAnsi"/>
+        </w:rPr>
+        <w:t xml:space="preserve"> </w:t>
+      </w:r>
+      <w:proofErr w:type="spellStart"/>
+      <w:r>
+        <w:rPr>
+          <w:rFonts w:eastAsia="Times New Roman" w:cstheme="minorHAnsi"/>
+        </w:rPr>
+        <w:t>takto</w:t>
+      </w:r>
+      <w:proofErr w:type="spellEnd"/>
+      <w:r>
+        <w:rPr>
+          <w:rFonts w:eastAsia="Times New Roman" w:cstheme="minorHAnsi"/>
+        </w:rPr>
+        <w:t>:</w:t>
+      </w:r>
+    </w:p>
+    <w:p>
+      <w:pPr>
+        <w:suppressAutoHyphens w:val="0"/>
+        <w:spacing w:after="0" w:line="240" w:lineRule="auto"/>
+        <w:rPr>
+          <w:rFonts w:eastAsia="Times New Roman" w:cstheme="minorHAnsi"/>
+        </w:rPr>
+      </w:pPr>
+      <w:r>
+        <w:rPr>
+          <w:rFonts w:eastAsia="Times New Roman" w:cstheme="minorHAnsi"/>
+        </w:rPr>
+        <w:t xml:space="preserve">    </w:t>
+      </w:r>
+      <w:r>
+        <w:rPr>
+          <w:rFonts w:eastAsia="Times New Roman" w:cstheme="minorHAnsi"/>
+        </w:rPr>
+        <w:tab/>
+      </w:r>
+      <w:proofErr w:type="spellStart"/>
+      <w:proofErr w:type="gramStart"/>
+      <w:r>
+        <w:rPr>
+          <w:rFonts w:eastAsia="Times New Roman" w:cstheme="minorHAnsi"/>
+          <w:b/>
+        </w:rPr>
+        <w:t>konec-šipky</w:t>
+      </w:r>
+      <w:proofErr w:type="spellEnd"/>
+      <w:proofErr w:type="gramEnd"/>
+      <w:r>
+        <w:rPr>
+          <w:rFonts w:eastAsia="Times New Roman" w:cstheme="minorHAnsi"/>
+          <w:b/>
+        </w:rPr>
+        <w:t xml:space="preserve"> :subset-of </w:t>
+      </w:r>
+      <w:proofErr w:type="spellStart"/>
+      <w:r>
+        <w:rPr>
+          <w:rFonts w:eastAsia="Times New Roman" w:cstheme="minorHAnsi"/>
+          <w:b/>
+        </w:rPr>
+        <w:t>začátek-šipky</w:t>
+      </w:r>
+      <w:proofErr w:type="spellEnd"/>
+      <w:r>
+        <w:rPr>
+          <w:rFonts w:eastAsia="Times New Roman" w:cstheme="minorHAnsi"/>
+        </w:rPr>
+        <w:t xml:space="preserve"> (</w:t>
+      </w:r>
+      <w:proofErr w:type="spellStart"/>
+      <w:r>
+        <w:rPr>
+          <w:rFonts w:eastAsia="Times New Roman" w:cstheme="minorHAnsi"/>
+        </w:rPr>
+        <w:t>tj</w:t>
+      </w:r>
+      <w:proofErr w:type="spellEnd"/>
+      <w:r>
+        <w:rPr>
+          <w:rFonts w:eastAsia="Times New Roman" w:cstheme="minorHAnsi"/>
+        </w:rPr>
+        <w:t xml:space="preserve">. ty </w:t>
+      </w:r>
+      <w:proofErr w:type="spellStart"/>
+      <w:r>
+        <w:rPr>
+          <w:rFonts w:eastAsia="Times New Roman" w:cstheme="minorHAnsi"/>
+        </w:rPr>
+        <w:t>koordinované</w:t>
+      </w:r>
+      <w:proofErr w:type="spellEnd"/>
+      <w:r>
+        <w:rPr>
+          <w:rFonts w:eastAsia="Times New Roman" w:cstheme="minorHAnsi"/>
+        </w:rPr>
+        <w:t xml:space="preserve"> </w:t>
+      </w:r>
+      <w:proofErr w:type="spellStart"/>
+      <w:r>
+        <w:rPr>
+          <w:rFonts w:eastAsia="Times New Roman" w:cstheme="minorHAnsi"/>
+        </w:rPr>
+        <w:t>členy</w:t>
+      </w:r>
+      <w:proofErr w:type="spellEnd"/>
+      <w:r>
+        <w:rPr>
+          <w:rFonts w:eastAsia="Times New Roman" w:cstheme="minorHAnsi"/>
+        </w:rPr>
+        <w:t xml:space="preserve"> </w:t>
+      </w:r>
+      <w:proofErr w:type="spellStart"/>
+      <w:r>
+        <w:rPr>
+          <w:rFonts w:eastAsia="Times New Roman" w:cstheme="minorHAnsi"/>
+        </w:rPr>
+        <w:t>budou</w:t>
+      </w:r>
+      <w:proofErr w:type="spellEnd"/>
+      <w:r>
+        <w:rPr>
+          <w:rFonts w:eastAsia="Times New Roman" w:cstheme="minorHAnsi"/>
+        </w:rPr>
+        <w:t xml:space="preserve"> </w:t>
+      </w:r>
+      <w:proofErr w:type="spellStart"/>
+      <w:r>
+        <w:rPr>
+          <w:rFonts w:eastAsia="Times New Roman" w:cstheme="minorHAnsi"/>
+        </w:rPr>
+        <w:t>děti</w:t>
+      </w:r>
+      <w:proofErr w:type="spellEnd"/>
+      <w:r>
+        <w:rPr>
+          <w:rFonts w:eastAsia="Times New Roman" w:cstheme="minorHAnsi"/>
+        </w:rPr>
+        <w:t xml:space="preserve"> v </w:t>
+      </w:r>
+      <w:proofErr w:type="spellStart"/>
+      <w:r>
+        <w:rPr>
+          <w:rFonts w:eastAsia="Times New Roman" w:cstheme="minorHAnsi"/>
+        </w:rPr>
+        <w:t>relaci</w:t>
+      </w:r>
+      <w:proofErr w:type="spellEnd"/>
+      <w:r>
+        <w:rPr>
+          <w:rFonts w:eastAsia="Times New Roman" w:cstheme="minorHAnsi"/>
+        </w:rPr>
+        <w:t xml:space="preserve"> :subset-of )</w:t>
+      </w:r>
+    </w:p>
+    <w:p>
+      <w:pPr>
+        <w:suppressAutoHyphens w:val="0"/>
+        <w:spacing w:after="0" w:line="240" w:lineRule="auto"/>
+        <w:rPr>
+          <w:rFonts w:eastAsia="Times New Roman" w:cstheme="minorHAnsi"/>
+        </w:rPr>
+      </w:pPr>
+    </w:p>
+    <w:p>
+      <w:pPr>
+        <w:suppressAutoHyphens w:val="0"/>
+        <w:spacing w:after="0" w:line="240" w:lineRule="auto"/>
+        <w:rPr>
+          <w:rFonts w:eastAsia="Times New Roman" w:cstheme="minorHAnsi"/>
+        </w:rPr>
+      </w:pPr>
+      <w:r>
+        <w:rPr>
+          <w:rFonts w:eastAsia="Times New Roman" w:cstheme="minorHAnsi"/>
+        </w:rPr>
+        <w:t>2</w:t>
+      </w:r>
+      <w:r>
+        <w:rPr>
+          <w:rFonts w:eastAsia="Times New Roman" w:cstheme="minorHAnsi"/>
+          <w:b/>
+        </w:rPr>
+        <w:t xml:space="preserve">. </w:t>
+      </w:r>
+      <w:proofErr w:type="spellStart"/>
+      <w:proofErr w:type="gramStart"/>
+      <w:r>
+        <w:rPr>
+          <w:rFonts w:eastAsia="Times New Roman" w:cstheme="minorHAnsi"/>
+          <w:b/>
+        </w:rPr>
+        <w:t>šipka</w:t>
+      </w:r>
+      <w:proofErr w:type="spellEnd"/>
+      <w:proofErr w:type="gramEnd"/>
+      <w:r>
+        <w:rPr>
+          <w:rFonts w:eastAsia="Times New Roman" w:cstheme="minorHAnsi"/>
+          <w:b/>
+        </w:rPr>
+        <w:t xml:space="preserve"> </w:t>
+      </w:r>
+      <w:proofErr w:type="spellStart"/>
+      <w:r>
+        <w:rPr>
+          <w:rFonts w:eastAsia="Times New Roman" w:cstheme="minorHAnsi"/>
+          <w:b/>
+        </w:rPr>
+        <w:t>vede</w:t>
+      </w:r>
+      <w:proofErr w:type="spellEnd"/>
+      <w:r>
+        <w:rPr>
+          <w:rFonts w:eastAsia="Times New Roman" w:cstheme="minorHAnsi"/>
+          <w:b/>
+        </w:rPr>
+        <w:t xml:space="preserve"> do </w:t>
+      </w:r>
+      <w:proofErr w:type="spellStart"/>
+      <w:r>
+        <w:rPr>
+          <w:rFonts w:eastAsia="Times New Roman" w:cstheme="minorHAnsi"/>
+          <w:b/>
+        </w:rPr>
+        <w:t>uzlu</w:t>
+      </w:r>
+      <w:proofErr w:type="spellEnd"/>
+      <w:r>
+        <w:rPr>
+          <w:rFonts w:eastAsia="Times New Roman" w:cstheme="minorHAnsi"/>
+          <w:b/>
+        </w:rPr>
+        <w:t xml:space="preserve"> </w:t>
+      </w:r>
+      <w:proofErr w:type="spellStart"/>
+      <w:r>
+        <w:rPr>
+          <w:rFonts w:eastAsia="Times New Roman" w:cstheme="minorHAnsi"/>
+          <w:b/>
+        </w:rPr>
+        <w:t>CONJ</w:t>
+      </w:r>
+      <w:proofErr w:type="spellEnd"/>
+      <w:r>
+        <w:rPr>
+          <w:rFonts w:eastAsia="Times New Roman" w:cstheme="minorHAnsi"/>
+          <w:b/>
+        </w:rPr>
+        <w:t>/</w:t>
+      </w:r>
+      <w:proofErr w:type="spellStart"/>
+      <w:r>
+        <w:rPr>
+          <w:rFonts w:eastAsia="Times New Roman" w:cstheme="minorHAnsi"/>
+          <w:b/>
+        </w:rPr>
+        <w:t>DISJ</w:t>
+      </w:r>
+      <w:proofErr w:type="spellEnd"/>
+      <w:r>
+        <w:rPr>
+          <w:rFonts w:eastAsia="Times New Roman" w:cstheme="minorHAnsi"/>
+          <w:b/>
+        </w:rPr>
+        <w:t>/...</w:t>
+      </w:r>
+      <w:r>
+        <w:rPr>
+          <w:rFonts w:eastAsia="Times New Roman" w:cstheme="minorHAnsi"/>
+        </w:rPr>
+        <w:t xml:space="preserve"> </w:t>
+      </w:r>
+    </w:p>
+    <w:p>
+      <w:pPr>
+        <w:suppressAutoHyphens w:val="0"/>
+        <w:spacing w:after="0" w:line="240" w:lineRule="auto"/>
+        <w:ind w:left="720"/>
+        <w:rPr>
+          <w:rFonts w:eastAsia="Times New Roman" w:cstheme="minorHAnsi"/>
+        </w:rPr>
+      </w:pPr>
+      <w:r>
+        <w:rPr>
+          <w:rFonts w:eastAsia="Times New Roman" w:cstheme="minorHAnsi"/>
+        </w:rPr>
+        <w:t xml:space="preserve">... </w:t>
+      </w:r>
+      <w:proofErr w:type="spellStart"/>
+      <w:proofErr w:type="gramStart"/>
+      <w:r>
+        <w:rPr>
+          <w:rFonts w:eastAsia="Times New Roman" w:cstheme="minorHAnsi"/>
+        </w:rPr>
+        <w:t>zmnožit</w:t>
+      </w:r>
+      <w:proofErr w:type="spellEnd"/>
+      <w:proofErr w:type="gramEnd"/>
+      <w:r>
+        <w:rPr>
+          <w:rFonts w:eastAsia="Times New Roman" w:cstheme="minorHAnsi"/>
+        </w:rPr>
+        <w:t xml:space="preserve"> </w:t>
+      </w:r>
+      <w:proofErr w:type="spellStart"/>
+      <w:r>
+        <w:rPr>
+          <w:rFonts w:eastAsia="Times New Roman" w:cstheme="minorHAnsi"/>
+        </w:rPr>
+        <w:t>šipku</w:t>
+      </w:r>
+      <w:proofErr w:type="spellEnd"/>
+      <w:r>
+        <w:rPr>
+          <w:rFonts w:eastAsia="Times New Roman" w:cstheme="minorHAnsi"/>
+        </w:rPr>
+        <w:t xml:space="preserve"> </w:t>
+      </w:r>
+      <w:proofErr w:type="spellStart"/>
+      <w:r>
+        <w:rPr>
+          <w:rFonts w:eastAsia="Times New Roman" w:cstheme="minorHAnsi"/>
+        </w:rPr>
+        <w:t>tak</w:t>
+      </w:r>
+      <w:proofErr w:type="spellEnd"/>
+      <w:r>
+        <w:rPr>
+          <w:rFonts w:eastAsia="Times New Roman" w:cstheme="minorHAnsi"/>
+        </w:rPr>
+        <w:t xml:space="preserve">, aby </w:t>
+      </w:r>
+      <w:proofErr w:type="spellStart"/>
+      <w:r>
+        <w:rPr>
+          <w:rFonts w:eastAsia="Times New Roman" w:cstheme="minorHAnsi"/>
+        </w:rPr>
+        <w:t>šipky</w:t>
+      </w:r>
+      <w:proofErr w:type="spellEnd"/>
+      <w:r>
+        <w:rPr>
+          <w:rFonts w:eastAsia="Times New Roman" w:cstheme="minorHAnsi"/>
+        </w:rPr>
+        <w:t xml:space="preserve"> </w:t>
+      </w:r>
+      <w:proofErr w:type="spellStart"/>
+      <w:r>
+        <w:rPr>
+          <w:rFonts w:eastAsia="Times New Roman" w:cstheme="minorHAnsi"/>
+        </w:rPr>
+        <w:t>vedly</w:t>
+      </w:r>
+      <w:proofErr w:type="spellEnd"/>
+      <w:r>
+        <w:rPr>
+          <w:rFonts w:eastAsia="Times New Roman" w:cstheme="minorHAnsi"/>
+        </w:rPr>
+        <w:t xml:space="preserve"> z </w:t>
+      </w:r>
+      <w:proofErr w:type="spellStart"/>
+      <w:r>
+        <w:rPr>
+          <w:rFonts w:eastAsia="Times New Roman" w:cstheme="minorHAnsi"/>
+        </w:rPr>
+        <w:t>původního</w:t>
+      </w:r>
+      <w:proofErr w:type="spellEnd"/>
+      <w:r>
+        <w:rPr>
+          <w:rFonts w:eastAsia="Times New Roman" w:cstheme="minorHAnsi"/>
+        </w:rPr>
+        <w:t xml:space="preserve"> </w:t>
+      </w:r>
+      <w:proofErr w:type="spellStart"/>
+      <w:r>
+        <w:rPr>
+          <w:rFonts w:eastAsia="Times New Roman" w:cstheme="minorHAnsi"/>
+        </w:rPr>
+        <w:t>uzlu</w:t>
+      </w:r>
+      <w:proofErr w:type="spellEnd"/>
+      <w:r>
+        <w:rPr>
+          <w:rFonts w:eastAsia="Times New Roman" w:cstheme="minorHAnsi"/>
+        </w:rPr>
+        <w:t xml:space="preserve"> (</w:t>
+      </w:r>
+      <w:proofErr w:type="spellStart"/>
+      <w:r>
+        <w:rPr>
+          <w:rFonts w:eastAsia="Times New Roman" w:cstheme="minorHAnsi"/>
+        </w:rPr>
+        <w:t>začátek-šipky</w:t>
+      </w:r>
+      <w:proofErr w:type="spellEnd"/>
+      <w:r>
+        <w:rPr>
+          <w:rFonts w:eastAsia="Times New Roman" w:cstheme="minorHAnsi"/>
+        </w:rPr>
+        <w:t xml:space="preserve">) do </w:t>
+      </w:r>
+      <w:proofErr w:type="spellStart"/>
+      <w:r>
+        <w:rPr>
+          <w:rFonts w:eastAsia="Times New Roman" w:cstheme="minorHAnsi"/>
+        </w:rPr>
+        <w:t>všech</w:t>
+      </w:r>
+      <w:proofErr w:type="spellEnd"/>
+      <w:r>
+        <w:rPr>
+          <w:rFonts w:eastAsia="Times New Roman" w:cstheme="minorHAnsi"/>
+        </w:rPr>
+        <w:t xml:space="preserve"> </w:t>
+      </w:r>
+      <w:proofErr w:type="spellStart"/>
+      <w:r>
+        <w:rPr>
+          <w:rFonts w:eastAsia="Times New Roman" w:cstheme="minorHAnsi"/>
+        </w:rPr>
+        <w:t>koordinovaných</w:t>
+      </w:r>
+      <w:proofErr w:type="spellEnd"/>
+      <w:r>
+        <w:rPr>
+          <w:rFonts w:eastAsia="Times New Roman" w:cstheme="minorHAnsi"/>
+        </w:rPr>
+        <w:t xml:space="preserve"> </w:t>
+      </w:r>
+      <w:proofErr w:type="spellStart"/>
+      <w:r>
+        <w:rPr>
+          <w:rFonts w:eastAsia="Times New Roman" w:cstheme="minorHAnsi"/>
+        </w:rPr>
+        <w:t>členů</w:t>
+      </w:r>
+      <w:proofErr w:type="spellEnd"/>
+      <w:r>
+        <w:rPr>
+          <w:rFonts w:eastAsia="Times New Roman" w:cstheme="minorHAnsi"/>
+        </w:rPr>
+        <w:t xml:space="preserve"> (</w:t>
+      </w:r>
+      <w:proofErr w:type="spellStart"/>
+      <w:r>
+        <w:rPr>
+          <w:rFonts w:eastAsia="Times New Roman" w:cstheme="minorHAnsi"/>
+        </w:rPr>
+        <w:t>konec-šipky</w:t>
+      </w:r>
+      <w:proofErr w:type="spellEnd"/>
+      <w:r>
+        <w:rPr>
+          <w:rFonts w:eastAsia="Times New Roman" w:cstheme="minorHAnsi"/>
+        </w:rPr>
+        <w:t>)</w:t>
+      </w:r>
+    </w:p>
+    <w:p>
+      <w:pPr>
+        <w:suppressAutoHyphens w:val="0"/>
+        <w:spacing w:after="0" w:line="240" w:lineRule="auto"/>
+        <w:ind w:firstLine="720"/>
+        <w:rPr>
+          <w:rFonts w:eastAsia="Times New Roman" w:cstheme="minorHAnsi"/>
+        </w:rPr>
+      </w:pPr>
+      <w:r>
+        <w:rPr>
+          <w:rFonts w:eastAsia="Times New Roman" w:cstheme="minorHAnsi"/>
+        </w:rPr>
+        <w:t xml:space="preserve">V </w:t>
+      </w:r>
+      <w:proofErr w:type="spellStart"/>
+      <w:r>
+        <w:rPr>
+          <w:rFonts w:eastAsia="Times New Roman" w:cstheme="minorHAnsi"/>
+        </w:rPr>
+        <w:t>UMR</w:t>
+      </w:r>
+      <w:proofErr w:type="spellEnd"/>
+      <w:r>
+        <w:rPr>
+          <w:rFonts w:eastAsia="Times New Roman" w:cstheme="minorHAnsi"/>
+        </w:rPr>
+        <w:t xml:space="preserve"> </w:t>
+      </w:r>
+      <w:proofErr w:type="spellStart"/>
+      <w:r>
+        <w:rPr>
+          <w:rFonts w:eastAsia="Times New Roman" w:cstheme="minorHAnsi"/>
+        </w:rPr>
+        <w:t>koreference</w:t>
+      </w:r>
+      <w:proofErr w:type="spellEnd"/>
+      <w:r>
+        <w:rPr>
+          <w:rFonts w:eastAsia="Times New Roman" w:cstheme="minorHAnsi"/>
+        </w:rPr>
+        <w:t xml:space="preserve"> by </w:t>
+      </w:r>
+      <w:proofErr w:type="spellStart"/>
+      <w:r>
+        <w:rPr>
+          <w:rFonts w:eastAsia="Times New Roman" w:cstheme="minorHAnsi"/>
+        </w:rPr>
+        <w:t>neměla</w:t>
+      </w:r>
+      <w:proofErr w:type="spellEnd"/>
+      <w:r>
+        <w:rPr>
+          <w:rFonts w:eastAsia="Times New Roman" w:cstheme="minorHAnsi"/>
+        </w:rPr>
+        <w:t xml:space="preserve"> </w:t>
+      </w:r>
+      <w:proofErr w:type="spellStart"/>
+      <w:r>
+        <w:rPr>
+          <w:rFonts w:eastAsia="Times New Roman" w:cstheme="minorHAnsi"/>
+        </w:rPr>
+        <w:t>být</w:t>
+      </w:r>
+      <w:proofErr w:type="spellEnd"/>
+      <w:r>
+        <w:rPr>
+          <w:rFonts w:eastAsia="Times New Roman" w:cstheme="minorHAnsi"/>
+        </w:rPr>
+        <w:t xml:space="preserve"> "same-entity", ale "subset-o, </w:t>
+      </w:r>
+      <w:proofErr w:type="gramStart"/>
+      <w:r>
+        <w:rPr>
+          <w:rFonts w:eastAsia="Times New Roman" w:cstheme="minorHAnsi"/>
+        </w:rPr>
+        <w:t>a to</w:t>
+      </w:r>
+      <w:proofErr w:type="gramEnd"/>
+      <w:r>
+        <w:rPr>
+          <w:rFonts w:eastAsia="Times New Roman" w:cstheme="minorHAnsi"/>
+        </w:rPr>
+        <w:t xml:space="preserve"> </w:t>
+      </w:r>
+      <w:proofErr w:type="spellStart"/>
+      <w:r>
+        <w:rPr>
+          <w:rFonts w:eastAsia="Times New Roman" w:cstheme="minorHAnsi"/>
+        </w:rPr>
+        <w:t>takto</w:t>
+      </w:r>
+      <w:proofErr w:type="spellEnd"/>
+      <w:r>
+        <w:rPr>
+          <w:rFonts w:eastAsia="Times New Roman" w:cstheme="minorHAnsi"/>
+        </w:rPr>
+        <w:t>:</w:t>
+      </w:r>
+    </w:p>
+    <w:p>
+      <w:pPr>
+        <w:suppressAutoHyphens w:val="0"/>
+        <w:spacing w:after="0" w:line="240" w:lineRule="auto"/>
+        <w:rPr>
+          <w:rFonts w:eastAsia="Times New Roman" w:cstheme="minorHAnsi"/>
+        </w:rPr>
+      </w:pPr>
+      <w:r>
+        <w:rPr>
+          <w:rFonts w:eastAsia="Times New Roman" w:cstheme="minorHAnsi"/>
+        </w:rPr>
+        <w:t>   </w:t>
+      </w:r>
+      <w:r>
+        <w:rPr>
+          <w:rFonts w:eastAsia="Times New Roman" w:cstheme="minorHAnsi"/>
+        </w:rPr>
+        <w:tab/>
+      </w:r>
+      <w:proofErr w:type="spellStart"/>
+      <w:proofErr w:type="gramStart"/>
+      <w:r>
+        <w:rPr>
+          <w:rFonts w:eastAsia="Times New Roman" w:cstheme="minorHAnsi"/>
+          <w:b/>
+        </w:rPr>
+        <w:t>začátek-šipky</w:t>
+      </w:r>
+      <w:proofErr w:type="spellEnd"/>
+      <w:proofErr w:type="gramEnd"/>
+      <w:r>
+        <w:rPr>
+          <w:rFonts w:eastAsia="Times New Roman" w:cstheme="minorHAnsi"/>
+          <w:b/>
+        </w:rPr>
+        <w:t xml:space="preserve"> :subset-of </w:t>
+      </w:r>
+      <w:proofErr w:type="spellStart"/>
+      <w:r>
+        <w:rPr>
+          <w:rFonts w:eastAsia="Times New Roman" w:cstheme="minorHAnsi"/>
+          <w:b/>
+        </w:rPr>
+        <w:t>konec-šipky</w:t>
+      </w:r>
+      <w:proofErr w:type="spellEnd"/>
+      <w:r>
+        <w:rPr>
+          <w:rFonts w:eastAsia="Times New Roman" w:cstheme="minorHAnsi"/>
+        </w:rPr>
+        <w:t xml:space="preserve"> (</w:t>
+      </w:r>
+      <w:proofErr w:type="spellStart"/>
+      <w:r>
+        <w:rPr>
+          <w:rFonts w:eastAsia="Times New Roman" w:cstheme="minorHAnsi"/>
+        </w:rPr>
+        <w:t>tj</w:t>
+      </w:r>
+      <w:proofErr w:type="spellEnd"/>
+      <w:r>
+        <w:rPr>
+          <w:rFonts w:eastAsia="Times New Roman" w:cstheme="minorHAnsi"/>
+        </w:rPr>
+        <w:t xml:space="preserve">. ty </w:t>
+      </w:r>
+      <w:proofErr w:type="spellStart"/>
+      <w:r>
+        <w:rPr>
+          <w:rFonts w:eastAsia="Times New Roman" w:cstheme="minorHAnsi"/>
+        </w:rPr>
+        <w:t>koordinované</w:t>
+      </w:r>
+      <w:proofErr w:type="spellEnd"/>
+      <w:r>
+        <w:rPr>
+          <w:rFonts w:eastAsia="Times New Roman" w:cstheme="minorHAnsi"/>
+        </w:rPr>
+        <w:t xml:space="preserve"> </w:t>
+      </w:r>
+      <w:proofErr w:type="spellStart"/>
+      <w:r>
+        <w:rPr>
+          <w:rFonts w:eastAsia="Times New Roman" w:cstheme="minorHAnsi"/>
+        </w:rPr>
+        <w:t>členy</w:t>
+      </w:r>
+      <w:proofErr w:type="spellEnd"/>
+      <w:r>
+        <w:rPr>
+          <w:rFonts w:eastAsia="Times New Roman" w:cstheme="minorHAnsi"/>
+        </w:rPr>
+        <w:t xml:space="preserve"> </w:t>
+      </w:r>
+      <w:proofErr w:type="spellStart"/>
+      <w:r>
+        <w:rPr>
+          <w:rFonts w:eastAsia="Times New Roman" w:cstheme="minorHAnsi"/>
+        </w:rPr>
+        <w:t>budou</w:t>
+      </w:r>
+      <w:proofErr w:type="spellEnd"/>
+      <w:r>
+        <w:rPr>
+          <w:rFonts w:eastAsia="Times New Roman" w:cstheme="minorHAnsi"/>
+        </w:rPr>
+        <w:t xml:space="preserve"> </w:t>
+      </w:r>
+      <w:proofErr w:type="spellStart"/>
+      <w:r>
+        <w:rPr>
+          <w:rFonts w:eastAsia="Times New Roman" w:cstheme="minorHAnsi"/>
+        </w:rPr>
+        <w:t>děti</w:t>
+      </w:r>
+      <w:proofErr w:type="spellEnd"/>
+      <w:r>
+        <w:rPr>
+          <w:rFonts w:eastAsia="Times New Roman" w:cstheme="minorHAnsi"/>
+        </w:rPr>
+        <w:t xml:space="preserve"> v </w:t>
+      </w:r>
+      <w:proofErr w:type="spellStart"/>
+      <w:r>
+        <w:rPr>
+          <w:rFonts w:eastAsia="Times New Roman" w:cstheme="minorHAnsi"/>
+        </w:rPr>
+        <w:t>relaci</w:t>
+      </w:r>
+      <w:proofErr w:type="spellEnd"/>
+      <w:r>
+        <w:rPr>
+          <w:rFonts w:eastAsia="Times New Roman" w:cstheme="minorHAnsi"/>
+        </w:rPr>
+        <w:t xml:space="preserve"> :subset-of ) </w:t>
+      </w:r>
+    </w:p>
+    <w:p>
+      <w:pPr>
+        <w:suppressAutoHyphens w:val="0"/>
+        <w:spacing w:after="0" w:line="240" w:lineRule="auto"/>
+        <w:rPr>
+          <w:rFonts w:eastAsia="Times New Roman" w:cstheme="minorHAnsi"/>
+        </w:rPr>
+      </w:pPr>
+    </w:p>
+    <w:p>
+      <w:pPr>
+        <w:spacing w:after="0" w:line="240" w:lineRule="auto"/>
+        <w:rPr>
+          <w:highlight w:val="yellow"/>
+        </w:rPr>
+      </w:pPr>
+    </w:p>
+    <w:p>
+      <w:pPr>
+        <w:spacing w:after="0" w:line="240" w:lineRule="auto"/>
+        <w:rPr>
+          <w:highlight w:val="yellow"/>
+        </w:rPr>
+      </w:pPr>
+    </w:p>
+    <w:p>
+      <w:pPr>
+        <w:spacing w:after="0" w:line="240" w:lineRule="auto"/>
+        <w:rPr>
           <w:highlight w:val="yellow"/>
         </w:rPr>
       </w:pPr>
@@ -1245,7 +4976,6 @@
         <w:rPr>
           <w:highlight w:val="yellow"/>
         </w:rPr>
-        <w:lastRenderedPageBreak/>
         <w:t>concept</w:t>
       </w:r>
       <w:r>
@@ -1529,6 +5259,7 @@
         <w:rPr>
           <w:highlight w:val="yellow"/>
         </w:rPr>
+        <w:lastRenderedPageBreak/>
         <w:t xml:space="preserve">disambiguation </w:t>
       </w:r>
       <w:r>
@@ -2489,7 +6220,6 @@
         <w:rPr>
           <w:b/>
         </w:rPr>
-        <w:lastRenderedPageBreak/>
         <w:t>contra</w:t>
       </w:r>
       <w:r>
@@ -2774,6 +6504,7 @@
         <w:rPr>
           <w:b/>
         </w:rPr>
+        <w:lastRenderedPageBreak/>
         <w:t>Verb predicates:</w:t>
       </w:r>
     </w:p>
@@ -3989,7 +7720,6 @@
           <w:i/>
           <w:highlight w:val="yellow"/>
         </w:rPr>
-        <w:lastRenderedPageBreak/>
         <w:t>mít</w:t>
       </w:r>
       <w:proofErr w:type="spellEnd"/>
@@ -4391,6 +8121,7 @@
       </w:pPr>
       <w:proofErr w:type="spellStart"/>
       <w:r>
+        <w:lastRenderedPageBreak/>
         <w:t>patřit</w:t>
       </w:r>
       <w:proofErr w:type="spellEnd"/>
@@ -5323,7 +9054,6 @@
           <w:sz w:val="18"/>
           <w:szCs w:val="18"/>
         </w:rPr>
-        <w:lastRenderedPageBreak/>
         <w:t xml:space="preserve">PDT </w:t>
       </w:r>
       <w:proofErr w:type="spellStart"/>
@@ -6133,6 +9863,7 @@
         <w:rPr>
           <w:b/>
         </w:rPr>
+        <w:lastRenderedPageBreak/>
         <w:t>4</w:t>
       </w:r>
       <w:r>
@@ -7013,8 +10744,6 @@
         </w:rPr>
         <w:t>, mít</w:t>
       </w:r>
-      <w:bookmarkStart w:id="0" w:name="_GoBack"/>
-      <w:bookmarkEnd w:id="0"/>
     </w:p>
     <w:p>
       <w:pPr>
@@ -7964,7 +11693,6 @@
           <w:highlight w:val="yellow"/>
           <w:lang w:val="cs-CZ"/>
         </w:rPr>
-        <w:lastRenderedPageBreak/>
         <w:t xml:space="preserve">??? </w:t>
       </w:r>
       <w:r>
@@ -8197,7 +11925,7 @@
             <w:noProof/>
             <w:lang w:val="cs-CZ"/>
           </w:rPr>
-          <w:t>5</w:t>
+          <w:t>1</w:t>
         </w:r>
         <w:r>
           <w:fldChar w:fldCharType="end"/>
@@ -8241,6 +11969,119 @@
 <file path=word/numbering.xml><?xml version="1.0" encoding="utf-8"?>
 <w:numbering xmlns:wpc="http://schemas.microsoft.com/office/word/2010/wordprocessingCanvas" xmlns:mc="http://schemas.openxmlformats.org/markup-compatibility/2006" xmlns:o="urn:schemas-microsoft-com:office:office" xmlns:r="http://schemas.openxmlformats.org/officeDocument/2006/relationships" xmlns:m="http://schemas.openxmlformats.org/officeDocument/2006/math" xmlns:v="urn:schemas-microsoft-com:vml" xmlns:wp14="http://schemas.microsoft.com/office/word/2010/wordprocessingDrawing" xmlns:wp="http://schemas.openxmlformats.org/drawingml/2006/wordprocessingDrawing" xmlns:w10="urn:schemas-microsoft-com:office:word" xmlns:w="http://schemas.openxmlformats.org/wordprocessingml/2006/main" xmlns:w14="http://schemas.microsoft.com/office/word/2010/wordml" xmlns:wpg="http://schemas.microsoft.com/office/word/2010/wordprocessingGroup" xmlns:wpi="http://schemas.microsoft.com/office/word/2010/wordprocessingInk" xmlns:wne="http://schemas.microsoft.com/office/word/2006/wordml" xmlns:wps="http://schemas.microsoft.com/office/word/2010/wordprocessingShape" mc:Ignorable="w14 wp14">
   <w:abstractNum w:abstractNumId="0">
+    <w:nsid w:val="0D4D082F"/>
+    <w:multiLevelType w:val="hybridMultilevel"/>
+    <w:tmpl w:val="50147792"/>
+    <w:lvl w:ilvl="0" w:tplc="04090001">
+      <w:start w:val="1"/>
+      <w:numFmt w:val="bullet"/>
+      <w:lvlText w:val=""/>
+      <w:lvlJc w:val="left"/>
+      <w:pPr>
+        <w:ind w:left="2160" w:hanging="360"/>
+      </w:pPr>
+      <w:rPr>
+        <w:rFonts w:ascii="Symbol" w:hAnsi="Symbol" w:hint="default"/>
+      </w:rPr>
+    </w:lvl>
+    <w:lvl w:ilvl="1" w:tplc="04090003" w:tentative="1">
+      <w:start w:val="1"/>
+      <w:numFmt w:val="bullet"/>
+      <w:lvlText w:val="o"/>
+      <w:lvlJc w:val="left"/>
+      <w:pPr>
+        <w:ind w:left="2880" w:hanging="360"/>
+      </w:pPr>
+      <w:rPr>
+        <w:rFonts w:ascii="Courier New" w:hAnsi="Courier New" w:cs="Courier New" w:hint="default"/>
+      </w:rPr>
+    </w:lvl>
+    <w:lvl w:ilvl="2" w:tplc="04090005" w:tentative="1">
+      <w:start w:val="1"/>
+      <w:numFmt w:val="bullet"/>
+      <w:lvlText w:val=""/>
+      <w:lvlJc w:val="left"/>
+      <w:pPr>
+        <w:ind w:left="3600" w:hanging="360"/>
+      </w:pPr>
+      <w:rPr>
+        <w:rFonts w:ascii="Wingdings" w:hAnsi="Wingdings" w:hint="default"/>
+      </w:rPr>
+    </w:lvl>
+    <w:lvl w:ilvl="3" w:tplc="04090001" w:tentative="1">
+      <w:start w:val="1"/>
+      <w:numFmt w:val="bullet"/>
+      <w:lvlText w:val=""/>
+      <w:lvlJc w:val="left"/>
+      <w:pPr>
+        <w:ind w:left="4320" w:hanging="360"/>
+      </w:pPr>
+      <w:rPr>
+        <w:rFonts w:ascii="Symbol" w:hAnsi="Symbol" w:hint="default"/>
+      </w:rPr>
+    </w:lvl>
+    <w:lvl w:ilvl="4" w:tplc="04090003" w:tentative="1">
+      <w:start w:val="1"/>
+      <w:numFmt w:val="bullet"/>
+      <w:lvlText w:val="o"/>
+      <w:lvlJc w:val="left"/>
+      <w:pPr>
+        <w:ind w:left="5040" w:hanging="360"/>
+      </w:pPr>
+      <w:rPr>
+        <w:rFonts w:ascii="Courier New" w:hAnsi="Courier New" w:cs="Courier New" w:hint="default"/>
+      </w:rPr>
+    </w:lvl>
+    <w:lvl w:ilvl="5" w:tplc="04090005" w:tentative="1">
+      <w:start w:val="1"/>
+      <w:numFmt w:val="bullet"/>
+      <w:lvlText w:val=""/>
+      <w:lvlJc w:val="left"/>
+      <w:pPr>
+        <w:ind w:left="5760" w:hanging="360"/>
+      </w:pPr>
+      <w:rPr>
+        <w:rFonts w:ascii="Wingdings" w:hAnsi="Wingdings" w:hint="default"/>
+      </w:rPr>
+    </w:lvl>
+    <w:lvl w:ilvl="6" w:tplc="04090001" w:tentative="1">
+      <w:start w:val="1"/>
+      <w:numFmt w:val="bullet"/>
+      <w:lvlText w:val=""/>
+      <w:lvlJc w:val="left"/>
+      <w:pPr>
+        <w:ind w:left="6480" w:hanging="360"/>
+      </w:pPr>
+      <w:rPr>
+        <w:rFonts w:ascii="Symbol" w:hAnsi="Symbol" w:hint="default"/>
+      </w:rPr>
+    </w:lvl>
+    <w:lvl w:ilvl="7" w:tplc="04090003" w:tentative="1">
+      <w:start w:val="1"/>
+      <w:numFmt w:val="bullet"/>
+      <w:lvlText w:val="o"/>
+      <w:lvlJc w:val="left"/>
+      <w:pPr>
+        <w:ind w:left="7200" w:hanging="360"/>
+      </w:pPr>
+      <w:rPr>
+        <w:rFonts w:ascii="Courier New" w:hAnsi="Courier New" w:cs="Courier New" w:hint="default"/>
+      </w:rPr>
+    </w:lvl>
+    <w:lvl w:ilvl="8" w:tplc="04090005" w:tentative="1">
+      <w:start w:val="1"/>
+      <w:numFmt w:val="bullet"/>
+      <w:lvlText w:val=""/>
+      <w:lvlJc w:val="left"/>
+      <w:pPr>
+        <w:ind w:left="7920" w:hanging="360"/>
+      </w:pPr>
+      <w:rPr>
+        <w:rFonts w:ascii="Wingdings" w:hAnsi="Wingdings" w:hint="default"/>
+      </w:rPr>
+    </w:lvl>
+  </w:abstractNum>
+  <w:abstractNum w:abstractNumId="1">
     <w:nsid w:val="102A4336"/>
     <w:multiLevelType w:val="multilevel"/>
     <w:tmpl w:val="D842ED3E"/>
@@ -8379,7 +12220,7 @@
       </w:rPr>
     </w:lvl>
   </w:abstractNum>
-  <w:abstractNum w:abstractNumId="1">
+  <w:abstractNum w:abstractNumId="2">
     <w:nsid w:val="1AFF5684"/>
     <w:multiLevelType w:val="multilevel"/>
     <w:tmpl w:val="D842ED3E"/>
@@ -8518,7 +12359,7 @@
       </w:rPr>
     </w:lvl>
   </w:abstractNum>
-  <w:abstractNum w:abstractNumId="2">
+  <w:abstractNum w:abstractNumId="3">
     <w:nsid w:val="1FC44D41"/>
     <w:multiLevelType w:val="hybridMultilevel"/>
     <w:tmpl w:val="620E1156"/>
@@ -8631,7 +12472,7 @@
       </w:rPr>
     </w:lvl>
   </w:abstractNum>
-  <w:abstractNum w:abstractNumId="3">
+  <w:abstractNum w:abstractNumId="4">
     <w:nsid w:val="215A3ABD"/>
     <w:multiLevelType w:val="hybridMultilevel"/>
     <w:tmpl w:val="5126B454"/>
@@ -8744,7 +12585,7 @@
       </w:rPr>
     </w:lvl>
   </w:abstractNum>
-  <w:abstractNum w:abstractNumId="4">
+  <w:abstractNum w:abstractNumId="5">
     <w:nsid w:val="2AD97930"/>
     <w:multiLevelType w:val="multilevel"/>
     <w:tmpl w:val="D842ED3E"/>
@@ -8883,7 +12724,7 @@
       </w:rPr>
     </w:lvl>
   </w:abstractNum>
-  <w:abstractNum w:abstractNumId="5">
+  <w:abstractNum w:abstractNumId="6">
     <w:nsid w:val="2E680327"/>
     <w:multiLevelType w:val="hybridMultilevel"/>
     <w:tmpl w:val="5428F426"/>
@@ -8996,7 +12837,7 @@
       </w:rPr>
     </w:lvl>
   </w:abstractNum>
-  <w:abstractNum w:abstractNumId="6">
+  <w:abstractNum w:abstractNumId="7">
     <w:nsid w:val="326D3062"/>
     <w:multiLevelType w:val="multilevel"/>
     <w:tmpl w:val="BC94286E"/>
@@ -9118,7 +12959,7 @@
       </w:pPr>
     </w:lvl>
   </w:abstractNum>
-  <w:abstractNum w:abstractNumId="7">
+  <w:abstractNum w:abstractNumId="8">
     <w:nsid w:val="4882734C"/>
     <w:multiLevelType w:val="multilevel"/>
     <w:tmpl w:val="D842ED3E"/>
@@ -9257,7 +13098,7 @@
       </w:rPr>
     </w:lvl>
   </w:abstractNum>
-  <w:abstractNum w:abstractNumId="8">
+  <w:abstractNum w:abstractNumId="9">
     <w:nsid w:val="49D115AA"/>
     <w:multiLevelType w:val="multilevel"/>
     <w:tmpl w:val="B71C1A9E"/>
@@ -9370,7 +13211,7 @@
       </w:pPr>
     </w:lvl>
   </w:abstractNum>
-  <w:abstractNum w:abstractNumId="9">
+  <w:abstractNum w:abstractNumId="10">
     <w:nsid w:val="63824E8E"/>
     <w:multiLevelType w:val="multilevel"/>
     <w:tmpl w:val="D842ED3E"/>
@@ -9509,7 +13350,7 @@
       </w:rPr>
     </w:lvl>
   </w:abstractNum>
-  <w:abstractNum w:abstractNumId="10">
+  <w:abstractNum w:abstractNumId="11">
     <w:nsid w:val="77A554E8"/>
     <w:multiLevelType w:val="multilevel"/>
     <w:tmpl w:val="2490F0EE"/>
@@ -9648,7 +13489,7 @@
       </w:rPr>
     </w:lvl>
   </w:abstractNum>
-  <w:abstractNum w:abstractNumId="11">
+  <w:abstractNum w:abstractNumId="12">
     <w:nsid w:val="7F9002DF"/>
     <w:multiLevelType w:val="multilevel"/>
     <w:tmpl w:val="D842ED3E"/>
@@ -9788,40 +13629,43 @@
     </w:lvl>
   </w:abstractNum>
   <w:num w:numId="1">
+    <w:abstractNumId w:val="10"/>
+  </w:num>
+  <w:num w:numId="2">
+    <w:abstractNumId w:val="11"/>
+  </w:num>
+  <w:num w:numId="3">
     <w:abstractNumId w:val="9"/>
   </w:num>
-  <w:num w:numId="2">
-    <w:abstractNumId w:val="10"/>
+  <w:num w:numId="4">
+    <w:abstractNumId w:val="7"/>
   </w:num>
-  <w:num w:numId="3">
+  <w:num w:numId="5">
+    <w:abstractNumId w:val="3"/>
+  </w:num>
+  <w:num w:numId="6">
+    <w:abstractNumId w:val="4"/>
+  </w:num>
+  <w:num w:numId="7">
+    <w:abstractNumId w:val="6"/>
+  </w:num>
+  <w:num w:numId="8">
+    <w:abstractNumId w:val="5"/>
+  </w:num>
+  <w:num w:numId="9">
+    <w:abstractNumId w:val="12"/>
+  </w:num>
+  <w:num w:numId="10">
+    <w:abstractNumId w:val="1"/>
+  </w:num>
+  <w:num w:numId="11">
+    <w:abstractNumId w:val="2"/>
+  </w:num>
+  <w:num w:numId="12">
     <w:abstractNumId w:val="8"/>
   </w:num>
-  <w:num w:numId="4">
-    <w:abstractNumId w:val="6"/>
-  </w:num>
-  <w:num w:numId="5">
-    <w:abstractNumId w:val="2"/>
-  </w:num>
-  <w:num w:numId="6">
-    <w:abstractNumId w:val="3"/>
-  </w:num>
-  <w:num w:numId="7">
-    <w:abstractNumId w:val="5"/>
-  </w:num>
-  <w:num w:numId="8">
-    <w:abstractNumId w:val="4"/>
-  </w:num>
-  <w:num w:numId="9">
-    <w:abstractNumId w:val="11"/>
-  </w:num>
-  <w:num w:numId="10">
+  <w:num w:numId="13">
     <w:abstractNumId w:val="0"/>
-  </w:num>
-  <w:num w:numId="11">
-    <w:abstractNumId w:val="1"/>
-  </w:num>
-  <w:num w:numId="12">
-    <w:abstractNumId w:val="7"/>
   </w:num>
 </w:numbering>
 </file>
@@ -10293,6 +14137,11 @@
       <w:u w:val="single"/>
     </w:rPr>
   </w:style>
+  <w:style w:type="character" w:customStyle="1" w:styleId="sentence-token">
+    <w:name w:val="sentence-token"/>
+    <w:basedOn w:val="Standardnpsmoodstavce"/>
+    <w:rsid w:val="004F0164"/>
+  </w:style>
 </w:styles>
 </file>
 
@@ -10665,7 +14514,7 @@
 </file>
 
 <file path=customXml/itemProps1.xml><?xml version="1.0" encoding="utf-8"?>
-<ds:datastoreItem xmlns:ds="http://schemas.openxmlformats.org/officeDocument/2006/customXml" ds:itemID="{2676AE27-140A-4FEF-B398-45D787F1ACF7}">
+<ds:datastoreItem xmlns:ds="http://schemas.openxmlformats.org/officeDocument/2006/customXml" ds:itemID="{1BBF72E1-11E3-4959-B48B-15F0CEF35EBF}">
   <ds:schemaRefs>
     <ds:schemaRef ds:uri="http://schemas.openxmlformats.org/officeDocument/2006/bibliography"/>
   </ds:schemaRefs>

</xml_diff>